<commit_message>
Adaugat schelet sistem de autentificare
</commit_message>
<xml_diff>
--- a/utils/baza date/Structura baza de date.docx
+++ b/utils/baza date/Structura baza de date.docx
@@ -16,8 +16,6 @@
           <w:szCs w:val="28"/>
         </w:rPr>
       </w:pPr>
-      <w:bookmarkStart w:id="0" w:name="_GoBack"/>
-      <w:bookmarkEnd w:id="0"/>
       <w:r>
         <w:rPr>
           <w:rFonts w:ascii="Arial" w:hAnsi="Arial" w:cs="Arial"/>
@@ -146,26 +144,560 @@
         </w:rPr>
         <w:tab/>
       </w:r>
-      <w:r>
-        <w:rPr>
-          <w:sz w:val="20"/>
-          <w:szCs w:val="20"/>
-        </w:rPr>
-        <w:t>Tabela STUDENTI contine numarul matricol si emailul studentilor din cadrul Facultatii de Informatica Iasi. Ace</w:t>
-      </w:r>
-      <w:r>
-        <w:rPr>
-          <w:sz w:val="20"/>
-          <w:szCs w:val="20"/>
-        </w:rPr>
-        <w:t>ste 2 campuri nu pot fi NULL, campul</w:t>
-      </w:r>
-      <w:r>
-        <w:rPr>
-          <w:sz w:val="20"/>
-          <w:szCs w:val="20"/>
-        </w:rPr>
-        <w:t xml:space="preserve"> nr_matricol joaca si rol de cheie primara. Aceasta tabela este populata de catre administratorii aplicatiei si este folosita in momentul in care un student doreste sa se inregistreze.</w:t>
+      <w:proofErr w:type="spellStart"/>
+      <w:proofErr w:type="gramStart"/>
+      <w:r>
+        <w:rPr>
+          <w:sz w:val="20"/>
+          <w:szCs w:val="20"/>
+        </w:rPr>
+        <w:t>Tabela</w:t>
+      </w:r>
+      <w:proofErr w:type="spellEnd"/>
+      <w:r>
+        <w:rPr>
+          <w:sz w:val="20"/>
+          <w:szCs w:val="20"/>
+        </w:rPr>
+        <w:t xml:space="preserve"> STUDENTI </w:t>
+      </w:r>
+      <w:proofErr w:type="spellStart"/>
+      <w:r>
+        <w:rPr>
+          <w:sz w:val="20"/>
+          <w:szCs w:val="20"/>
+        </w:rPr>
+        <w:t>contine</w:t>
+      </w:r>
+      <w:proofErr w:type="spellEnd"/>
+      <w:r>
+        <w:rPr>
+          <w:sz w:val="20"/>
+          <w:szCs w:val="20"/>
+        </w:rPr>
+        <w:t xml:space="preserve"> </w:t>
+      </w:r>
+      <w:proofErr w:type="spellStart"/>
+      <w:r>
+        <w:rPr>
+          <w:sz w:val="20"/>
+          <w:szCs w:val="20"/>
+        </w:rPr>
+        <w:t>numarul</w:t>
+      </w:r>
+      <w:proofErr w:type="spellEnd"/>
+      <w:r>
+        <w:rPr>
+          <w:sz w:val="20"/>
+          <w:szCs w:val="20"/>
+        </w:rPr>
+        <w:t xml:space="preserve"> </w:t>
+      </w:r>
+      <w:proofErr w:type="spellStart"/>
+      <w:r>
+        <w:rPr>
+          <w:sz w:val="20"/>
+          <w:szCs w:val="20"/>
+        </w:rPr>
+        <w:t>matricol</w:t>
+      </w:r>
+      <w:proofErr w:type="spellEnd"/>
+      <w:r>
+        <w:rPr>
+          <w:sz w:val="20"/>
+          <w:szCs w:val="20"/>
+        </w:rPr>
+        <w:t xml:space="preserve"> </w:t>
+      </w:r>
+      <w:proofErr w:type="spellStart"/>
+      <w:r>
+        <w:rPr>
+          <w:sz w:val="20"/>
+          <w:szCs w:val="20"/>
+        </w:rPr>
+        <w:t>si</w:t>
+      </w:r>
+      <w:proofErr w:type="spellEnd"/>
+      <w:r>
+        <w:rPr>
+          <w:sz w:val="20"/>
+          <w:szCs w:val="20"/>
+        </w:rPr>
+        <w:t xml:space="preserve"> </w:t>
+      </w:r>
+      <w:proofErr w:type="spellStart"/>
+      <w:r>
+        <w:rPr>
+          <w:sz w:val="20"/>
+          <w:szCs w:val="20"/>
+        </w:rPr>
+        <w:t>emailul</w:t>
+      </w:r>
+      <w:proofErr w:type="spellEnd"/>
+      <w:r>
+        <w:rPr>
+          <w:sz w:val="20"/>
+          <w:szCs w:val="20"/>
+        </w:rPr>
+        <w:t xml:space="preserve"> </w:t>
+      </w:r>
+      <w:proofErr w:type="spellStart"/>
+      <w:r>
+        <w:rPr>
+          <w:sz w:val="20"/>
+          <w:szCs w:val="20"/>
+        </w:rPr>
+        <w:t>studentilor</w:t>
+      </w:r>
+      <w:proofErr w:type="spellEnd"/>
+      <w:r>
+        <w:rPr>
+          <w:sz w:val="20"/>
+          <w:szCs w:val="20"/>
+        </w:rPr>
+        <w:t xml:space="preserve"> din </w:t>
+      </w:r>
+      <w:proofErr w:type="spellStart"/>
+      <w:r>
+        <w:rPr>
+          <w:sz w:val="20"/>
+          <w:szCs w:val="20"/>
+        </w:rPr>
+        <w:t>cadrul</w:t>
+      </w:r>
+      <w:proofErr w:type="spellEnd"/>
+      <w:r>
+        <w:rPr>
+          <w:sz w:val="20"/>
+          <w:szCs w:val="20"/>
+        </w:rPr>
+        <w:t xml:space="preserve"> </w:t>
+      </w:r>
+      <w:proofErr w:type="spellStart"/>
+      <w:r>
+        <w:rPr>
+          <w:sz w:val="20"/>
+          <w:szCs w:val="20"/>
+        </w:rPr>
+        <w:t>Facultatii</w:t>
+      </w:r>
+      <w:proofErr w:type="spellEnd"/>
+      <w:r>
+        <w:rPr>
+          <w:sz w:val="20"/>
+          <w:szCs w:val="20"/>
+        </w:rPr>
+        <w:t xml:space="preserve"> de </w:t>
+      </w:r>
+      <w:proofErr w:type="spellStart"/>
+      <w:r>
+        <w:rPr>
+          <w:sz w:val="20"/>
+          <w:szCs w:val="20"/>
+        </w:rPr>
+        <w:t>Informatica</w:t>
+      </w:r>
+      <w:proofErr w:type="spellEnd"/>
+      <w:r>
+        <w:rPr>
+          <w:sz w:val="20"/>
+          <w:szCs w:val="20"/>
+        </w:rPr>
+        <w:t xml:space="preserve"> Iasi.</w:t>
+      </w:r>
+      <w:proofErr w:type="gramEnd"/>
+      <w:r>
+        <w:rPr>
+          <w:sz w:val="20"/>
+          <w:szCs w:val="20"/>
+        </w:rPr>
+        <w:t xml:space="preserve"> </w:t>
+      </w:r>
+      <w:proofErr w:type="spellStart"/>
+      <w:proofErr w:type="gramStart"/>
+      <w:r>
+        <w:rPr>
+          <w:sz w:val="20"/>
+          <w:szCs w:val="20"/>
+        </w:rPr>
+        <w:t>Ace</w:t>
+      </w:r>
+      <w:r>
+        <w:rPr>
+          <w:sz w:val="20"/>
+          <w:szCs w:val="20"/>
+        </w:rPr>
+        <w:t>ste</w:t>
+      </w:r>
+      <w:proofErr w:type="spellEnd"/>
+      <w:r>
+        <w:rPr>
+          <w:sz w:val="20"/>
+          <w:szCs w:val="20"/>
+        </w:rPr>
+        <w:t xml:space="preserve"> 2 </w:t>
+      </w:r>
+      <w:proofErr w:type="spellStart"/>
+      <w:r>
+        <w:rPr>
+          <w:sz w:val="20"/>
+          <w:szCs w:val="20"/>
+        </w:rPr>
+        <w:t>campuri</w:t>
+      </w:r>
+      <w:proofErr w:type="spellEnd"/>
+      <w:r>
+        <w:rPr>
+          <w:sz w:val="20"/>
+          <w:szCs w:val="20"/>
+        </w:rPr>
+        <w:t xml:space="preserve"> nu pot fi NULL, </w:t>
+      </w:r>
+      <w:proofErr w:type="spellStart"/>
+      <w:r>
+        <w:rPr>
+          <w:sz w:val="20"/>
+          <w:szCs w:val="20"/>
+        </w:rPr>
+        <w:t>campul</w:t>
+      </w:r>
+      <w:proofErr w:type="spellEnd"/>
+      <w:r>
+        <w:rPr>
+          <w:sz w:val="20"/>
+          <w:szCs w:val="20"/>
+        </w:rPr>
+        <w:t xml:space="preserve"> </w:t>
+      </w:r>
+      <w:proofErr w:type="spellStart"/>
+      <w:r>
+        <w:rPr>
+          <w:sz w:val="20"/>
+          <w:szCs w:val="20"/>
+        </w:rPr>
+        <w:t>nr_matricol</w:t>
+      </w:r>
+      <w:proofErr w:type="spellEnd"/>
+      <w:r>
+        <w:rPr>
+          <w:sz w:val="20"/>
+          <w:szCs w:val="20"/>
+        </w:rPr>
+        <w:t xml:space="preserve"> </w:t>
+      </w:r>
+      <w:proofErr w:type="spellStart"/>
+      <w:r>
+        <w:rPr>
+          <w:sz w:val="20"/>
+          <w:szCs w:val="20"/>
+        </w:rPr>
+        <w:t>joaca</w:t>
+      </w:r>
+      <w:proofErr w:type="spellEnd"/>
+      <w:r>
+        <w:rPr>
+          <w:sz w:val="20"/>
+          <w:szCs w:val="20"/>
+        </w:rPr>
+        <w:t xml:space="preserve"> </w:t>
+      </w:r>
+      <w:proofErr w:type="spellStart"/>
+      <w:r>
+        <w:rPr>
+          <w:sz w:val="20"/>
+          <w:szCs w:val="20"/>
+        </w:rPr>
+        <w:t>si</w:t>
+      </w:r>
+      <w:proofErr w:type="spellEnd"/>
+      <w:r>
+        <w:rPr>
+          <w:sz w:val="20"/>
+          <w:szCs w:val="20"/>
+        </w:rPr>
+        <w:t xml:space="preserve"> </w:t>
+      </w:r>
+      <w:proofErr w:type="spellStart"/>
+      <w:r>
+        <w:rPr>
+          <w:sz w:val="20"/>
+          <w:szCs w:val="20"/>
+        </w:rPr>
+        <w:t>rol</w:t>
+      </w:r>
+      <w:proofErr w:type="spellEnd"/>
+      <w:r>
+        <w:rPr>
+          <w:sz w:val="20"/>
+          <w:szCs w:val="20"/>
+        </w:rPr>
+        <w:t xml:space="preserve"> de </w:t>
+      </w:r>
+      <w:proofErr w:type="spellStart"/>
+      <w:r>
+        <w:rPr>
+          <w:sz w:val="20"/>
+          <w:szCs w:val="20"/>
+        </w:rPr>
+        <w:t>cheie</w:t>
+      </w:r>
+      <w:proofErr w:type="spellEnd"/>
+      <w:r>
+        <w:rPr>
+          <w:sz w:val="20"/>
+          <w:szCs w:val="20"/>
+        </w:rPr>
+        <w:t xml:space="preserve"> </w:t>
+      </w:r>
+      <w:proofErr w:type="spellStart"/>
+      <w:r>
+        <w:rPr>
+          <w:sz w:val="20"/>
+          <w:szCs w:val="20"/>
+        </w:rPr>
+        <w:t>primara</w:t>
+      </w:r>
+      <w:proofErr w:type="spellEnd"/>
+      <w:r>
+        <w:rPr>
+          <w:sz w:val="20"/>
+          <w:szCs w:val="20"/>
+        </w:rPr>
+        <w:t>.</w:t>
+      </w:r>
+      <w:proofErr w:type="gramEnd"/>
+      <w:r>
+        <w:rPr>
+          <w:sz w:val="20"/>
+          <w:szCs w:val="20"/>
+        </w:rPr>
+        <w:t xml:space="preserve"> </w:t>
+      </w:r>
+      <w:proofErr w:type="spellStart"/>
+      <w:r>
+        <w:rPr>
+          <w:sz w:val="20"/>
+          <w:szCs w:val="20"/>
+        </w:rPr>
+        <w:t>Aceasta</w:t>
+      </w:r>
+      <w:proofErr w:type="spellEnd"/>
+      <w:r>
+        <w:rPr>
+          <w:sz w:val="20"/>
+          <w:szCs w:val="20"/>
+        </w:rPr>
+        <w:t xml:space="preserve"> </w:t>
+      </w:r>
+      <w:proofErr w:type="spellStart"/>
+      <w:r>
+        <w:rPr>
+          <w:sz w:val="20"/>
+          <w:szCs w:val="20"/>
+        </w:rPr>
+        <w:t>tabela</w:t>
+      </w:r>
+      <w:proofErr w:type="spellEnd"/>
+      <w:r>
+        <w:rPr>
+          <w:sz w:val="20"/>
+          <w:szCs w:val="20"/>
+        </w:rPr>
+        <w:t xml:space="preserve"> </w:t>
+      </w:r>
+      <w:proofErr w:type="spellStart"/>
+      <w:proofErr w:type="gramStart"/>
+      <w:r>
+        <w:rPr>
+          <w:sz w:val="20"/>
+          <w:szCs w:val="20"/>
+        </w:rPr>
+        <w:t>este</w:t>
+      </w:r>
+      <w:proofErr w:type="spellEnd"/>
+      <w:proofErr w:type="gramEnd"/>
+      <w:r>
+        <w:rPr>
+          <w:sz w:val="20"/>
+          <w:szCs w:val="20"/>
+        </w:rPr>
+        <w:t xml:space="preserve"> </w:t>
+      </w:r>
+      <w:proofErr w:type="spellStart"/>
+      <w:r>
+        <w:rPr>
+          <w:sz w:val="20"/>
+          <w:szCs w:val="20"/>
+        </w:rPr>
+        <w:t>populata</w:t>
+      </w:r>
+      <w:proofErr w:type="spellEnd"/>
+      <w:r>
+        <w:rPr>
+          <w:sz w:val="20"/>
+          <w:szCs w:val="20"/>
+        </w:rPr>
+        <w:t xml:space="preserve"> de </w:t>
+      </w:r>
+      <w:proofErr w:type="spellStart"/>
+      <w:r>
+        <w:rPr>
+          <w:sz w:val="20"/>
+          <w:szCs w:val="20"/>
+        </w:rPr>
+        <w:t>catre</w:t>
+      </w:r>
+      <w:proofErr w:type="spellEnd"/>
+      <w:r>
+        <w:rPr>
+          <w:sz w:val="20"/>
+          <w:szCs w:val="20"/>
+        </w:rPr>
+        <w:t xml:space="preserve"> </w:t>
+      </w:r>
+      <w:proofErr w:type="spellStart"/>
+      <w:r>
+        <w:rPr>
+          <w:sz w:val="20"/>
+          <w:szCs w:val="20"/>
+        </w:rPr>
+        <w:t>administratorii</w:t>
+      </w:r>
+      <w:proofErr w:type="spellEnd"/>
+      <w:r>
+        <w:rPr>
+          <w:sz w:val="20"/>
+          <w:szCs w:val="20"/>
+        </w:rPr>
+        <w:t xml:space="preserve"> </w:t>
+      </w:r>
+      <w:proofErr w:type="spellStart"/>
+      <w:r>
+        <w:rPr>
+          <w:sz w:val="20"/>
+          <w:szCs w:val="20"/>
+        </w:rPr>
+        <w:t>aplicatiei</w:t>
+      </w:r>
+      <w:proofErr w:type="spellEnd"/>
+      <w:r>
+        <w:rPr>
+          <w:sz w:val="20"/>
+          <w:szCs w:val="20"/>
+        </w:rPr>
+        <w:t xml:space="preserve"> </w:t>
+      </w:r>
+      <w:proofErr w:type="spellStart"/>
+      <w:r>
+        <w:rPr>
+          <w:sz w:val="20"/>
+          <w:szCs w:val="20"/>
+        </w:rPr>
+        <w:t>si</w:t>
+      </w:r>
+      <w:proofErr w:type="spellEnd"/>
+      <w:r>
+        <w:rPr>
+          <w:sz w:val="20"/>
+          <w:szCs w:val="20"/>
+        </w:rPr>
+        <w:t xml:space="preserve"> </w:t>
+      </w:r>
+      <w:proofErr w:type="spellStart"/>
+      <w:r>
+        <w:rPr>
+          <w:sz w:val="20"/>
+          <w:szCs w:val="20"/>
+        </w:rPr>
+        <w:t>este</w:t>
+      </w:r>
+      <w:proofErr w:type="spellEnd"/>
+      <w:r>
+        <w:rPr>
+          <w:sz w:val="20"/>
+          <w:szCs w:val="20"/>
+        </w:rPr>
+        <w:t xml:space="preserve"> </w:t>
+      </w:r>
+      <w:proofErr w:type="spellStart"/>
+      <w:r>
+        <w:rPr>
+          <w:sz w:val="20"/>
+          <w:szCs w:val="20"/>
+        </w:rPr>
+        <w:t>folosita</w:t>
+      </w:r>
+      <w:proofErr w:type="spellEnd"/>
+      <w:r>
+        <w:rPr>
+          <w:sz w:val="20"/>
+          <w:szCs w:val="20"/>
+        </w:rPr>
+        <w:t xml:space="preserve"> in </w:t>
+      </w:r>
+      <w:proofErr w:type="spellStart"/>
+      <w:r>
+        <w:rPr>
+          <w:sz w:val="20"/>
+          <w:szCs w:val="20"/>
+        </w:rPr>
+        <w:t>momentul</w:t>
+      </w:r>
+      <w:proofErr w:type="spellEnd"/>
+      <w:r>
+        <w:rPr>
+          <w:sz w:val="20"/>
+          <w:szCs w:val="20"/>
+        </w:rPr>
+        <w:t xml:space="preserve"> in care un student </w:t>
+      </w:r>
+      <w:proofErr w:type="spellStart"/>
+      <w:r>
+        <w:rPr>
+          <w:sz w:val="20"/>
+          <w:szCs w:val="20"/>
+        </w:rPr>
+        <w:t>doreste</w:t>
+      </w:r>
+      <w:proofErr w:type="spellEnd"/>
+      <w:r>
+        <w:rPr>
+          <w:sz w:val="20"/>
+          <w:szCs w:val="20"/>
+        </w:rPr>
+        <w:t xml:space="preserve"> </w:t>
+      </w:r>
+      <w:proofErr w:type="spellStart"/>
+      <w:r>
+        <w:rPr>
+          <w:sz w:val="20"/>
+          <w:szCs w:val="20"/>
+        </w:rPr>
+        <w:t>sa</w:t>
+      </w:r>
+      <w:proofErr w:type="spellEnd"/>
+      <w:r>
+        <w:rPr>
+          <w:sz w:val="20"/>
+          <w:szCs w:val="20"/>
+        </w:rPr>
+        <w:t xml:space="preserve"> se </w:t>
+      </w:r>
+      <w:proofErr w:type="spellStart"/>
+      <w:r>
+        <w:rPr>
+          <w:sz w:val="20"/>
+          <w:szCs w:val="20"/>
+        </w:rPr>
+        <w:t>inregistreze</w:t>
+      </w:r>
+      <w:proofErr w:type="spellEnd"/>
+      <w:r>
+        <w:rPr>
+          <w:sz w:val="20"/>
+          <w:szCs w:val="20"/>
+        </w:rPr>
+        <w:t>.</w:t>
       </w:r>
     </w:p>
     <w:p>
@@ -313,33 +845,528 @@
           <w:szCs w:val="20"/>
         </w:rPr>
       </w:pPr>
-      <w:r>
-        <w:rPr>
-          <w:sz w:val="20"/>
-          <w:szCs w:val="20"/>
-        </w:rPr>
-        <w:t>Tabela CONTURI contine numele de utilizator, emailul si un hash de 64 de caractere a parolei. Aceste 3 campuri nu pot fi NULL</w:t>
-      </w:r>
-      <w:r>
-        <w:rPr>
-          <w:sz w:val="20"/>
-          <w:szCs w:val="20"/>
-        </w:rPr>
-        <w:t>, campul</w:t>
-      </w:r>
-      <w:r>
-        <w:rPr>
-          <w:sz w:val="20"/>
-          <w:szCs w:val="20"/>
-        </w:rPr>
-        <w:t xml:space="preserve"> username joaca rol de cheie primara, emailul este cheie straina cu referinta in tabelul STUDENTI. Aceasta tabela este </w:t>
-      </w:r>
-      <w:r>
-        <w:rPr>
-          <w:sz w:val="20"/>
-          <w:szCs w:val="20"/>
-        </w:rPr>
-        <w:t>este folosita pentru a retine date despre conturile utilizatorilor.</w:t>
+      <w:proofErr w:type="spellStart"/>
+      <w:r>
+        <w:rPr>
+          <w:sz w:val="20"/>
+          <w:szCs w:val="20"/>
+        </w:rPr>
+        <w:t>Tabela</w:t>
+      </w:r>
+      <w:proofErr w:type="spellEnd"/>
+      <w:r>
+        <w:rPr>
+          <w:sz w:val="20"/>
+          <w:szCs w:val="20"/>
+        </w:rPr>
+        <w:t xml:space="preserve"> CONTURI </w:t>
+      </w:r>
+      <w:proofErr w:type="spellStart"/>
+      <w:r>
+        <w:rPr>
+          <w:sz w:val="20"/>
+          <w:szCs w:val="20"/>
+        </w:rPr>
+        <w:t>contine</w:t>
+      </w:r>
+      <w:proofErr w:type="spellEnd"/>
+      <w:r>
+        <w:rPr>
+          <w:sz w:val="20"/>
+          <w:szCs w:val="20"/>
+        </w:rPr>
+        <w:t xml:space="preserve"> </w:t>
+      </w:r>
+      <w:proofErr w:type="spellStart"/>
+      <w:r>
+        <w:rPr>
+          <w:sz w:val="20"/>
+          <w:szCs w:val="20"/>
+        </w:rPr>
+        <w:t>numele</w:t>
+      </w:r>
+      <w:proofErr w:type="spellEnd"/>
+      <w:r>
+        <w:rPr>
+          <w:sz w:val="20"/>
+          <w:szCs w:val="20"/>
+        </w:rPr>
+        <w:t xml:space="preserve"> de </w:t>
+      </w:r>
+      <w:proofErr w:type="spellStart"/>
+      <w:r>
+        <w:rPr>
+          <w:sz w:val="20"/>
+          <w:szCs w:val="20"/>
+        </w:rPr>
+        <w:t>utilizator</w:t>
+      </w:r>
+      <w:proofErr w:type="spellEnd"/>
+      <w:r>
+        <w:rPr>
+          <w:sz w:val="20"/>
+          <w:szCs w:val="20"/>
+        </w:rPr>
+        <w:t xml:space="preserve">, </w:t>
+      </w:r>
+      <w:proofErr w:type="spellStart"/>
+      <w:r>
+        <w:rPr>
+          <w:sz w:val="20"/>
+          <w:szCs w:val="20"/>
+        </w:rPr>
+        <w:t>emailul</w:t>
+      </w:r>
+      <w:proofErr w:type="spellEnd"/>
+      <w:r>
+        <w:rPr>
+          <w:sz w:val="20"/>
+          <w:szCs w:val="20"/>
+        </w:rPr>
+        <w:t xml:space="preserve"> </w:t>
+      </w:r>
+      <w:proofErr w:type="spellStart"/>
+      <w:r>
+        <w:rPr>
+          <w:sz w:val="20"/>
+          <w:szCs w:val="20"/>
+        </w:rPr>
+        <w:t>si</w:t>
+      </w:r>
+      <w:proofErr w:type="spellEnd"/>
+      <w:r>
+        <w:rPr>
+          <w:sz w:val="20"/>
+          <w:szCs w:val="20"/>
+        </w:rPr>
+        <w:t xml:space="preserve"> </w:t>
+      </w:r>
+      <w:proofErr w:type="gramStart"/>
+      <w:r>
+        <w:rPr>
+          <w:sz w:val="20"/>
+          <w:szCs w:val="20"/>
+        </w:rPr>
+        <w:t>un</w:t>
+      </w:r>
+      <w:proofErr w:type="gramEnd"/>
+      <w:r>
+        <w:rPr>
+          <w:sz w:val="20"/>
+          <w:szCs w:val="20"/>
+        </w:rPr>
+        <w:t xml:space="preserve"> hash de 64 de </w:t>
+      </w:r>
+      <w:proofErr w:type="spellStart"/>
+      <w:r>
+        <w:rPr>
+          <w:sz w:val="20"/>
+          <w:szCs w:val="20"/>
+        </w:rPr>
+        <w:t>caractere</w:t>
+      </w:r>
+      <w:proofErr w:type="spellEnd"/>
+      <w:r>
+        <w:rPr>
+          <w:sz w:val="20"/>
+          <w:szCs w:val="20"/>
+        </w:rPr>
+        <w:t xml:space="preserve"> a </w:t>
+      </w:r>
+      <w:proofErr w:type="spellStart"/>
+      <w:r>
+        <w:rPr>
+          <w:sz w:val="20"/>
+          <w:szCs w:val="20"/>
+        </w:rPr>
+        <w:t>parolei</w:t>
+      </w:r>
+      <w:proofErr w:type="spellEnd"/>
+      <w:r>
+        <w:rPr>
+          <w:sz w:val="20"/>
+          <w:szCs w:val="20"/>
+        </w:rPr>
+        <w:t xml:space="preserve">. </w:t>
+      </w:r>
+      <w:proofErr w:type="spellStart"/>
+      <w:r>
+        <w:rPr>
+          <w:sz w:val="20"/>
+          <w:szCs w:val="20"/>
+        </w:rPr>
+        <w:t>Aceste</w:t>
+      </w:r>
+      <w:proofErr w:type="spellEnd"/>
+      <w:r>
+        <w:rPr>
+          <w:sz w:val="20"/>
+          <w:szCs w:val="20"/>
+        </w:rPr>
+        <w:t xml:space="preserve"> 3 </w:t>
+      </w:r>
+      <w:proofErr w:type="spellStart"/>
+      <w:r>
+        <w:rPr>
+          <w:sz w:val="20"/>
+          <w:szCs w:val="20"/>
+        </w:rPr>
+        <w:t>campuri</w:t>
+      </w:r>
+      <w:proofErr w:type="spellEnd"/>
+      <w:r>
+        <w:rPr>
+          <w:sz w:val="20"/>
+          <w:szCs w:val="20"/>
+        </w:rPr>
+        <w:t xml:space="preserve"> nu pot fi NULL</w:t>
+      </w:r>
+      <w:r>
+        <w:rPr>
+          <w:sz w:val="20"/>
+          <w:szCs w:val="20"/>
+        </w:rPr>
+        <w:t xml:space="preserve">, </w:t>
+      </w:r>
+      <w:proofErr w:type="spellStart"/>
+      <w:r>
+        <w:rPr>
+          <w:sz w:val="20"/>
+          <w:szCs w:val="20"/>
+        </w:rPr>
+        <w:t>campul</w:t>
+      </w:r>
+      <w:proofErr w:type="spellEnd"/>
+      <w:r>
+        <w:rPr>
+          <w:sz w:val="20"/>
+          <w:szCs w:val="20"/>
+        </w:rPr>
+        <w:t xml:space="preserve"> username </w:t>
+      </w:r>
+      <w:proofErr w:type="spellStart"/>
+      <w:r>
+        <w:rPr>
+          <w:sz w:val="20"/>
+          <w:szCs w:val="20"/>
+        </w:rPr>
+        <w:t>joaca</w:t>
+      </w:r>
+      <w:proofErr w:type="spellEnd"/>
+      <w:r>
+        <w:rPr>
+          <w:sz w:val="20"/>
+          <w:szCs w:val="20"/>
+        </w:rPr>
+        <w:t xml:space="preserve"> </w:t>
+      </w:r>
+      <w:proofErr w:type="spellStart"/>
+      <w:r>
+        <w:rPr>
+          <w:sz w:val="20"/>
+          <w:szCs w:val="20"/>
+        </w:rPr>
+        <w:t>rol</w:t>
+      </w:r>
+      <w:proofErr w:type="spellEnd"/>
+      <w:r>
+        <w:rPr>
+          <w:sz w:val="20"/>
+          <w:szCs w:val="20"/>
+        </w:rPr>
+        <w:t xml:space="preserve"> de </w:t>
+      </w:r>
+      <w:proofErr w:type="spellStart"/>
+      <w:r>
+        <w:rPr>
+          <w:sz w:val="20"/>
+          <w:szCs w:val="20"/>
+        </w:rPr>
+        <w:t>cheie</w:t>
+      </w:r>
+      <w:proofErr w:type="spellEnd"/>
+      <w:r>
+        <w:rPr>
+          <w:sz w:val="20"/>
+          <w:szCs w:val="20"/>
+        </w:rPr>
+        <w:t xml:space="preserve"> </w:t>
+      </w:r>
+      <w:proofErr w:type="spellStart"/>
+      <w:r>
+        <w:rPr>
+          <w:sz w:val="20"/>
+          <w:szCs w:val="20"/>
+        </w:rPr>
+        <w:t>primara</w:t>
+      </w:r>
+      <w:proofErr w:type="spellEnd"/>
+      <w:r>
+        <w:rPr>
+          <w:sz w:val="20"/>
+          <w:szCs w:val="20"/>
+        </w:rPr>
+        <w:t xml:space="preserve">, </w:t>
+      </w:r>
+      <w:proofErr w:type="spellStart"/>
+      <w:r>
+        <w:rPr>
+          <w:sz w:val="20"/>
+          <w:szCs w:val="20"/>
+        </w:rPr>
+        <w:t>emailul</w:t>
+      </w:r>
+      <w:proofErr w:type="spellEnd"/>
+      <w:r>
+        <w:rPr>
+          <w:sz w:val="20"/>
+          <w:szCs w:val="20"/>
+        </w:rPr>
+        <w:t xml:space="preserve"> </w:t>
+      </w:r>
+      <w:proofErr w:type="spellStart"/>
+      <w:proofErr w:type="gramStart"/>
+      <w:r>
+        <w:rPr>
+          <w:sz w:val="20"/>
+          <w:szCs w:val="20"/>
+        </w:rPr>
+        <w:t>este</w:t>
+      </w:r>
+      <w:proofErr w:type="spellEnd"/>
+      <w:proofErr w:type="gramEnd"/>
+      <w:r>
+        <w:rPr>
+          <w:sz w:val="20"/>
+          <w:szCs w:val="20"/>
+        </w:rPr>
+        <w:t xml:space="preserve"> </w:t>
+      </w:r>
+      <w:proofErr w:type="spellStart"/>
+      <w:r>
+        <w:rPr>
+          <w:sz w:val="20"/>
+          <w:szCs w:val="20"/>
+        </w:rPr>
+        <w:t>cheie</w:t>
+      </w:r>
+      <w:proofErr w:type="spellEnd"/>
+      <w:r>
+        <w:rPr>
+          <w:sz w:val="20"/>
+          <w:szCs w:val="20"/>
+        </w:rPr>
+        <w:t xml:space="preserve"> </w:t>
+      </w:r>
+      <w:proofErr w:type="spellStart"/>
+      <w:r>
+        <w:rPr>
+          <w:sz w:val="20"/>
+          <w:szCs w:val="20"/>
+        </w:rPr>
+        <w:t>straina</w:t>
+      </w:r>
+      <w:proofErr w:type="spellEnd"/>
+      <w:r>
+        <w:rPr>
+          <w:sz w:val="20"/>
+          <w:szCs w:val="20"/>
+        </w:rPr>
+        <w:t xml:space="preserve"> cu </w:t>
+      </w:r>
+      <w:proofErr w:type="spellStart"/>
+      <w:r>
+        <w:rPr>
+          <w:sz w:val="20"/>
+          <w:szCs w:val="20"/>
+        </w:rPr>
+        <w:t>referinta</w:t>
+      </w:r>
+      <w:proofErr w:type="spellEnd"/>
+      <w:r>
+        <w:rPr>
+          <w:sz w:val="20"/>
+          <w:szCs w:val="20"/>
+        </w:rPr>
+        <w:t xml:space="preserve"> in </w:t>
+      </w:r>
+      <w:proofErr w:type="spellStart"/>
+      <w:r>
+        <w:rPr>
+          <w:sz w:val="20"/>
+          <w:szCs w:val="20"/>
+        </w:rPr>
+        <w:t>tabelul</w:t>
+      </w:r>
+      <w:proofErr w:type="spellEnd"/>
+      <w:r>
+        <w:rPr>
+          <w:sz w:val="20"/>
+          <w:szCs w:val="20"/>
+        </w:rPr>
+        <w:t xml:space="preserve"> STUDENTI. </w:t>
+      </w:r>
+      <w:proofErr w:type="spellStart"/>
+      <w:r>
+        <w:rPr>
+          <w:sz w:val="20"/>
+          <w:szCs w:val="20"/>
+        </w:rPr>
+        <w:t>Aceasta</w:t>
+      </w:r>
+      <w:proofErr w:type="spellEnd"/>
+      <w:r>
+        <w:rPr>
+          <w:sz w:val="20"/>
+          <w:szCs w:val="20"/>
+        </w:rPr>
+        <w:t xml:space="preserve"> </w:t>
+      </w:r>
+      <w:proofErr w:type="spellStart"/>
+      <w:r>
+        <w:rPr>
+          <w:sz w:val="20"/>
+          <w:szCs w:val="20"/>
+        </w:rPr>
+        <w:t>tabela</w:t>
+      </w:r>
+      <w:proofErr w:type="spellEnd"/>
+      <w:r>
+        <w:rPr>
+          <w:sz w:val="20"/>
+          <w:szCs w:val="20"/>
+        </w:rPr>
+        <w:t xml:space="preserve"> </w:t>
+      </w:r>
+      <w:proofErr w:type="spellStart"/>
+      <w:proofErr w:type="gramStart"/>
+      <w:r>
+        <w:rPr>
+          <w:sz w:val="20"/>
+          <w:szCs w:val="20"/>
+        </w:rPr>
+        <w:t>este</w:t>
+      </w:r>
+      <w:proofErr w:type="spellEnd"/>
+      <w:proofErr w:type="gramEnd"/>
+      <w:r>
+        <w:rPr>
+          <w:sz w:val="20"/>
+          <w:szCs w:val="20"/>
+        </w:rPr>
+        <w:t xml:space="preserve"> </w:t>
+      </w:r>
+      <w:proofErr w:type="spellStart"/>
+      <w:r>
+        <w:rPr>
+          <w:sz w:val="20"/>
+          <w:szCs w:val="20"/>
+        </w:rPr>
+        <w:t>este</w:t>
+      </w:r>
+      <w:proofErr w:type="spellEnd"/>
+      <w:r>
+        <w:rPr>
+          <w:sz w:val="20"/>
+          <w:szCs w:val="20"/>
+        </w:rPr>
+        <w:t xml:space="preserve"> </w:t>
+      </w:r>
+      <w:proofErr w:type="spellStart"/>
+      <w:r>
+        <w:rPr>
+          <w:sz w:val="20"/>
+          <w:szCs w:val="20"/>
+        </w:rPr>
+        <w:t>folosita</w:t>
+      </w:r>
+      <w:proofErr w:type="spellEnd"/>
+      <w:r>
+        <w:rPr>
+          <w:sz w:val="20"/>
+          <w:szCs w:val="20"/>
+        </w:rPr>
+        <w:t xml:space="preserve"> </w:t>
+      </w:r>
+      <w:proofErr w:type="spellStart"/>
+      <w:r>
+        <w:rPr>
+          <w:sz w:val="20"/>
+          <w:szCs w:val="20"/>
+        </w:rPr>
+        <w:t>pentru</w:t>
+      </w:r>
+      <w:proofErr w:type="spellEnd"/>
+      <w:r>
+        <w:rPr>
+          <w:sz w:val="20"/>
+          <w:szCs w:val="20"/>
+        </w:rPr>
+        <w:t xml:space="preserve"> a </w:t>
+      </w:r>
+      <w:proofErr w:type="spellStart"/>
+      <w:r>
+        <w:rPr>
+          <w:sz w:val="20"/>
+          <w:szCs w:val="20"/>
+        </w:rPr>
+        <w:t>retine</w:t>
+      </w:r>
+      <w:proofErr w:type="spellEnd"/>
+      <w:r>
+        <w:rPr>
+          <w:sz w:val="20"/>
+          <w:szCs w:val="20"/>
+        </w:rPr>
+        <w:t xml:space="preserve"> date </w:t>
+      </w:r>
+      <w:proofErr w:type="spellStart"/>
+      <w:r>
+        <w:rPr>
+          <w:sz w:val="20"/>
+          <w:szCs w:val="20"/>
+        </w:rPr>
+        <w:t>despre</w:t>
+      </w:r>
+      <w:proofErr w:type="spellEnd"/>
+      <w:r>
+        <w:rPr>
+          <w:sz w:val="20"/>
+          <w:szCs w:val="20"/>
+        </w:rPr>
+        <w:t xml:space="preserve"> </w:t>
+      </w:r>
+      <w:proofErr w:type="spellStart"/>
+      <w:r>
+        <w:rPr>
+          <w:sz w:val="20"/>
+          <w:szCs w:val="20"/>
+        </w:rPr>
+        <w:t>conturile</w:t>
+      </w:r>
+      <w:proofErr w:type="spellEnd"/>
+      <w:r>
+        <w:rPr>
+          <w:sz w:val="20"/>
+          <w:szCs w:val="20"/>
+        </w:rPr>
+        <w:t xml:space="preserve"> </w:t>
+      </w:r>
+      <w:proofErr w:type="spellStart"/>
+      <w:r>
+        <w:rPr>
+          <w:sz w:val="20"/>
+          <w:szCs w:val="20"/>
+        </w:rPr>
+        <w:t>utilizatorilor</w:t>
+      </w:r>
+      <w:proofErr w:type="spellEnd"/>
+      <w:r>
+        <w:rPr>
+          <w:sz w:val="20"/>
+          <w:szCs w:val="20"/>
+        </w:rPr>
+        <w:t>.</w:t>
       </w:r>
     </w:p>
     <w:p>
@@ -467,34 +1494,118 @@
           <w:szCs w:val="20"/>
         </w:rPr>
       </w:pPr>
-      <w:r>
-        <w:rPr>
-          <w:sz w:val="20"/>
-          <w:szCs w:val="20"/>
-        </w:rPr>
-        <w:t xml:space="preserve">Tabela CONTURI_CONECTATE </w:t>
-      </w:r>
-      <w:r>
-        <w:rPr>
-          <w:sz w:val="20"/>
-          <w:szCs w:val="20"/>
-        </w:rPr>
-        <w:t>contine un token de autentificare si</w:t>
-      </w:r>
-      <w:r>
-        <w:rPr>
-          <w:sz w:val="20"/>
-          <w:szCs w:val="20"/>
-        </w:rPr>
-        <w:t xml:space="preserve"> </w:t>
-      </w:r>
-      <w:r>
-        <w:rPr>
-          <w:sz w:val="20"/>
-          <w:szCs w:val="20"/>
-        </w:rPr>
-        <w:t>un nume de utilizator</w:t>
-      </w:r>
+      <w:proofErr w:type="spellStart"/>
+      <w:r>
+        <w:rPr>
+          <w:sz w:val="20"/>
+          <w:szCs w:val="20"/>
+        </w:rPr>
+        <w:t>Tabela</w:t>
+      </w:r>
+      <w:proofErr w:type="spellEnd"/>
+      <w:r>
+        <w:rPr>
+          <w:sz w:val="20"/>
+          <w:szCs w:val="20"/>
+        </w:rPr>
+        <w:t xml:space="preserve"> CONTURI_CONECTATE </w:t>
+      </w:r>
+      <w:proofErr w:type="spellStart"/>
+      <w:r>
+        <w:rPr>
+          <w:sz w:val="20"/>
+          <w:szCs w:val="20"/>
+        </w:rPr>
+        <w:t>contine</w:t>
+      </w:r>
+      <w:proofErr w:type="spellEnd"/>
+      <w:r>
+        <w:rPr>
+          <w:sz w:val="20"/>
+          <w:szCs w:val="20"/>
+        </w:rPr>
+        <w:t xml:space="preserve"> </w:t>
+      </w:r>
+      <w:proofErr w:type="gramStart"/>
+      <w:r>
+        <w:rPr>
+          <w:sz w:val="20"/>
+          <w:szCs w:val="20"/>
+        </w:rPr>
+        <w:t>un</w:t>
+      </w:r>
+      <w:proofErr w:type="gramEnd"/>
+      <w:r>
+        <w:rPr>
+          <w:sz w:val="20"/>
+          <w:szCs w:val="20"/>
+        </w:rPr>
+        <w:t xml:space="preserve"> token de </w:t>
+      </w:r>
+      <w:proofErr w:type="spellStart"/>
+      <w:r>
+        <w:rPr>
+          <w:sz w:val="20"/>
+          <w:szCs w:val="20"/>
+        </w:rPr>
+        <w:t>autentificare</w:t>
+      </w:r>
+      <w:proofErr w:type="spellEnd"/>
+      <w:r>
+        <w:rPr>
+          <w:sz w:val="20"/>
+          <w:szCs w:val="20"/>
+        </w:rPr>
+        <w:t xml:space="preserve"> </w:t>
+      </w:r>
+      <w:proofErr w:type="spellStart"/>
+      <w:r>
+        <w:rPr>
+          <w:sz w:val="20"/>
+          <w:szCs w:val="20"/>
+        </w:rPr>
+        <w:t>si</w:t>
+      </w:r>
+      <w:proofErr w:type="spellEnd"/>
+      <w:r>
+        <w:rPr>
+          <w:sz w:val="20"/>
+          <w:szCs w:val="20"/>
+        </w:rPr>
+        <w:t xml:space="preserve"> </w:t>
+      </w:r>
+      <w:r>
+        <w:rPr>
+          <w:sz w:val="20"/>
+          <w:szCs w:val="20"/>
+        </w:rPr>
+        <w:t xml:space="preserve">un </w:t>
+      </w:r>
+      <w:proofErr w:type="spellStart"/>
+      <w:r>
+        <w:rPr>
+          <w:sz w:val="20"/>
+          <w:szCs w:val="20"/>
+        </w:rPr>
+        <w:t>nume</w:t>
+      </w:r>
+      <w:proofErr w:type="spellEnd"/>
+      <w:r>
+        <w:rPr>
+          <w:sz w:val="20"/>
+          <w:szCs w:val="20"/>
+        </w:rPr>
+        <w:t xml:space="preserve"> de </w:t>
+      </w:r>
+      <w:proofErr w:type="spellStart"/>
+      <w:r>
+        <w:rPr>
+          <w:sz w:val="20"/>
+          <w:szCs w:val="20"/>
+        </w:rPr>
+        <w:t>utilizator</w:t>
+      </w:r>
+      <w:proofErr w:type="spellEnd"/>
       <w:r>
         <w:rPr>
           <w:sz w:val="20"/>
@@ -507,14 +1618,62 @@
           <w:sz w:val="20"/>
           <w:szCs w:val="20"/>
         </w:rPr>
-        <w:t xml:space="preserve"> Aceste 2</w:t>
-      </w:r>
-      <w:r>
-        <w:rPr>
-          <w:sz w:val="20"/>
-          <w:szCs w:val="20"/>
-        </w:rPr>
-        <w:t xml:space="preserve"> campuri nu pot fi NULL, campul </w:t>
+        <w:t xml:space="preserve"> </w:t>
+      </w:r>
+      <w:proofErr w:type="spellStart"/>
+      <w:r>
+        <w:rPr>
+          <w:sz w:val="20"/>
+          <w:szCs w:val="20"/>
+        </w:rPr>
+        <w:t>Aceste</w:t>
+      </w:r>
+      <w:proofErr w:type="spellEnd"/>
+      <w:r>
+        <w:rPr>
+          <w:sz w:val="20"/>
+          <w:szCs w:val="20"/>
+        </w:rPr>
+        <w:t xml:space="preserve"> 2</w:t>
+      </w:r>
+      <w:r>
+        <w:rPr>
+          <w:sz w:val="20"/>
+          <w:szCs w:val="20"/>
+        </w:rPr>
+        <w:t xml:space="preserve"> </w:t>
+      </w:r>
+      <w:proofErr w:type="spellStart"/>
+      <w:r>
+        <w:rPr>
+          <w:sz w:val="20"/>
+          <w:szCs w:val="20"/>
+        </w:rPr>
+        <w:t>campuri</w:t>
+      </w:r>
+      <w:proofErr w:type="spellEnd"/>
+      <w:r>
+        <w:rPr>
+          <w:sz w:val="20"/>
+          <w:szCs w:val="20"/>
+        </w:rPr>
+        <w:t xml:space="preserve"> nu pot fi NULL, </w:t>
+      </w:r>
+      <w:proofErr w:type="spellStart"/>
+      <w:r>
+        <w:rPr>
+          <w:sz w:val="20"/>
+          <w:szCs w:val="20"/>
+        </w:rPr>
+        <w:t>campul</w:t>
+      </w:r>
+      <w:proofErr w:type="spellEnd"/>
+      <w:r>
+        <w:rPr>
+          <w:sz w:val="20"/>
+          <w:szCs w:val="20"/>
+        </w:rPr>
+        <w:t xml:space="preserve"> </w:t>
       </w:r>
       <w:r>
         <w:rPr>
@@ -528,15 +1687,179 @@
           <w:sz w:val="20"/>
           <w:szCs w:val="20"/>
         </w:rPr>
-        <w:t xml:space="preserve"> joaca rol de cheie primara</w:t>
-      </w:r>
-      <w:r>
-        <w:rPr>
-          <w:sz w:val="20"/>
-          <w:szCs w:val="20"/>
-        </w:rPr>
-        <w:t xml:space="preserve"> si este asociat unei sesiuni iar campul</w:t>
-      </w:r>
+        <w:t xml:space="preserve"> </w:t>
+      </w:r>
+      <w:proofErr w:type="spellStart"/>
+      <w:r>
+        <w:rPr>
+          <w:sz w:val="20"/>
+          <w:szCs w:val="20"/>
+        </w:rPr>
+        <w:t>joaca</w:t>
+      </w:r>
+      <w:proofErr w:type="spellEnd"/>
+      <w:r>
+        <w:rPr>
+          <w:sz w:val="20"/>
+          <w:szCs w:val="20"/>
+        </w:rPr>
+        <w:t xml:space="preserve"> </w:t>
+      </w:r>
+      <w:proofErr w:type="spellStart"/>
+      <w:r>
+        <w:rPr>
+          <w:sz w:val="20"/>
+          <w:szCs w:val="20"/>
+        </w:rPr>
+        <w:t>rol</w:t>
+      </w:r>
+      <w:proofErr w:type="spellEnd"/>
+      <w:r>
+        <w:rPr>
+          <w:sz w:val="20"/>
+          <w:szCs w:val="20"/>
+        </w:rPr>
+        <w:t xml:space="preserve"> de </w:t>
+      </w:r>
+      <w:proofErr w:type="spellStart"/>
+      <w:r>
+        <w:rPr>
+          <w:sz w:val="20"/>
+          <w:szCs w:val="20"/>
+        </w:rPr>
+        <w:t>cheie</w:t>
+      </w:r>
+      <w:proofErr w:type="spellEnd"/>
+      <w:r>
+        <w:rPr>
+          <w:sz w:val="20"/>
+          <w:szCs w:val="20"/>
+        </w:rPr>
+        <w:t xml:space="preserve"> </w:t>
+      </w:r>
+      <w:proofErr w:type="spellStart"/>
+      <w:r>
+        <w:rPr>
+          <w:sz w:val="20"/>
+          <w:szCs w:val="20"/>
+        </w:rPr>
+        <w:t>primara</w:t>
+      </w:r>
+      <w:proofErr w:type="spellEnd"/>
+      <w:r>
+        <w:rPr>
+          <w:sz w:val="20"/>
+          <w:szCs w:val="20"/>
+        </w:rPr>
+        <w:t xml:space="preserve"> </w:t>
+      </w:r>
+      <w:proofErr w:type="spellStart"/>
+      <w:r>
+        <w:rPr>
+          <w:sz w:val="20"/>
+          <w:szCs w:val="20"/>
+        </w:rPr>
+        <w:t>si</w:t>
+      </w:r>
+      <w:proofErr w:type="spellEnd"/>
+      <w:r>
+        <w:rPr>
+          <w:sz w:val="20"/>
+          <w:szCs w:val="20"/>
+        </w:rPr>
+        <w:t xml:space="preserve"> </w:t>
+      </w:r>
+      <w:proofErr w:type="spellStart"/>
+      <w:proofErr w:type="gramStart"/>
+      <w:r>
+        <w:rPr>
+          <w:sz w:val="20"/>
+          <w:szCs w:val="20"/>
+        </w:rPr>
+        <w:t>este</w:t>
+      </w:r>
+      <w:proofErr w:type="spellEnd"/>
+      <w:proofErr w:type="gramEnd"/>
+      <w:r>
+        <w:rPr>
+          <w:sz w:val="20"/>
+          <w:szCs w:val="20"/>
+        </w:rPr>
+        <w:t xml:space="preserve"> </w:t>
+      </w:r>
+      <w:proofErr w:type="spellStart"/>
+      <w:r>
+        <w:rPr>
+          <w:sz w:val="20"/>
+          <w:szCs w:val="20"/>
+        </w:rPr>
+        <w:t>asociat</w:t>
+      </w:r>
+      <w:proofErr w:type="spellEnd"/>
+      <w:r>
+        <w:rPr>
+          <w:sz w:val="20"/>
+          <w:szCs w:val="20"/>
+        </w:rPr>
+        <w:t xml:space="preserve"> </w:t>
+      </w:r>
+      <w:proofErr w:type="spellStart"/>
+      <w:r>
+        <w:rPr>
+          <w:sz w:val="20"/>
+          <w:szCs w:val="20"/>
+        </w:rPr>
+        <w:t>unei</w:t>
+      </w:r>
+      <w:proofErr w:type="spellEnd"/>
+      <w:r>
+        <w:rPr>
+          <w:sz w:val="20"/>
+          <w:szCs w:val="20"/>
+        </w:rPr>
+        <w:t xml:space="preserve"> </w:t>
+      </w:r>
+      <w:proofErr w:type="spellStart"/>
+      <w:r>
+        <w:rPr>
+          <w:sz w:val="20"/>
+          <w:szCs w:val="20"/>
+        </w:rPr>
+        <w:t>sesiuni</w:t>
+      </w:r>
+      <w:proofErr w:type="spellEnd"/>
+      <w:r>
+        <w:rPr>
+          <w:sz w:val="20"/>
+          <w:szCs w:val="20"/>
+        </w:rPr>
+        <w:t xml:space="preserve"> </w:t>
+      </w:r>
+      <w:proofErr w:type="spellStart"/>
+      <w:r>
+        <w:rPr>
+          <w:sz w:val="20"/>
+          <w:szCs w:val="20"/>
+        </w:rPr>
+        <w:t>iar</w:t>
+      </w:r>
+      <w:proofErr w:type="spellEnd"/>
+      <w:r>
+        <w:rPr>
+          <w:sz w:val="20"/>
+          <w:szCs w:val="20"/>
+        </w:rPr>
+        <w:t xml:space="preserve"> </w:t>
+      </w:r>
+      <w:proofErr w:type="spellStart"/>
+      <w:r>
+        <w:rPr>
+          <w:sz w:val="20"/>
+          <w:szCs w:val="20"/>
+        </w:rPr>
+        <w:t>campul</w:t>
+      </w:r>
+      <w:proofErr w:type="spellEnd"/>
       <w:r>
         <w:rPr>
           <w:sz w:val="20"/>
@@ -556,29 +1879,264 @@
           <w:sz w:val="20"/>
           <w:szCs w:val="20"/>
         </w:rPr>
-        <w:t xml:space="preserve"> este cheie st</w:t>
-      </w:r>
-      <w:r>
-        <w:rPr>
-          <w:sz w:val="20"/>
-          <w:szCs w:val="20"/>
-        </w:rPr>
-        <w:t>raina cu referinta in tabelu CONTURI</w:t>
-      </w:r>
-      <w:r>
-        <w:rPr>
-          <w:sz w:val="20"/>
-          <w:szCs w:val="20"/>
-        </w:rPr>
-        <w:t>. Aceasta tabela este este folosita pentru a retine date</w:t>
-      </w:r>
-      <w:r>
-        <w:rPr>
-          <w:sz w:val="20"/>
-          <w:szCs w:val="20"/>
-        </w:rPr>
-        <w:t xml:space="preserve"> despre device-urile conectate</w:t>
-      </w:r>
+        <w:t xml:space="preserve"> </w:t>
+      </w:r>
+      <w:proofErr w:type="spellStart"/>
+      <w:r>
+        <w:rPr>
+          <w:sz w:val="20"/>
+          <w:szCs w:val="20"/>
+        </w:rPr>
+        <w:t>este</w:t>
+      </w:r>
+      <w:proofErr w:type="spellEnd"/>
+      <w:r>
+        <w:rPr>
+          <w:sz w:val="20"/>
+          <w:szCs w:val="20"/>
+        </w:rPr>
+        <w:t xml:space="preserve"> </w:t>
+      </w:r>
+      <w:proofErr w:type="spellStart"/>
+      <w:r>
+        <w:rPr>
+          <w:sz w:val="20"/>
+          <w:szCs w:val="20"/>
+        </w:rPr>
+        <w:t>cheie</w:t>
+      </w:r>
+      <w:proofErr w:type="spellEnd"/>
+      <w:r>
+        <w:rPr>
+          <w:sz w:val="20"/>
+          <w:szCs w:val="20"/>
+        </w:rPr>
+        <w:t xml:space="preserve"> </w:t>
+      </w:r>
+      <w:proofErr w:type="spellStart"/>
+      <w:r>
+        <w:rPr>
+          <w:sz w:val="20"/>
+          <w:szCs w:val="20"/>
+        </w:rPr>
+        <w:t>st</w:t>
+      </w:r>
+      <w:r>
+        <w:rPr>
+          <w:sz w:val="20"/>
+          <w:szCs w:val="20"/>
+        </w:rPr>
+        <w:t>raina</w:t>
+      </w:r>
+      <w:proofErr w:type="spellEnd"/>
+      <w:r>
+        <w:rPr>
+          <w:sz w:val="20"/>
+          <w:szCs w:val="20"/>
+        </w:rPr>
+        <w:t xml:space="preserve"> cu </w:t>
+      </w:r>
+      <w:proofErr w:type="spellStart"/>
+      <w:r>
+        <w:rPr>
+          <w:sz w:val="20"/>
+          <w:szCs w:val="20"/>
+        </w:rPr>
+        <w:t>referinta</w:t>
+      </w:r>
+      <w:proofErr w:type="spellEnd"/>
+      <w:r>
+        <w:rPr>
+          <w:sz w:val="20"/>
+          <w:szCs w:val="20"/>
+        </w:rPr>
+        <w:t xml:space="preserve"> in </w:t>
+      </w:r>
+      <w:proofErr w:type="spellStart"/>
+      <w:r>
+        <w:rPr>
+          <w:sz w:val="20"/>
+          <w:szCs w:val="20"/>
+        </w:rPr>
+        <w:t>tabelu</w:t>
+      </w:r>
+      <w:proofErr w:type="spellEnd"/>
+      <w:r>
+        <w:rPr>
+          <w:sz w:val="20"/>
+          <w:szCs w:val="20"/>
+        </w:rPr>
+        <w:t xml:space="preserve"> CONTURI</w:t>
+      </w:r>
+      <w:r>
+        <w:rPr>
+          <w:sz w:val="20"/>
+          <w:szCs w:val="20"/>
+        </w:rPr>
+        <w:t xml:space="preserve">. </w:t>
+      </w:r>
+      <w:proofErr w:type="spellStart"/>
+      <w:r>
+        <w:rPr>
+          <w:sz w:val="20"/>
+          <w:szCs w:val="20"/>
+        </w:rPr>
+        <w:t>Aceasta</w:t>
+      </w:r>
+      <w:proofErr w:type="spellEnd"/>
+      <w:r>
+        <w:rPr>
+          <w:sz w:val="20"/>
+          <w:szCs w:val="20"/>
+        </w:rPr>
+        <w:t xml:space="preserve"> </w:t>
+      </w:r>
+      <w:proofErr w:type="spellStart"/>
+      <w:r>
+        <w:rPr>
+          <w:sz w:val="20"/>
+          <w:szCs w:val="20"/>
+        </w:rPr>
+        <w:t>tabela</w:t>
+      </w:r>
+      <w:proofErr w:type="spellEnd"/>
+      <w:r>
+        <w:rPr>
+          <w:sz w:val="20"/>
+          <w:szCs w:val="20"/>
+        </w:rPr>
+        <w:t xml:space="preserve"> </w:t>
+      </w:r>
+      <w:proofErr w:type="spellStart"/>
+      <w:proofErr w:type="gramStart"/>
+      <w:r>
+        <w:rPr>
+          <w:sz w:val="20"/>
+          <w:szCs w:val="20"/>
+        </w:rPr>
+        <w:t>este</w:t>
+      </w:r>
+      <w:proofErr w:type="spellEnd"/>
+      <w:proofErr w:type="gramEnd"/>
+      <w:r>
+        <w:rPr>
+          <w:sz w:val="20"/>
+          <w:szCs w:val="20"/>
+        </w:rPr>
+        <w:t xml:space="preserve"> </w:t>
+      </w:r>
+      <w:proofErr w:type="spellStart"/>
+      <w:r>
+        <w:rPr>
+          <w:sz w:val="20"/>
+          <w:szCs w:val="20"/>
+        </w:rPr>
+        <w:t>este</w:t>
+      </w:r>
+      <w:proofErr w:type="spellEnd"/>
+      <w:r>
+        <w:rPr>
+          <w:sz w:val="20"/>
+          <w:szCs w:val="20"/>
+        </w:rPr>
+        <w:t xml:space="preserve"> </w:t>
+      </w:r>
+      <w:proofErr w:type="spellStart"/>
+      <w:r>
+        <w:rPr>
+          <w:sz w:val="20"/>
+          <w:szCs w:val="20"/>
+        </w:rPr>
+        <w:t>folosita</w:t>
+      </w:r>
+      <w:proofErr w:type="spellEnd"/>
+      <w:r>
+        <w:rPr>
+          <w:sz w:val="20"/>
+          <w:szCs w:val="20"/>
+        </w:rPr>
+        <w:t xml:space="preserve"> </w:t>
+      </w:r>
+      <w:proofErr w:type="spellStart"/>
+      <w:r>
+        <w:rPr>
+          <w:sz w:val="20"/>
+          <w:szCs w:val="20"/>
+        </w:rPr>
+        <w:t>pentru</w:t>
+      </w:r>
+      <w:proofErr w:type="spellEnd"/>
+      <w:r>
+        <w:rPr>
+          <w:sz w:val="20"/>
+          <w:szCs w:val="20"/>
+        </w:rPr>
+        <w:t xml:space="preserve"> a </w:t>
+      </w:r>
+      <w:proofErr w:type="spellStart"/>
+      <w:r>
+        <w:rPr>
+          <w:sz w:val="20"/>
+          <w:szCs w:val="20"/>
+        </w:rPr>
+        <w:t>retine</w:t>
+      </w:r>
+      <w:proofErr w:type="spellEnd"/>
+      <w:r>
+        <w:rPr>
+          <w:sz w:val="20"/>
+          <w:szCs w:val="20"/>
+        </w:rPr>
+        <w:t xml:space="preserve"> date</w:t>
+      </w:r>
+      <w:r>
+        <w:rPr>
+          <w:sz w:val="20"/>
+          <w:szCs w:val="20"/>
+        </w:rPr>
+        <w:t xml:space="preserve"> </w:t>
+      </w:r>
+      <w:proofErr w:type="spellStart"/>
+      <w:r>
+        <w:rPr>
+          <w:sz w:val="20"/>
+          <w:szCs w:val="20"/>
+        </w:rPr>
+        <w:t>despre</w:t>
+      </w:r>
+      <w:proofErr w:type="spellEnd"/>
+      <w:r>
+        <w:rPr>
+          <w:sz w:val="20"/>
+          <w:szCs w:val="20"/>
+        </w:rPr>
+        <w:t xml:space="preserve"> device-</w:t>
+      </w:r>
+      <w:proofErr w:type="spellStart"/>
+      <w:r>
+        <w:rPr>
+          <w:sz w:val="20"/>
+          <w:szCs w:val="20"/>
+        </w:rPr>
+        <w:t>urile</w:t>
+      </w:r>
+      <w:proofErr w:type="spellEnd"/>
+      <w:r>
+        <w:rPr>
+          <w:sz w:val="20"/>
+          <w:szCs w:val="20"/>
+        </w:rPr>
+        <w:t xml:space="preserve"> </w:t>
+      </w:r>
+      <w:proofErr w:type="spellStart"/>
+      <w:r>
+        <w:rPr>
+          <w:sz w:val="20"/>
+          <w:szCs w:val="20"/>
+        </w:rPr>
+        <w:t>conectate</w:t>
+      </w:r>
+      <w:proofErr w:type="spellEnd"/>
       <w:r>
         <w:rPr>
           <w:sz w:val="20"/>
@@ -586,6 +2144,909 @@
         </w:rPr>
         <w:t>.</w:t>
       </w:r>
+      <w:r>
+        <w:rPr>
+          <w:sz w:val="20"/>
+          <w:szCs w:val="20"/>
+        </w:rPr>
+        <w:t xml:space="preserve"> </w:t>
+      </w:r>
+    </w:p>
+    <w:p>
+      <w:pPr>
+        <w:ind w:firstLine="720"/>
+        <w:rPr>
+          <w:sz w:val="20"/>
+          <w:szCs w:val="20"/>
+        </w:rPr>
+      </w:pPr>
+    </w:p>
+    <w:p>
+      <w:pPr>
+        <w:ind w:firstLine="720"/>
+        <w:rPr>
+          <w:sz w:val="20"/>
+          <w:szCs w:val="20"/>
+        </w:rPr>
+      </w:pPr>
+    </w:p>
+    <w:p>
+      <w:pPr>
+        <w:ind w:firstLine="720"/>
+        <w:rPr>
+          <w:sz w:val="20"/>
+          <w:szCs w:val="20"/>
+        </w:rPr>
+      </w:pPr>
+    </w:p>
+    <w:p>
+      <w:pPr>
+        <w:pStyle w:val="ListParagraph"/>
+        <w:numPr>
+          <w:ilvl w:val="0"/>
+          <w:numId w:val="1"/>
+        </w:numPr>
+        <w:rPr>
+          <w:rFonts w:ascii="Arial" w:hAnsi="Arial" w:cs="Arial"/>
+          <w:b/>
+          <w:sz w:val="28"/>
+          <w:szCs w:val="28"/>
+        </w:rPr>
+      </w:pPr>
+      <w:r>
+        <w:rPr>
+          <w:rFonts w:ascii="Arial" w:hAnsi="Arial" w:cs="Arial"/>
+          <w:b/>
+          <w:sz w:val="28"/>
+          <w:szCs w:val="28"/>
+        </w:rPr>
+        <w:lastRenderedPageBreak/>
+        <w:t>REGISTER_LINKS</w:t>
+      </w:r>
+    </w:p>
+    <w:p>
+      <w:pPr>
+        <w:pStyle w:val="ListParagraph"/>
+        <w:rPr>
+          <w:rFonts w:ascii="Arial" w:hAnsi="Arial" w:cs="Arial"/>
+          <w:b/>
+          <w:sz w:val="28"/>
+          <w:szCs w:val="28"/>
+        </w:rPr>
+      </w:pPr>
+    </w:p>
+    <w:p>
+      <w:pPr>
+        <w:pStyle w:val="ListParagraph"/>
+        <w:ind w:hanging="540"/>
+        <w:rPr>
+          <w:rFonts w:ascii="Arial" w:hAnsi="Arial" w:cs="Arial"/>
+          <w:b/>
+          <w:sz w:val="28"/>
+          <w:szCs w:val="28"/>
+        </w:rPr>
+      </w:pPr>
+      <w:r>
+        <w:rPr>
+          <w:rFonts w:ascii="Arial" w:hAnsi="Arial" w:cs="Arial"/>
+          <w:b/>
+          <w:noProof/>
+          <w:sz w:val="28"/>
+          <w:szCs w:val="28"/>
+        </w:rPr>
+        <w:drawing>
+          <wp:inline distT="0" distB="0" distL="0" distR="0">
+            <wp:extent cx="4239217" cy="895475"/>
+            <wp:effectExtent l="0" t="0" r="9525" b="0"/>
+            <wp:docPr id="4" name="Picture 4"/>
+            <wp:cNvGraphicFramePr>
+              <a:graphicFrameLocks xmlns:a="http://schemas.openxmlformats.org/drawingml/2006/main" noChangeAspect="1"/>
+            </wp:cNvGraphicFramePr>
+            <a:graphic xmlns:a="http://schemas.openxmlformats.org/drawingml/2006/main">
+              <a:graphicData uri="http://schemas.openxmlformats.org/drawingml/2006/picture">
+                <pic:pic xmlns:pic="http://schemas.openxmlformats.org/drawingml/2006/picture">
+                  <pic:nvPicPr>
+                    <pic:cNvPr id="0" name="ss.png"/>
+                    <pic:cNvPicPr/>
+                  </pic:nvPicPr>
+                  <pic:blipFill>
+                    <a:blip r:embed="rId9">
+                      <a:extLst>
+                        <a:ext uri="{28A0092B-C50C-407E-A947-70E740481C1C}">
+                          <a14:useLocalDpi xmlns:a14="http://schemas.microsoft.com/office/drawing/2010/main" val="0"/>
+                        </a:ext>
+                      </a:extLst>
+                    </a:blip>
+                    <a:stretch>
+                      <a:fillRect/>
+                    </a:stretch>
+                  </pic:blipFill>
+                  <pic:spPr>
+                    <a:xfrm>
+                      <a:off x="0" y="0"/>
+                      <a:ext cx="4239217" cy="895475"/>
+                    </a:xfrm>
+                    <a:prstGeom prst="rect">
+                      <a:avLst/>
+                    </a:prstGeom>
+                  </pic:spPr>
+                </pic:pic>
+              </a:graphicData>
+            </a:graphic>
+          </wp:inline>
+        </w:drawing>
+      </w:r>
+    </w:p>
+    <w:p>
+      <w:pPr>
+        <w:pStyle w:val="ListParagraph"/>
+        <w:ind w:hanging="540"/>
+        <w:rPr>
+          <w:rFonts w:ascii="Arial" w:hAnsi="Arial" w:cs="Arial"/>
+          <w:sz w:val="20"/>
+          <w:szCs w:val="20"/>
+        </w:rPr>
+      </w:pPr>
+    </w:p>
+    <w:p>
+      <w:pPr>
+        <w:ind w:firstLine="720"/>
+        <w:rPr>
+          <w:sz w:val="20"/>
+          <w:szCs w:val="20"/>
+        </w:rPr>
+      </w:pPr>
+      <w:proofErr w:type="spellStart"/>
+      <w:r>
+        <w:rPr>
+          <w:sz w:val="20"/>
+          <w:szCs w:val="20"/>
+        </w:rPr>
+        <w:t>Tabela</w:t>
+      </w:r>
+      <w:proofErr w:type="spellEnd"/>
+      <w:r>
+        <w:rPr>
+          <w:sz w:val="20"/>
+          <w:szCs w:val="20"/>
+        </w:rPr>
+        <w:t xml:space="preserve"> </w:t>
+      </w:r>
+      <w:r>
+        <w:rPr>
+          <w:sz w:val="20"/>
+          <w:szCs w:val="20"/>
+        </w:rPr>
+        <w:t>REGISTER_LINKS</w:t>
+      </w:r>
+      <w:r>
+        <w:rPr>
+          <w:sz w:val="20"/>
+          <w:szCs w:val="20"/>
+        </w:rPr>
+        <w:t xml:space="preserve"> </w:t>
+      </w:r>
+      <w:proofErr w:type="spellStart"/>
+      <w:r>
+        <w:rPr>
+          <w:sz w:val="20"/>
+          <w:szCs w:val="20"/>
+        </w:rPr>
+        <w:t>contine</w:t>
+      </w:r>
+      <w:proofErr w:type="spellEnd"/>
+      <w:r>
+        <w:rPr>
+          <w:sz w:val="20"/>
+          <w:szCs w:val="20"/>
+        </w:rPr>
+        <w:t xml:space="preserve"> </w:t>
+      </w:r>
+      <w:proofErr w:type="gramStart"/>
+      <w:r>
+        <w:rPr>
+          <w:sz w:val="20"/>
+          <w:szCs w:val="20"/>
+        </w:rPr>
+        <w:t>un</w:t>
+      </w:r>
+      <w:proofErr w:type="gramEnd"/>
+      <w:r>
+        <w:rPr>
+          <w:sz w:val="20"/>
+          <w:szCs w:val="20"/>
+        </w:rPr>
+        <w:t xml:space="preserve"> token de </w:t>
+      </w:r>
+      <w:proofErr w:type="spellStart"/>
+      <w:r>
+        <w:rPr>
+          <w:sz w:val="20"/>
+          <w:szCs w:val="20"/>
+        </w:rPr>
+        <w:t>inregistrare</w:t>
+      </w:r>
+      <w:proofErr w:type="spellEnd"/>
+      <w:r>
+        <w:rPr>
+          <w:sz w:val="20"/>
+          <w:szCs w:val="20"/>
+        </w:rPr>
+        <w:t xml:space="preserve"> </w:t>
+      </w:r>
+      <w:proofErr w:type="spellStart"/>
+      <w:r>
+        <w:rPr>
+          <w:sz w:val="20"/>
+          <w:szCs w:val="20"/>
+        </w:rPr>
+        <w:t>si</w:t>
+      </w:r>
+      <w:proofErr w:type="spellEnd"/>
+      <w:r>
+        <w:rPr>
+          <w:sz w:val="20"/>
+          <w:szCs w:val="20"/>
+        </w:rPr>
+        <w:t xml:space="preserve"> un </w:t>
+      </w:r>
+      <w:r>
+        <w:rPr>
+          <w:sz w:val="20"/>
+          <w:szCs w:val="20"/>
+        </w:rPr>
+        <w:t xml:space="preserve">email. </w:t>
+      </w:r>
+      <w:proofErr w:type="spellStart"/>
+      <w:r>
+        <w:rPr>
+          <w:sz w:val="20"/>
+          <w:szCs w:val="20"/>
+        </w:rPr>
+        <w:t>C</w:t>
+      </w:r>
+      <w:r>
+        <w:rPr>
+          <w:sz w:val="20"/>
+          <w:szCs w:val="20"/>
+        </w:rPr>
+        <w:t>ampul</w:t>
+      </w:r>
+      <w:proofErr w:type="spellEnd"/>
+      <w:r>
+        <w:rPr>
+          <w:sz w:val="20"/>
+          <w:szCs w:val="20"/>
+        </w:rPr>
+        <w:t xml:space="preserve"> token </w:t>
+      </w:r>
+      <w:proofErr w:type="spellStart"/>
+      <w:r>
+        <w:rPr>
+          <w:sz w:val="20"/>
+          <w:szCs w:val="20"/>
+        </w:rPr>
+        <w:t>joaca</w:t>
+      </w:r>
+      <w:proofErr w:type="spellEnd"/>
+      <w:r>
+        <w:rPr>
+          <w:sz w:val="20"/>
+          <w:szCs w:val="20"/>
+        </w:rPr>
+        <w:t xml:space="preserve"> </w:t>
+      </w:r>
+      <w:proofErr w:type="spellStart"/>
+      <w:r>
+        <w:rPr>
+          <w:sz w:val="20"/>
+          <w:szCs w:val="20"/>
+        </w:rPr>
+        <w:t>rol</w:t>
+      </w:r>
+      <w:r>
+        <w:rPr>
+          <w:sz w:val="20"/>
+          <w:szCs w:val="20"/>
+        </w:rPr>
+        <w:t>ul</w:t>
+      </w:r>
+      <w:proofErr w:type="spellEnd"/>
+      <w:r>
+        <w:rPr>
+          <w:sz w:val="20"/>
+          <w:szCs w:val="20"/>
+        </w:rPr>
+        <w:t xml:space="preserve"> de </w:t>
+      </w:r>
+      <w:r>
+        <w:rPr>
+          <w:sz w:val="20"/>
+          <w:szCs w:val="20"/>
+        </w:rPr>
+        <w:t xml:space="preserve">link </w:t>
+      </w:r>
+      <w:proofErr w:type="spellStart"/>
+      <w:r>
+        <w:rPr>
+          <w:sz w:val="20"/>
+          <w:szCs w:val="20"/>
+        </w:rPr>
+        <w:t>pe</w:t>
+      </w:r>
+      <w:proofErr w:type="spellEnd"/>
+      <w:r>
+        <w:rPr>
+          <w:sz w:val="20"/>
+          <w:szCs w:val="20"/>
+        </w:rPr>
+        <w:t xml:space="preserve"> care </w:t>
+      </w:r>
+      <w:proofErr w:type="spellStart"/>
+      <w:r>
+        <w:rPr>
+          <w:sz w:val="20"/>
+          <w:szCs w:val="20"/>
+        </w:rPr>
+        <w:t>utilizatorul</w:t>
+      </w:r>
+      <w:proofErr w:type="spellEnd"/>
+      <w:r>
+        <w:rPr>
+          <w:sz w:val="20"/>
+          <w:szCs w:val="20"/>
+        </w:rPr>
+        <w:t xml:space="preserve"> care l-a </w:t>
+      </w:r>
+      <w:proofErr w:type="spellStart"/>
+      <w:r>
+        <w:rPr>
+          <w:sz w:val="20"/>
+          <w:szCs w:val="20"/>
+        </w:rPr>
+        <w:t>generat</w:t>
+      </w:r>
+      <w:proofErr w:type="spellEnd"/>
+      <w:r>
+        <w:rPr>
+          <w:sz w:val="20"/>
+          <w:szCs w:val="20"/>
+        </w:rPr>
+        <w:t xml:space="preserve"> </w:t>
+      </w:r>
+      <w:proofErr w:type="spellStart"/>
+      <w:r>
+        <w:rPr>
+          <w:sz w:val="20"/>
+          <w:szCs w:val="20"/>
+        </w:rPr>
+        <w:t>il</w:t>
+      </w:r>
+      <w:proofErr w:type="spellEnd"/>
+      <w:r>
+        <w:rPr>
+          <w:sz w:val="20"/>
+          <w:szCs w:val="20"/>
+        </w:rPr>
+        <w:t xml:space="preserve"> </w:t>
+      </w:r>
+      <w:proofErr w:type="spellStart"/>
+      <w:r>
+        <w:rPr>
+          <w:sz w:val="20"/>
+          <w:szCs w:val="20"/>
+        </w:rPr>
+        <w:t>poate</w:t>
+      </w:r>
+      <w:proofErr w:type="spellEnd"/>
+      <w:r>
+        <w:rPr>
+          <w:sz w:val="20"/>
+          <w:szCs w:val="20"/>
+        </w:rPr>
+        <w:t xml:space="preserve"> </w:t>
+      </w:r>
+      <w:proofErr w:type="spellStart"/>
+      <w:r>
+        <w:rPr>
+          <w:sz w:val="20"/>
+          <w:szCs w:val="20"/>
+        </w:rPr>
+        <w:t>accesa</w:t>
+      </w:r>
+      <w:proofErr w:type="spellEnd"/>
+      <w:r>
+        <w:rPr>
+          <w:sz w:val="20"/>
+          <w:szCs w:val="20"/>
+        </w:rPr>
+        <w:t xml:space="preserve"> </w:t>
+      </w:r>
+      <w:proofErr w:type="spellStart"/>
+      <w:r>
+        <w:rPr>
+          <w:sz w:val="20"/>
+          <w:szCs w:val="20"/>
+        </w:rPr>
+        <w:t>pentru</w:t>
+      </w:r>
+      <w:proofErr w:type="spellEnd"/>
+      <w:r>
+        <w:rPr>
+          <w:sz w:val="20"/>
+          <w:szCs w:val="20"/>
+        </w:rPr>
+        <w:t xml:space="preserve"> a se </w:t>
+      </w:r>
+      <w:proofErr w:type="spellStart"/>
+      <w:r>
+        <w:rPr>
+          <w:sz w:val="20"/>
+          <w:szCs w:val="20"/>
+        </w:rPr>
+        <w:t>inregistra</w:t>
+      </w:r>
+      <w:proofErr w:type="spellEnd"/>
+      <w:r>
+        <w:rPr>
+          <w:sz w:val="20"/>
+          <w:szCs w:val="20"/>
+        </w:rPr>
+        <w:t xml:space="preserve">, </w:t>
+      </w:r>
+      <w:proofErr w:type="spellStart"/>
+      <w:r>
+        <w:rPr>
+          <w:sz w:val="20"/>
+          <w:szCs w:val="20"/>
+        </w:rPr>
+        <w:t>iar</w:t>
+      </w:r>
+      <w:proofErr w:type="spellEnd"/>
+      <w:r>
+        <w:rPr>
+          <w:sz w:val="20"/>
+          <w:szCs w:val="20"/>
+        </w:rPr>
+        <w:t xml:space="preserve"> </w:t>
+      </w:r>
+      <w:proofErr w:type="spellStart"/>
+      <w:r>
+        <w:rPr>
+          <w:sz w:val="20"/>
+          <w:szCs w:val="20"/>
+        </w:rPr>
+        <w:t>campul</w:t>
+      </w:r>
+      <w:proofErr w:type="spellEnd"/>
+      <w:r>
+        <w:rPr>
+          <w:sz w:val="20"/>
+          <w:szCs w:val="20"/>
+        </w:rPr>
+        <w:t xml:space="preserve"> email </w:t>
+      </w:r>
+      <w:proofErr w:type="spellStart"/>
+      <w:r>
+        <w:rPr>
+          <w:sz w:val="20"/>
+          <w:szCs w:val="20"/>
+        </w:rPr>
+        <w:t>reprezinta</w:t>
+      </w:r>
+      <w:proofErr w:type="spellEnd"/>
+      <w:r>
+        <w:rPr>
+          <w:sz w:val="20"/>
+          <w:szCs w:val="20"/>
+        </w:rPr>
+        <w:t xml:space="preserve"> </w:t>
+      </w:r>
+      <w:proofErr w:type="spellStart"/>
+      <w:r>
+        <w:rPr>
+          <w:sz w:val="20"/>
+          <w:szCs w:val="20"/>
+        </w:rPr>
+        <w:t>emailul</w:t>
+      </w:r>
+      <w:proofErr w:type="spellEnd"/>
+      <w:r>
+        <w:rPr>
+          <w:sz w:val="20"/>
+          <w:szCs w:val="20"/>
+        </w:rPr>
+        <w:t xml:space="preserve"> </w:t>
+      </w:r>
+      <w:proofErr w:type="spellStart"/>
+      <w:r>
+        <w:rPr>
+          <w:sz w:val="20"/>
+          <w:szCs w:val="20"/>
+        </w:rPr>
+        <w:t>utilizatorului</w:t>
+      </w:r>
+      <w:proofErr w:type="spellEnd"/>
+      <w:r>
+        <w:rPr>
+          <w:sz w:val="20"/>
+          <w:szCs w:val="20"/>
+        </w:rPr>
+        <w:t xml:space="preserve"> care a </w:t>
+      </w:r>
+      <w:proofErr w:type="spellStart"/>
+      <w:r>
+        <w:rPr>
+          <w:sz w:val="20"/>
+          <w:szCs w:val="20"/>
+        </w:rPr>
+        <w:t>generat</w:t>
+      </w:r>
+      <w:proofErr w:type="spellEnd"/>
+      <w:r>
+        <w:rPr>
+          <w:sz w:val="20"/>
+          <w:szCs w:val="20"/>
+        </w:rPr>
+        <w:t xml:space="preserve"> </w:t>
+      </w:r>
+      <w:proofErr w:type="spellStart"/>
+      <w:r>
+        <w:rPr>
+          <w:sz w:val="20"/>
+          <w:szCs w:val="20"/>
+        </w:rPr>
+        <w:t>acest</w:t>
+      </w:r>
+      <w:proofErr w:type="spellEnd"/>
+      <w:r>
+        <w:rPr>
+          <w:sz w:val="20"/>
+          <w:szCs w:val="20"/>
+        </w:rPr>
+        <w:t xml:space="preserve"> token. </w:t>
+      </w:r>
+      <w:proofErr w:type="spellStart"/>
+      <w:r>
+        <w:rPr>
+          <w:sz w:val="20"/>
+          <w:szCs w:val="20"/>
+        </w:rPr>
+        <w:t>Aceasta</w:t>
+      </w:r>
+      <w:proofErr w:type="spellEnd"/>
+      <w:r>
+        <w:rPr>
+          <w:sz w:val="20"/>
+          <w:szCs w:val="20"/>
+        </w:rPr>
+        <w:t xml:space="preserve"> </w:t>
+      </w:r>
+      <w:proofErr w:type="spellStart"/>
+      <w:r>
+        <w:rPr>
+          <w:sz w:val="20"/>
+          <w:szCs w:val="20"/>
+        </w:rPr>
+        <w:t>tabela</w:t>
+      </w:r>
+      <w:proofErr w:type="spellEnd"/>
+      <w:r>
+        <w:rPr>
+          <w:sz w:val="20"/>
+          <w:szCs w:val="20"/>
+        </w:rPr>
+        <w:t xml:space="preserve"> </w:t>
+      </w:r>
+      <w:proofErr w:type="spellStart"/>
+      <w:proofErr w:type="gramStart"/>
+      <w:r>
+        <w:rPr>
+          <w:sz w:val="20"/>
+          <w:szCs w:val="20"/>
+        </w:rPr>
+        <w:t>este</w:t>
+      </w:r>
+      <w:proofErr w:type="spellEnd"/>
+      <w:proofErr w:type="gramEnd"/>
+      <w:r>
+        <w:rPr>
+          <w:sz w:val="20"/>
+          <w:szCs w:val="20"/>
+        </w:rPr>
+        <w:t xml:space="preserve"> </w:t>
+      </w:r>
+      <w:proofErr w:type="spellStart"/>
+      <w:r>
+        <w:rPr>
+          <w:sz w:val="20"/>
+          <w:szCs w:val="20"/>
+        </w:rPr>
+        <w:t>este</w:t>
+      </w:r>
+      <w:proofErr w:type="spellEnd"/>
+      <w:r>
+        <w:rPr>
+          <w:sz w:val="20"/>
+          <w:szCs w:val="20"/>
+        </w:rPr>
+        <w:t xml:space="preserve"> </w:t>
+      </w:r>
+      <w:proofErr w:type="spellStart"/>
+      <w:r>
+        <w:rPr>
+          <w:sz w:val="20"/>
+          <w:szCs w:val="20"/>
+        </w:rPr>
+        <w:t>folosita</w:t>
+      </w:r>
+      <w:proofErr w:type="spellEnd"/>
+      <w:r>
+        <w:rPr>
+          <w:sz w:val="20"/>
+          <w:szCs w:val="20"/>
+        </w:rPr>
+        <w:t xml:space="preserve"> </w:t>
+      </w:r>
+      <w:proofErr w:type="spellStart"/>
+      <w:r>
+        <w:rPr>
+          <w:sz w:val="20"/>
+          <w:szCs w:val="20"/>
+        </w:rPr>
+        <w:t>pentru</w:t>
+      </w:r>
+      <w:proofErr w:type="spellEnd"/>
+      <w:r>
+        <w:rPr>
+          <w:sz w:val="20"/>
+          <w:szCs w:val="20"/>
+        </w:rPr>
+        <w:t xml:space="preserve"> a </w:t>
+      </w:r>
+      <w:proofErr w:type="spellStart"/>
+      <w:r>
+        <w:rPr>
+          <w:sz w:val="20"/>
+          <w:szCs w:val="20"/>
+        </w:rPr>
+        <w:t>retine</w:t>
+      </w:r>
+      <w:proofErr w:type="spellEnd"/>
+      <w:r>
+        <w:rPr>
+          <w:sz w:val="20"/>
+          <w:szCs w:val="20"/>
+        </w:rPr>
+        <w:t xml:space="preserve"> date </w:t>
+      </w:r>
+      <w:proofErr w:type="spellStart"/>
+      <w:r>
+        <w:rPr>
+          <w:sz w:val="20"/>
+          <w:szCs w:val="20"/>
+        </w:rPr>
+        <w:t>despre</w:t>
+      </w:r>
+      <w:proofErr w:type="spellEnd"/>
+      <w:r>
+        <w:rPr>
+          <w:sz w:val="20"/>
+          <w:szCs w:val="20"/>
+        </w:rPr>
+        <w:t xml:space="preserve"> </w:t>
+      </w:r>
+      <w:proofErr w:type="spellStart"/>
+      <w:r>
+        <w:rPr>
+          <w:sz w:val="20"/>
+          <w:szCs w:val="20"/>
+        </w:rPr>
+        <w:t>linkurile</w:t>
+      </w:r>
+      <w:proofErr w:type="spellEnd"/>
+      <w:r>
+        <w:rPr>
+          <w:sz w:val="20"/>
+          <w:szCs w:val="20"/>
+        </w:rPr>
+        <w:t xml:space="preserve"> generate de </w:t>
+      </w:r>
+      <w:proofErr w:type="spellStart"/>
+      <w:r>
+        <w:rPr>
+          <w:sz w:val="20"/>
+          <w:szCs w:val="20"/>
+        </w:rPr>
+        <w:t>utilizatori</w:t>
+      </w:r>
+      <w:proofErr w:type="spellEnd"/>
+      <w:r>
+        <w:rPr>
+          <w:sz w:val="20"/>
+          <w:szCs w:val="20"/>
+        </w:rPr>
+        <w:t xml:space="preserve"> </w:t>
+      </w:r>
+      <w:proofErr w:type="spellStart"/>
+      <w:r>
+        <w:rPr>
+          <w:sz w:val="20"/>
+          <w:szCs w:val="20"/>
+        </w:rPr>
+        <w:t>pentru</w:t>
+      </w:r>
+      <w:proofErr w:type="spellEnd"/>
+      <w:r>
+        <w:rPr>
+          <w:sz w:val="20"/>
+          <w:szCs w:val="20"/>
+        </w:rPr>
+        <w:t xml:space="preserve"> a se </w:t>
+      </w:r>
+      <w:proofErr w:type="spellStart"/>
+      <w:r>
+        <w:rPr>
+          <w:sz w:val="20"/>
+          <w:szCs w:val="20"/>
+        </w:rPr>
+        <w:t>inregistra</w:t>
+      </w:r>
+      <w:proofErr w:type="spellEnd"/>
+      <w:r>
+        <w:rPr>
+          <w:sz w:val="20"/>
+          <w:szCs w:val="20"/>
+        </w:rPr>
+        <w:t>.</w:t>
+      </w:r>
+      <w:r>
+        <w:rPr>
+          <w:sz w:val="20"/>
+          <w:szCs w:val="20"/>
+        </w:rPr>
+        <w:t xml:space="preserve"> (</w:t>
+      </w:r>
+      <w:proofErr w:type="gramStart"/>
+      <w:r>
+        <w:rPr>
+          <w:sz w:val="20"/>
+          <w:szCs w:val="20"/>
+        </w:rPr>
+        <w:t>Un</w:t>
+      </w:r>
+      <w:proofErr w:type="gramEnd"/>
+      <w:r>
+        <w:rPr>
+          <w:sz w:val="20"/>
+          <w:szCs w:val="20"/>
+        </w:rPr>
+        <w:t xml:space="preserve"> link de </w:t>
+      </w:r>
+      <w:proofErr w:type="spellStart"/>
+      <w:r>
+        <w:rPr>
+          <w:sz w:val="20"/>
+          <w:szCs w:val="20"/>
+        </w:rPr>
+        <w:t>inregistrare</w:t>
+      </w:r>
+      <w:proofErr w:type="spellEnd"/>
+      <w:r>
+        <w:rPr>
+          <w:sz w:val="20"/>
+          <w:szCs w:val="20"/>
+        </w:rPr>
+        <w:t xml:space="preserve"> are forma </w:t>
+      </w:r>
+      <w:hyperlink r:id="rId10" w:history="1">
+        <w:r>
+          <w:rPr>
+            <w:rStyle w:val="Hyperlink"/>
+            <w:sz w:val="20"/>
+            <w:szCs w:val="20"/>
+          </w:rPr>
+          <w:t>www.our-application.ro/[token</w:t>
+        </w:r>
+      </w:hyperlink>
+      <w:r>
+        <w:rPr>
+          <w:sz w:val="20"/>
+          <w:szCs w:val="20"/>
+        </w:rPr>
+        <w:t xml:space="preserve">] </w:t>
+      </w:r>
+      <w:proofErr w:type="spellStart"/>
+      <w:r>
+        <w:rPr>
+          <w:sz w:val="20"/>
+          <w:szCs w:val="20"/>
+        </w:rPr>
+        <w:t>unde</w:t>
+      </w:r>
+      <w:proofErr w:type="spellEnd"/>
+      <w:r>
+        <w:rPr>
+          <w:sz w:val="20"/>
+          <w:szCs w:val="20"/>
+        </w:rPr>
+        <w:t xml:space="preserve"> [token] </w:t>
+      </w:r>
+      <w:proofErr w:type="spellStart"/>
+      <w:r>
+        <w:rPr>
+          <w:sz w:val="20"/>
+          <w:szCs w:val="20"/>
+        </w:rPr>
+        <w:t>este</w:t>
+      </w:r>
+      <w:proofErr w:type="spellEnd"/>
+      <w:r>
+        <w:rPr>
+          <w:sz w:val="20"/>
+          <w:szCs w:val="20"/>
+        </w:rPr>
+        <w:t xml:space="preserve"> </w:t>
+      </w:r>
+      <w:proofErr w:type="spellStart"/>
+      <w:r>
+        <w:rPr>
+          <w:sz w:val="20"/>
+          <w:szCs w:val="20"/>
+        </w:rPr>
+        <w:t>inlocuit</w:t>
+      </w:r>
+      <w:proofErr w:type="spellEnd"/>
+      <w:r>
+        <w:rPr>
+          <w:sz w:val="20"/>
+          <w:szCs w:val="20"/>
+        </w:rPr>
+        <w:t xml:space="preserve"> cu </w:t>
+      </w:r>
+      <w:proofErr w:type="spellStart"/>
+      <w:r>
+        <w:rPr>
+          <w:sz w:val="20"/>
+          <w:szCs w:val="20"/>
+        </w:rPr>
+        <w:t>valoarea</w:t>
+      </w:r>
+      <w:proofErr w:type="spellEnd"/>
+      <w:r>
+        <w:rPr>
+          <w:sz w:val="20"/>
+          <w:szCs w:val="20"/>
+        </w:rPr>
+        <w:t xml:space="preserve"> din </w:t>
+      </w:r>
+      <w:proofErr w:type="spellStart"/>
+      <w:r>
+        <w:rPr>
+          <w:sz w:val="20"/>
+          <w:szCs w:val="20"/>
+        </w:rPr>
+        <w:t>tabela</w:t>
+      </w:r>
+      <w:proofErr w:type="spellEnd"/>
+      <w:r>
+        <w:rPr>
+          <w:sz w:val="20"/>
+          <w:szCs w:val="20"/>
+        </w:rPr>
+        <w:t>)</w:t>
+      </w:r>
+      <w:bookmarkStart w:id="0" w:name="_GoBack"/>
+      <w:bookmarkEnd w:id="0"/>
+    </w:p>
+    <w:p>
+      <w:pPr>
+        <w:ind w:firstLine="720"/>
+        <w:rPr>
+          <w:sz w:val="20"/>
+          <w:szCs w:val="20"/>
+        </w:rPr>
+      </w:pPr>
     </w:p>
     <w:p>
       <w:pPr>
@@ -976,6 +3437,17 @@
       <w:szCs w:val="16"/>
     </w:rPr>
   </w:style>
+  <w:style w:type="character" w:styleId="Hyperlink">
+    <w:name w:val="Hyperlink"/>
+    <w:basedOn w:val="DefaultParagraphFont"/>
+    <w:uiPriority w:val="99"/>
+    <w:unhideWhenUsed/>
+    <w:rsid w:val="0065335D"/>
+    <w:rPr>
+      <w:color w:val="0000FF" w:themeColor="hyperlink"/>
+      <w:u w:val="single"/>
+    </w:rPr>
+  </w:style>
 </w:styles>
 </file>
 
@@ -1205,6 +3677,17 @@
       <w:rFonts w:ascii="Tahoma" w:hAnsi="Tahoma" w:cs="Tahoma"/>
       <w:sz w:val="16"/>
       <w:szCs w:val="16"/>
+    </w:rPr>
+  </w:style>
+  <w:style w:type="character" w:styleId="Hyperlink">
+    <w:name w:val="Hyperlink"/>
+    <w:basedOn w:val="DefaultParagraphFont"/>
+    <w:uiPriority w:val="99"/>
+    <w:unhideWhenUsed/>
+    <w:rsid w:val="0065335D"/>
+    <w:rPr>
+      <w:color w:val="0000FF" w:themeColor="hyperlink"/>
+      <w:u w:val="single"/>
     </w:rPr>
   </w:style>
 </w:styles>

</xml_diff>

<commit_message>
Documentat clase, schimbare in structura bazei de date
</commit_message>
<xml_diff>
--- a/utils/baza date/Structura baza de date.docx
+++ b/utils/baza date/Structura baza de date.docx
@@ -1434,9 +1434,9 @@
         </w:rPr>
         <w:drawing>
           <wp:inline distT="0" distB="0" distL="0" distR="0">
-            <wp:extent cx="4372585" cy="895475"/>
-            <wp:effectExtent l="0" t="0" r="9525" b="0"/>
-            <wp:docPr id="5" name="Picture 5"/>
+            <wp:extent cx="5943600" cy="870585"/>
+            <wp:effectExtent l="0" t="0" r="0" b="5715"/>
+            <wp:docPr id="2" name="Picture 2"/>
             <wp:cNvGraphicFramePr>
               <a:graphicFrameLocks xmlns:a="http://schemas.openxmlformats.org/drawingml/2006/main" noChangeAspect="1"/>
             </wp:cNvGraphicFramePr>
@@ -1444,7 +1444,7 @@
               <a:graphicData uri="http://schemas.openxmlformats.org/drawingml/2006/picture">
                 <pic:pic xmlns:pic="http://schemas.openxmlformats.org/drawingml/2006/picture">
                   <pic:nvPicPr>
-                    <pic:cNvPr id="0" name="sa.png"/>
+                    <pic:cNvPr id="0" name="ss.png"/>
                     <pic:cNvPicPr/>
                   </pic:nvPicPr>
                   <pic:blipFill>
@@ -1462,7 +1462,7 @@
                   <pic:spPr>
                     <a:xfrm>
                       <a:off x="0" y="0"/>
-                      <a:ext cx="4372585" cy="895475"/>
+                      <a:ext cx="5943600" cy="870585"/>
                     </a:xfrm>
                     <a:prstGeom prst="rect">
                       <a:avLst/>
@@ -2151,6 +2151,198 @@
         </w:rPr>
         <w:t xml:space="preserve"> </w:t>
       </w:r>
+      <w:proofErr w:type="spellStart"/>
+      <w:r>
+        <w:rPr>
+          <w:sz w:val="20"/>
+          <w:szCs w:val="20"/>
+        </w:rPr>
+        <w:t>Pe</w:t>
+      </w:r>
+      <w:proofErr w:type="spellEnd"/>
+      <w:r>
+        <w:rPr>
+          <w:sz w:val="20"/>
+          <w:szCs w:val="20"/>
+        </w:rPr>
+        <w:t xml:space="preserve"> </w:t>
+      </w:r>
+      <w:proofErr w:type="spellStart"/>
+      <w:r>
+        <w:rPr>
+          <w:sz w:val="20"/>
+          <w:szCs w:val="20"/>
+        </w:rPr>
+        <w:t>langa</w:t>
+      </w:r>
+      <w:proofErr w:type="spellEnd"/>
+      <w:r>
+        <w:rPr>
+          <w:sz w:val="20"/>
+          <w:szCs w:val="20"/>
+        </w:rPr>
+        <w:t xml:space="preserve"> </w:t>
+      </w:r>
+      <w:proofErr w:type="spellStart"/>
+      <w:r>
+        <w:rPr>
+          <w:sz w:val="20"/>
+          <w:szCs w:val="20"/>
+        </w:rPr>
+        <w:t>acestea</w:t>
+      </w:r>
+      <w:proofErr w:type="spellEnd"/>
+      <w:r>
+        <w:rPr>
+          <w:sz w:val="20"/>
+          <w:szCs w:val="20"/>
+        </w:rPr>
+        <w:t xml:space="preserve"> </w:t>
+      </w:r>
+      <w:proofErr w:type="spellStart"/>
+      <w:r>
+        <w:rPr>
+          <w:sz w:val="20"/>
+          <w:szCs w:val="20"/>
+        </w:rPr>
+        <w:t>contine</w:t>
+      </w:r>
+      <w:proofErr w:type="spellEnd"/>
+      <w:r>
+        <w:rPr>
+          <w:sz w:val="20"/>
+          <w:szCs w:val="20"/>
+        </w:rPr>
+        <w:t xml:space="preserve"> </w:t>
+      </w:r>
+      <w:proofErr w:type="spellStart"/>
+      <w:r>
+        <w:rPr>
+          <w:sz w:val="20"/>
+          <w:szCs w:val="20"/>
+        </w:rPr>
+        <w:t>si</w:t>
+      </w:r>
+      <w:proofErr w:type="spellEnd"/>
+      <w:r>
+        <w:rPr>
+          <w:sz w:val="20"/>
+          <w:szCs w:val="20"/>
+        </w:rPr>
+        <w:t xml:space="preserve"> </w:t>
+      </w:r>
+      <w:proofErr w:type="gramStart"/>
+      <w:r>
+        <w:rPr>
+          <w:sz w:val="20"/>
+          <w:szCs w:val="20"/>
+        </w:rPr>
+        <w:t>un</w:t>
+      </w:r>
+      <w:proofErr w:type="gramEnd"/>
+      <w:r>
+        <w:rPr>
+          <w:sz w:val="20"/>
+          <w:szCs w:val="20"/>
+        </w:rPr>
+        <w:t xml:space="preserve"> camp </w:t>
+      </w:r>
+      <w:proofErr w:type="spellStart"/>
+      <w:r>
+        <w:rPr>
+          <w:sz w:val="20"/>
+          <w:szCs w:val="20"/>
+        </w:rPr>
+        <w:t>creation_time</w:t>
+      </w:r>
+      <w:proofErr w:type="spellEnd"/>
+      <w:r>
+        <w:rPr>
+          <w:sz w:val="20"/>
+          <w:szCs w:val="20"/>
+        </w:rPr>
+        <w:t xml:space="preserve"> </w:t>
+      </w:r>
+      <w:proofErr w:type="spellStart"/>
+      <w:r>
+        <w:rPr>
+          <w:sz w:val="20"/>
+          <w:szCs w:val="20"/>
+        </w:rPr>
+        <w:t>folosit</w:t>
+      </w:r>
+      <w:proofErr w:type="spellEnd"/>
+      <w:r>
+        <w:rPr>
+          <w:sz w:val="20"/>
+          <w:szCs w:val="20"/>
+        </w:rPr>
+        <w:t xml:space="preserve"> </w:t>
+      </w:r>
+      <w:proofErr w:type="spellStart"/>
+      <w:r>
+        <w:rPr>
+          <w:sz w:val="20"/>
+          <w:szCs w:val="20"/>
+        </w:rPr>
+        <w:t>pentru</w:t>
+      </w:r>
+      <w:proofErr w:type="spellEnd"/>
+      <w:r>
+        <w:rPr>
+          <w:sz w:val="20"/>
+          <w:szCs w:val="20"/>
+        </w:rPr>
+        <w:t xml:space="preserve"> </w:t>
+      </w:r>
+      <w:proofErr w:type="spellStart"/>
+      <w:r>
+        <w:rPr>
+          <w:sz w:val="20"/>
+          <w:szCs w:val="20"/>
+        </w:rPr>
+        <w:t>stergerea</w:t>
+      </w:r>
+      <w:proofErr w:type="spellEnd"/>
+      <w:r>
+        <w:rPr>
+          <w:sz w:val="20"/>
+          <w:szCs w:val="20"/>
+        </w:rPr>
+        <w:t xml:space="preserve"> </w:t>
+      </w:r>
+      <w:proofErr w:type="spellStart"/>
+      <w:r>
+        <w:rPr>
+          <w:sz w:val="20"/>
+          <w:szCs w:val="20"/>
+        </w:rPr>
+        <w:t>tokenurilor</w:t>
+      </w:r>
+      <w:proofErr w:type="spellEnd"/>
+      <w:r>
+        <w:rPr>
+          <w:sz w:val="20"/>
+          <w:szCs w:val="20"/>
+        </w:rPr>
+        <w:t xml:space="preserve"> </w:t>
+      </w:r>
+      <w:proofErr w:type="spellStart"/>
+      <w:r>
+        <w:rPr>
+          <w:sz w:val="20"/>
+          <w:szCs w:val="20"/>
+        </w:rPr>
+        <w:t>invalide</w:t>
+      </w:r>
+      <w:proofErr w:type="spellEnd"/>
+      <w:r>
+        <w:rPr>
+          <w:sz w:val="20"/>
+          <w:szCs w:val="20"/>
+        </w:rPr>
+        <w:t>.</w:t>
+      </w:r>
     </w:p>
     <w:p>
       <w:pPr>
@@ -2236,9 +2428,9 @@
         </w:rPr>
         <w:drawing>
           <wp:inline distT="0" distB="0" distL="0" distR="0">
-            <wp:extent cx="4239217" cy="895475"/>
-            <wp:effectExtent l="0" t="0" r="9525" b="0"/>
-            <wp:docPr id="4" name="Picture 4"/>
+            <wp:extent cx="5943600" cy="861060"/>
+            <wp:effectExtent l="0" t="0" r="0" b="0"/>
+            <wp:docPr id="6" name="Picture 6"/>
             <wp:cNvGraphicFramePr>
               <a:graphicFrameLocks xmlns:a="http://schemas.openxmlformats.org/drawingml/2006/main" noChangeAspect="1"/>
             </wp:cNvGraphicFramePr>
@@ -2264,7 +2456,7 @@
                   <pic:spPr>
                     <a:xfrm>
                       <a:off x="0" y="0"/>
-                      <a:ext cx="4239217" cy="895475"/>
+                      <a:ext cx="5943600" cy="861060"/>
                     </a:xfrm>
                     <a:prstGeom prst="rect">
                       <a:avLst/>
@@ -2310,21 +2502,7 @@
           <w:sz w:val="20"/>
           <w:szCs w:val="20"/>
         </w:rPr>
-        <w:t xml:space="preserve"> </w:t>
-      </w:r>
-      <w:r>
-        <w:rPr>
-          <w:sz w:val="20"/>
-          <w:szCs w:val="20"/>
-        </w:rPr>
-        <w:t>REGISTER_LINKS</w:t>
-      </w:r>
-      <w:r>
-        <w:rPr>
-          <w:sz w:val="20"/>
-          <w:szCs w:val="20"/>
-        </w:rPr>
-        <w:t xml:space="preserve"> </w:t>
+        <w:t xml:space="preserve"> REGISTER_LINKS </w:t>
       </w:r>
       <w:proofErr w:type="spellStart"/>
       <w:r>
@@ -2388,29 +2566,15 @@
           <w:sz w:val="20"/>
           <w:szCs w:val="20"/>
         </w:rPr>
-        <w:t xml:space="preserve"> un </w:t>
-      </w:r>
-      <w:r>
-        <w:rPr>
-          <w:sz w:val="20"/>
-          <w:szCs w:val="20"/>
-        </w:rPr>
-        <w:t xml:space="preserve">email. </w:t>
-      </w:r>
-      <w:proofErr w:type="spellStart"/>
-      <w:r>
-        <w:rPr>
-          <w:sz w:val="20"/>
-          <w:szCs w:val="20"/>
-        </w:rPr>
-        <w:t>C</w:t>
-      </w:r>
-      <w:r>
-        <w:rPr>
-          <w:sz w:val="20"/>
-          <w:szCs w:val="20"/>
-        </w:rPr>
-        <w:t>ampul</w:t>
+        <w:t xml:space="preserve"> un email. </w:t>
+      </w:r>
+      <w:proofErr w:type="spellStart"/>
+      <w:r>
+        <w:rPr>
+          <w:sz w:val="20"/>
+          <w:szCs w:val="20"/>
+        </w:rPr>
+        <w:t>Campul</w:t>
       </w:r>
       <w:proofErr w:type="spellEnd"/>
       <w:r>
@@ -2442,29 +2606,15 @@
           <w:sz w:val="20"/>
           <w:szCs w:val="20"/>
         </w:rPr>
-        <w:t>rol</w:t>
-      </w:r>
-      <w:r>
-        <w:rPr>
-          <w:sz w:val="20"/>
-          <w:szCs w:val="20"/>
-        </w:rPr>
-        <w:t>ul</w:t>
-      </w:r>
-      <w:proofErr w:type="spellEnd"/>
-      <w:r>
-        <w:rPr>
-          <w:sz w:val="20"/>
-          <w:szCs w:val="20"/>
-        </w:rPr>
-        <w:t xml:space="preserve"> de </w:t>
-      </w:r>
-      <w:r>
-        <w:rPr>
-          <w:sz w:val="20"/>
-          <w:szCs w:val="20"/>
-        </w:rPr>
-        <w:t xml:space="preserve">link </w:t>
+        <w:t>rolul</w:t>
+      </w:r>
+      <w:proofErr w:type="spellEnd"/>
+      <w:r>
+        <w:rPr>
+          <w:sz w:val="20"/>
+          <w:szCs w:val="20"/>
+        </w:rPr>
+        <w:t xml:space="preserve"> de link </w:t>
       </w:r>
       <w:proofErr w:type="spellStart"/>
       <w:r>
@@ -2898,6 +3048,198 @@
           <w:sz w:val="20"/>
           <w:szCs w:val="20"/>
         </w:rPr>
+        <w:t xml:space="preserve">. </w:t>
+      </w:r>
+      <w:proofErr w:type="spellStart"/>
+      <w:r>
+        <w:rPr>
+          <w:sz w:val="20"/>
+          <w:szCs w:val="20"/>
+        </w:rPr>
+        <w:t>Pe</w:t>
+      </w:r>
+      <w:proofErr w:type="spellEnd"/>
+      <w:r>
+        <w:rPr>
+          <w:sz w:val="20"/>
+          <w:szCs w:val="20"/>
+        </w:rPr>
+        <w:t xml:space="preserve"> </w:t>
+      </w:r>
+      <w:proofErr w:type="spellStart"/>
+      <w:r>
+        <w:rPr>
+          <w:sz w:val="20"/>
+          <w:szCs w:val="20"/>
+        </w:rPr>
+        <w:t>langa</w:t>
+      </w:r>
+      <w:proofErr w:type="spellEnd"/>
+      <w:r>
+        <w:rPr>
+          <w:sz w:val="20"/>
+          <w:szCs w:val="20"/>
+        </w:rPr>
+        <w:t xml:space="preserve"> </w:t>
+      </w:r>
+      <w:proofErr w:type="spellStart"/>
+      <w:r>
+        <w:rPr>
+          <w:sz w:val="20"/>
+          <w:szCs w:val="20"/>
+        </w:rPr>
+        <w:t>acestea</w:t>
+      </w:r>
+      <w:proofErr w:type="spellEnd"/>
+      <w:r>
+        <w:rPr>
+          <w:sz w:val="20"/>
+          <w:szCs w:val="20"/>
+        </w:rPr>
+        <w:t xml:space="preserve"> </w:t>
+      </w:r>
+      <w:proofErr w:type="spellStart"/>
+      <w:r>
+        <w:rPr>
+          <w:sz w:val="20"/>
+          <w:szCs w:val="20"/>
+        </w:rPr>
+        <w:t>contine</w:t>
+      </w:r>
+      <w:proofErr w:type="spellEnd"/>
+      <w:r>
+        <w:rPr>
+          <w:sz w:val="20"/>
+          <w:szCs w:val="20"/>
+        </w:rPr>
+        <w:t xml:space="preserve"> </w:t>
+      </w:r>
+      <w:proofErr w:type="spellStart"/>
+      <w:r>
+        <w:rPr>
+          <w:sz w:val="20"/>
+          <w:szCs w:val="20"/>
+        </w:rPr>
+        <w:t>si</w:t>
+      </w:r>
+      <w:proofErr w:type="spellEnd"/>
+      <w:r>
+        <w:rPr>
+          <w:sz w:val="20"/>
+          <w:szCs w:val="20"/>
+        </w:rPr>
+        <w:t xml:space="preserve"> </w:t>
+      </w:r>
+      <w:proofErr w:type="gramStart"/>
+      <w:r>
+        <w:rPr>
+          <w:sz w:val="20"/>
+          <w:szCs w:val="20"/>
+        </w:rPr>
+        <w:t>un</w:t>
+      </w:r>
+      <w:proofErr w:type="gramEnd"/>
+      <w:r>
+        <w:rPr>
+          <w:sz w:val="20"/>
+          <w:szCs w:val="20"/>
+        </w:rPr>
+        <w:t xml:space="preserve"> camp </w:t>
+      </w:r>
+      <w:proofErr w:type="spellStart"/>
+      <w:r>
+        <w:rPr>
+          <w:sz w:val="20"/>
+          <w:szCs w:val="20"/>
+        </w:rPr>
+        <w:t>creation_time</w:t>
+      </w:r>
+      <w:proofErr w:type="spellEnd"/>
+      <w:r>
+        <w:rPr>
+          <w:sz w:val="20"/>
+          <w:szCs w:val="20"/>
+        </w:rPr>
+        <w:t xml:space="preserve"> </w:t>
+      </w:r>
+      <w:proofErr w:type="spellStart"/>
+      <w:r>
+        <w:rPr>
+          <w:sz w:val="20"/>
+          <w:szCs w:val="20"/>
+        </w:rPr>
+        <w:t>folosit</w:t>
+      </w:r>
+      <w:proofErr w:type="spellEnd"/>
+      <w:r>
+        <w:rPr>
+          <w:sz w:val="20"/>
+          <w:szCs w:val="20"/>
+        </w:rPr>
+        <w:t xml:space="preserve"> </w:t>
+      </w:r>
+      <w:proofErr w:type="spellStart"/>
+      <w:r>
+        <w:rPr>
+          <w:sz w:val="20"/>
+          <w:szCs w:val="20"/>
+        </w:rPr>
+        <w:t>pentru</w:t>
+      </w:r>
+      <w:proofErr w:type="spellEnd"/>
+      <w:r>
+        <w:rPr>
+          <w:sz w:val="20"/>
+          <w:szCs w:val="20"/>
+        </w:rPr>
+        <w:t xml:space="preserve"> </w:t>
+      </w:r>
+      <w:proofErr w:type="spellStart"/>
+      <w:r>
+        <w:rPr>
+          <w:sz w:val="20"/>
+          <w:szCs w:val="20"/>
+        </w:rPr>
+        <w:t>stergerea</w:t>
+      </w:r>
+      <w:proofErr w:type="spellEnd"/>
+      <w:r>
+        <w:rPr>
+          <w:sz w:val="20"/>
+          <w:szCs w:val="20"/>
+        </w:rPr>
+        <w:t xml:space="preserve"> </w:t>
+      </w:r>
+      <w:proofErr w:type="spellStart"/>
+      <w:r>
+        <w:rPr>
+          <w:sz w:val="20"/>
+          <w:szCs w:val="20"/>
+        </w:rPr>
+        <w:t>tokenurilor</w:t>
+      </w:r>
+      <w:proofErr w:type="spellEnd"/>
+      <w:r>
+        <w:rPr>
+          <w:sz w:val="20"/>
+          <w:szCs w:val="20"/>
+        </w:rPr>
+        <w:t xml:space="preserve"> </w:t>
+      </w:r>
+      <w:proofErr w:type="spellStart"/>
+      <w:r>
+        <w:rPr>
+          <w:sz w:val="20"/>
+          <w:szCs w:val="20"/>
+        </w:rPr>
+        <w:t>invalide</w:t>
+      </w:r>
+      <w:proofErr w:type="spellEnd"/>
+      <w:r>
+        <w:rPr>
+          <w:sz w:val="20"/>
+          <w:szCs w:val="20"/>
+        </w:rPr>
         <w:t>.</w:t>
       </w:r>
       <w:r>
@@ -2905,7 +3247,14 @@
           <w:sz w:val="20"/>
           <w:szCs w:val="20"/>
         </w:rPr>
-        <w:t xml:space="preserve"> (</w:t>
+        <w:t xml:space="preserve"> </w:t>
+      </w:r>
+      <w:r>
+        <w:rPr>
+          <w:sz w:val="20"/>
+          <w:szCs w:val="20"/>
+        </w:rPr>
+        <w:t>(</w:t>
       </w:r>
       <w:proofErr w:type="gramStart"/>
       <w:r>
@@ -2946,7 +3295,7 @@
             <w:sz w:val="20"/>
             <w:szCs w:val="20"/>
           </w:rPr>
-          <w:t>www.our-application.ro/[token</w:t>
+          <w:t>www.our-application.ro/register/{token</w:t>
         </w:r>
       </w:hyperlink>
       <w:r>
@@ -2954,7 +3303,7 @@
           <w:sz w:val="20"/>
           <w:szCs w:val="20"/>
         </w:rPr>
-        <w:t xml:space="preserve">] </w:t>
+        <w:t xml:space="preserve">} </w:t>
       </w:r>
       <w:proofErr w:type="spellStart"/>
       <w:r>
@@ -2970,7 +3319,14 @@
           <w:sz w:val="20"/>
           <w:szCs w:val="20"/>
         </w:rPr>
-        <w:t xml:space="preserve"> [token] </w:t>
+        <w:t xml:space="preserve"> {token}</w:t>
+      </w:r>
+      <w:r>
+        <w:rPr>
+          <w:sz w:val="20"/>
+          <w:szCs w:val="20"/>
+        </w:rPr>
+        <w:t xml:space="preserve"> </w:t>
       </w:r>
       <w:proofErr w:type="spellStart"/>
       <w:r>
@@ -3036,8 +3392,6 @@
         </w:rPr>
         <w:t>)</w:t>
       </w:r>
-      <w:bookmarkStart w:id="0" w:name="_GoBack"/>
-      <w:bookmarkEnd w:id="0"/>
     </w:p>
     <w:p>
       <w:pPr>
@@ -3068,6 +3422,8 @@
           <w:szCs w:val="20"/>
         </w:rPr>
       </w:pPr>
+      <w:bookmarkStart w:id="0" w:name="_GoBack"/>
+      <w:bookmarkEnd w:id="0"/>
     </w:p>
     <w:p>
       <w:pPr>

</xml_diff>

<commit_message>
+ added descriptions to all the tables  + some examples
</commit_message>
<xml_diff>
--- a/utils/baza date/Structura baza de date.docx
+++ b/utils/baza date/Structura baza de date.docx
@@ -1,6 +1,6 @@
 
 <file path=word/document.xml><?xml version="1.0" encoding="utf-8"?>
-<w:document xmlns:wpc="http://schemas.microsoft.com/office/word/2010/wordprocessingCanvas" xmlns:mc="http://schemas.openxmlformats.org/markup-compatibility/2006" xmlns:o="urn:schemas-microsoft-com:office:office" xmlns:r="http://schemas.openxmlformats.org/officeDocument/2006/relationships" xmlns:m="http://schemas.openxmlformats.org/officeDocument/2006/math" xmlns:v="urn:schemas-microsoft-com:vml" xmlns:wp14="http://schemas.microsoft.com/office/word/2010/wordprocessingDrawing" xmlns:wp="http://schemas.openxmlformats.org/drawingml/2006/wordprocessingDrawing" xmlns:w10="urn:schemas-microsoft-com:office:word" xmlns:w="http://schemas.openxmlformats.org/wordprocessingml/2006/main" xmlns:w14="http://schemas.microsoft.com/office/word/2010/wordml" xmlns:wpg="http://schemas.microsoft.com/office/word/2010/wordprocessingGroup" xmlns:wpi="http://schemas.microsoft.com/office/word/2010/wordprocessingInk" xmlns:wne="http://schemas.microsoft.com/office/word/2006/wordml" xmlns:wps="http://schemas.microsoft.com/office/word/2010/wordprocessingShape" mc:Ignorable="w14 wp14">
+<w:document xmlns:wpc="http://schemas.microsoft.com/office/word/2010/wordprocessingCanvas" xmlns:cx="http://schemas.microsoft.com/office/drawing/2014/chartex" xmlns:cx1="http://schemas.microsoft.com/office/drawing/2015/9/8/chartex" xmlns:mc="http://schemas.openxmlformats.org/markup-compatibility/2006" xmlns:o="urn:schemas-microsoft-com:office:office" xmlns:r="http://schemas.openxmlformats.org/officeDocument/2006/relationships" xmlns:m="http://schemas.openxmlformats.org/officeDocument/2006/math" xmlns:v="urn:schemas-microsoft-com:vml" xmlns:wp14="http://schemas.microsoft.com/office/word/2010/wordprocessingDrawing" xmlns:wp="http://schemas.openxmlformats.org/drawingml/2006/wordprocessingDrawing" xmlns:w10="urn:schemas-microsoft-com:office:word" xmlns:w="http://schemas.openxmlformats.org/wordprocessingml/2006/main" xmlns:w14="http://schemas.microsoft.com/office/word/2010/wordml" xmlns:w15="http://schemas.microsoft.com/office/word/2012/wordml" xmlns:w16se="http://schemas.microsoft.com/office/word/2015/wordml/symex" xmlns:wpg="http://schemas.microsoft.com/office/word/2010/wordprocessingGroup" xmlns:wpi="http://schemas.microsoft.com/office/word/2010/wordprocessingInk" xmlns:wne="http://schemas.microsoft.com/office/word/2006/wordml" xmlns:wps="http://schemas.microsoft.com/office/word/2010/wordprocessingShape" mc:Ignorable="w14 w15 w16se wp14">
   <w:body>
     <w:p>
       <w:pPr>
@@ -57,7 +57,7 @@
           <w:szCs w:val="28"/>
         </w:rPr>
         <w:drawing>
-          <wp:inline distT="0" distB="0" distL="0" distR="0" wp14:anchorId="55EC0CA7" wp14:editId="5BAE39E2">
+          <wp:inline distT="0" distB="0" distL="0" distR="0" wp14:anchorId="387782C9" wp14:editId="5BE133FB">
             <wp:extent cx="4725059" cy="905001"/>
             <wp:effectExtent l="0" t="0" r="0" b="9525"/>
             <wp:docPr id="1" name="Picture 1"/>
@@ -72,7 +72,7 @@
                     <pic:cNvPicPr/>
                   </pic:nvPicPr>
                   <pic:blipFill>
-                    <a:blip r:embed="rId6">
+                    <a:blip r:embed="rId5">
                       <a:extLst>
                         <a:ext uri="{28A0092B-C50C-407E-A947-70E740481C1C}">
                           <a14:useLocalDpi xmlns:a14="http://schemas.microsoft.com/office/drawing/2010/main" val="0"/>
@@ -145,7 +145,6 @@
         <w:tab/>
       </w:r>
       <w:proofErr w:type="spellStart"/>
-      <w:proofErr w:type="gramStart"/>
       <w:r>
         <w:rPr>
           <w:sz w:val="20"/>
@@ -303,31 +302,15 @@
           <w:sz w:val="20"/>
           <w:szCs w:val="20"/>
         </w:rPr>
-        <w:t xml:space="preserve"> Iasi.</w:t>
-      </w:r>
-      <w:proofErr w:type="gramEnd"/>
-      <w:r>
-        <w:rPr>
-          <w:sz w:val="20"/>
-          <w:szCs w:val="20"/>
-        </w:rPr>
-        <w:t xml:space="preserve"> </w:t>
-      </w:r>
-      <w:proofErr w:type="spellStart"/>
-      <w:proofErr w:type="gramStart"/>
-      <w:r>
-        <w:rPr>
-          <w:sz w:val="20"/>
-          <w:szCs w:val="20"/>
-        </w:rPr>
-        <w:t>Ace</w:t>
-      </w:r>
-      <w:r>
-        <w:rPr>
-          <w:sz w:val="20"/>
-          <w:szCs w:val="20"/>
-        </w:rPr>
-        <w:t>ste</w:t>
+        <w:t xml:space="preserve"> Iasi. </w:t>
+      </w:r>
+      <w:proofErr w:type="spellStart"/>
+      <w:r>
+        <w:rPr>
+          <w:sz w:val="20"/>
+          <w:szCs w:val="20"/>
+        </w:rPr>
+        <w:t>Aceste</w:t>
       </w:r>
       <w:proofErr w:type="spellEnd"/>
       <w:r>
@@ -463,15 +446,7 @@
           <w:sz w:val="20"/>
           <w:szCs w:val="20"/>
         </w:rPr>
-        <w:t>.</w:t>
-      </w:r>
-      <w:proofErr w:type="gramEnd"/>
-      <w:r>
-        <w:rPr>
-          <w:sz w:val="20"/>
-          <w:szCs w:val="20"/>
-        </w:rPr>
-        <w:t xml:space="preserve"> </w:t>
+        <w:t xml:space="preserve">. </w:t>
       </w:r>
       <w:proofErr w:type="spellStart"/>
       <w:r>
@@ -734,6 +709,180 @@
           <w:numId w:val="1"/>
         </w:numPr>
         <w:rPr>
+          <w:sz w:val="20"/>
+          <w:szCs w:val="20"/>
+          <w:lang w:val="ro-RO"/>
+        </w:rPr>
+      </w:pPr>
+      <w:r>
+        <w:rPr>
+          <w:rFonts w:ascii="Arial" w:hAnsi="Arial" w:cs="Arial"/>
+          <w:b/>
+          <w:sz w:val="28"/>
+          <w:szCs w:val="28"/>
+        </w:rPr>
+        <w:t xml:space="preserve">PROFESORI </w:t>
+      </w:r>
+    </w:p>
+    <w:p>
+      <w:pPr>
+        <w:ind w:left="360"/>
+        <w:rPr>
+          <w:sz w:val="20"/>
+          <w:szCs w:val="20"/>
+          <w:lang w:val="ro-RO"/>
+        </w:rPr>
+      </w:pPr>
+    </w:p>
+    <w:p>
+      <w:pPr>
+        <w:rPr>
+          <w:sz w:val="20"/>
+          <w:szCs w:val="20"/>
+          <w:lang w:val="ro-RO"/>
+        </w:rPr>
+      </w:pPr>
+      <w:r>
+        <w:rPr>
+          <w:noProof/>
+        </w:rPr>
+        <w:drawing>
+          <wp:inline distT="0" distB="0" distL="0" distR="0" wp14:anchorId="699411A7" wp14:editId="70761BF7">
+            <wp:extent cx="5943600" cy="1391920"/>
+            <wp:effectExtent l="0" t="0" r="0" b="0"/>
+            <wp:docPr id="13" name="Picture 13"/>
+            <wp:cNvGraphicFramePr>
+              <a:graphicFrameLocks xmlns:a="http://schemas.openxmlformats.org/drawingml/2006/main" noChangeAspect="1"/>
+            </wp:cNvGraphicFramePr>
+            <a:graphic xmlns:a="http://schemas.openxmlformats.org/drawingml/2006/main">
+              <a:graphicData uri="http://schemas.openxmlformats.org/drawingml/2006/picture">
+                <pic:pic xmlns:pic="http://schemas.openxmlformats.org/drawingml/2006/picture">
+                  <pic:nvPicPr>
+                    <pic:cNvPr id="1" name=""/>
+                    <pic:cNvPicPr/>
+                  </pic:nvPicPr>
+                  <pic:blipFill>
+                    <a:blip r:embed="rId6"/>
+                    <a:stretch>
+                      <a:fillRect/>
+                    </a:stretch>
+                  </pic:blipFill>
+                  <pic:spPr>
+                    <a:xfrm>
+                      <a:off x="0" y="0"/>
+                      <a:ext cx="5943600" cy="1391920"/>
+                    </a:xfrm>
+                    <a:prstGeom prst="rect">
+                      <a:avLst/>
+                    </a:prstGeom>
+                  </pic:spPr>
+                </pic:pic>
+              </a:graphicData>
+            </a:graphic>
+          </wp:inline>
+        </w:drawing>
+      </w:r>
+    </w:p>
+    <w:p>
+      <w:pPr>
+        <w:rPr>
+          <w:sz w:val="20"/>
+          <w:szCs w:val="20"/>
+          <w:lang w:val="ro-RO"/>
+        </w:rPr>
+      </w:pPr>
+      <w:r>
+        <w:rPr>
+          <w:sz w:val="20"/>
+          <w:szCs w:val="20"/>
+          <w:lang w:val="ro-RO"/>
+        </w:rPr>
+        <w:tab/>
+        <w:t xml:space="preserve">Tabela PROFESORI contine ID-ul, numele, prenumele și email-ul profesorilor </w:t>
+      </w:r>
+      <w:r>
+        <w:rPr>
+          <w:sz w:val="20"/>
+          <w:szCs w:val="20"/>
+        </w:rPr>
+        <w:t xml:space="preserve">din </w:t>
+      </w:r>
+      <w:proofErr w:type="spellStart"/>
+      <w:r>
+        <w:rPr>
+          <w:sz w:val="20"/>
+          <w:szCs w:val="20"/>
+        </w:rPr>
+        <w:t>cadrul</w:t>
+      </w:r>
+      <w:proofErr w:type="spellEnd"/>
+      <w:r>
+        <w:rPr>
+          <w:sz w:val="20"/>
+          <w:szCs w:val="20"/>
+        </w:rPr>
+        <w:t xml:space="preserve"> </w:t>
+      </w:r>
+      <w:proofErr w:type="spellStart"/>
+      <w:r>
+        <w:rPr>
+          <w:sz w:val="20"/>
+          <w:szCs w:val="20"/>
+        </w:rPr>
+        <w:t>Facultatii</w:t>
+      </w:r>
+      <w:proofErr w:type="spellEnd"/>
+      <w:r>
+        <w:rPr>
+          <w:sz w:val="20"/>
+          <w:szCs w:val="20"/>
+        </w:rPr>
+        <w:t xml:space="preserve"> de </w:t>
+      </w:r>
+      <w:proofErr w:type="spellStart"/>
+      <w:r>
+        <w:rPr>
+          <w:sz w:val="20"/>
+          <w:szCs w:val="20"/>
+        </w:rPr>
+        <w:t>Informatica</w:t>
+      </w:r>
+      <w:proofErr w:type="spellEnd"/>
+      <w:r>
+        <w:rPr>
+          <w:sz w:val="20"/>
+          <w:szCs w:val="20"/>
+        </w:rPr>
+        <w:t xml:space="preserve"> Iasi. </w:t>
+      </w:r>
+      <w:r>
+        <w:rPr>
+          <w:sz w:val="20"/>
+          <w:szCs w:val="20"/>
+          <w:lang w:val="ro-RO"/>
+        </w:rPr>
+        <w:t xml:space="preserve"> ID-ul este unic pentru fiecare profesor, jucand rolul de cheie primara. Câmpurile nume și prenume conțin datele reale ale profesorului, iar câmpul email conține adresa de email de contact a profesorului. Tabela este updatata la fiecare nou Cont de Profesor creat.</w:t>
+      </w:r>
+    </w:p>
+    <w:p>
+      <w:pPr>
+        <w:tabs>
+          <w:tab w:val="left" w:pos="0"/>
+        </w:tabs>
+        <w:rPr>
+          <w:sz w:val="20"/>
+          <w:szCs w:val="20"/>
+        </w:rPr>
+      </w:pPr>
+    </w:p>
+    <w:p>
+      <w:pPr>
+        <w:pStyle w:val="ListParagraph"/>
+        <w:numPr>
+          <w:ilvl w:val="0"/>
+          <w:numId w:val="1"/>
+        </w:numPr>
+        <w:rPr>
           <w:rFonts w:ascii="Arial" w:hAnsi="Arial" w:cs="Arial"/>
           <w:b/>
           <w:sz w:val="28"/>
@@ -782,7 +931,7 @@
           <w:szCs w:val="20"/>
         </w:rPr>
         <w:drawing>
-          <wp:inline distT="0" distB="0" distL="0" distR="0">
+          <wp:inline distT="0" distB="0" distL="0" distR="0" wp14:anchorId="7E1BCCEF" wp14:editId="0B91F6EC">
             <wp:extent cx="4448796" cy="1028844"/>
             <wp:effectExtent l="0" t="0" r="0" b="0"/>
             <wp:docPr id="3" name="Picture 3"/>
@@ -1019,8 +1168,81 @@
           <w:sz w:val="20"/>
           <w:szCs w:val="20"/>
         </w:rPr>
-        <w:t xml:space="preserve"> nu pot fi NULL</w:t>
-      </w:r>
+        <w:t xml:space="preserve"> nu pot fi NULL, </w:t>
+      </w:r>
+      <w:proofErr w:type="spellStart"/>
+      <w:r>
+        <w:rPr>
+          <w:sz w:val="20"/>
+          <w:szCs w:val="20"/>
+        </w:rPr>
+        <w:t>campul</w:t>
+      </w:r>
+      <w:proofErr w:type="spellEnd"/>
+      <w:r>
+        <w:rPr>
+          <w:sz w:val="20"/>
+          <w:szCs w:val="20"/>
+        </w:rPr>
+        <w:t xml:space="preserve"> username </w:t>
+      </w:r>
+      <w:proofErr w:type="spellStart"/>
+      <w:r>
+        <w:rPr>
+          <w:sz w:val="20"/>
+          <w:szCs w:val="20"/>
+        </w:rPr>
+        <w:t>joaca</w:t>
+      </w:r>
+      <w:proofErr w:type="spellEnd"/>
+      <w:r>
+        <w:rPr>
+          <w:sz w:val="20"/>
+          <w:szCs w:val="20"/>
+        </w:rPr>
+        <w:t xml:space="preserve"> </w:t>
+      </w:r>
+      <w:proofErr w:type="spellStart"/>
+      <w:r>
+        <w:rPr>
+          <w:sz w:val="20"/>
+          <w:szCs w:val="20"/>
+        </w:rPr>
+        <w:t>rol</w:t>
+      </w:r>
+      <w:proofErr w:type="spellEnd"/>
+      <w:r>
+        <w:rPr>
+          <w:sz w:val="20"/>
+          <w:szCs w:val="20"/>
+        </w:rPr>
+        <w:t xml:space="preserve"> de </w:t>
+      </w:r>
+      <w:proofErr w:type="spellStart"/>
+      <w:r>
+        <w:rPr>
+          <w:sz w:val="20"/>
+          <w:szCs w:val="20"/>
+        </w:rPr>
+        <w:t>cheie</w:t>
+      </w:r>
+      <w:proofErr w:type="spellEnd"/>
+      <w:r>
+        <w:rPr>
+          <w:sz w:val="20"/>
+          <w:szCs w:val="20"/>
+        </w:rPr>
+        <w:t xml:space="preserve"> </w:t>
+      </w:r>
+      <w:proofErr w:type="spellStart"/>
+      <w:r>
+        <w:rPr>
+          <w:sz w:val="20"/>
+          <w:szCs w:val="20"/>
+        </w:rPr>
+        <w:t>primara</w:t>
+      </w:r>
+      <w:proofErr w:type="spellEnd"/>
       <w:r>
         <w:rPr>
           <w:sz w:val="20"/>
@@ -1034,47 +1256,33 @@
           <w:sz w:val="20"/>
           <w:szCs w:val="20"/>
         </w:rPr>
-        <w:t>campul</w:t>
-      </w:r>
-      <w:proofErr w:type="spellEnd"/>
-      <w:r>
-        <w:rPr>
-          <w:sz w:val="20"/>
-          <w:szCs w:val="20"/>
-        </w:rPr>
-        <w:t xml:space="preserve"> username </w:t>
-      </w:r>
-      <w:proofErr w:type="spellStart"/>
-      <w:r>
-        <w:rPr>
-          <w:sz w:val="20"/>
-          <w:szCs w:val="20"/>
-        </w:rPr>
-        <w:t>joaca</w:t>
-      </w:r>
-      <w:proofErr w:type="spellEnd"/>
-      <w:r>
-        <w:rPr>
-          <w:sz w:val="20"/>
-          <w:szCs w:val="20"/>
-        </w:rPr>
-        <w:t xml:space="preserve"> </w:t>
-      </w:r>
-      <w:proofErr w:type="spellStart"/>
-      <w:r>
-        <w:rPr>
-          <w:sz w:val="20"/>
-          <w:szCs w:val="20"/>
-        </w:rPr>
-        <w:t>rol</w:t>
-      </w:r>
-      <w:proofErr w:type="spellEnd"/>
-      <w:r>
-        <w:rPr>
-          <w:sz w:val="20"/>
-          <w:szCs w:val="20"/>
-        </w:rPr>
-        <w:t xml:space="preserve"> de </w:t>
+        <w:t>emailul</w:t>
+      </w:r>
+      <w:proofErr w:type="spellEnd"/>
+      <w:r>
+        <w:rPr>
+          <w:sz w:val="20"/>
+          <w:szCs w:val="20"/>
+        </w:rPr>
+        <w:t xml:space="preserve"> </w:t>
+      </w:r>
+      <w:proofErr w:type="spellStart"/>
+      <w:proofErr w:type="gramStart"/>
+      <w:r>
+        <w:rPr>
+          <w:sz w:val="20"/>
+          <w:szCs w:val="20"/>
+        </w:rPr>
+        <w:t>este</w:t>
+      </w:r>
+      <w:proofErr w:type="spellEnd"/>
+      <w:proofErr w:type="gramEnd"/>
+      <w:r>
+        <w:rPr>
+          <w:sz w:val="20"/>
+          <w:szCs w:val="20"/>
+        </w:rPr>
+        <w:t xml:space="preserve"> </w:t>
       </w:r>
       <w:proofErr w:type="spellStart"/>
       <w:r>
@@ -1098,72 +1306,6 @@
           <w:sz w:val="20"/>
           <w:szCs w:val="20"/>
         </w:rPr>
-        <w:t>primara</w:t>
-      </w:r>
-      <w:proofErr w:type="spellEnd"/>
-      <w:r>
-        <w:rPr>
-          <w:sz w:val="20"/>
-          <w:szCs w:val="20"/>
-        </w:rPr>
-        <w:t xml:space="preserve">, </w:t>
-      </w:r>
-      <w:proofErr w:type="spellStart"/>
-      <w:r>
-        <w:rPr>
-          <w:sz w:val="20"/>
-          <w:szCs w:val="20"/>
-        </w:rPr>
-        <w:t>emailul</w:t>
-      </w:r>
-      <w:proofErr w:type="spellEnd"/>
-      <w:r>
-        <w:rPr>
-          <w:sz w:val="20"/>
-          <w:szCs w:val="20"/>
-        </w:rPr>
-        <w:t xml:space="preserve"> </w:t>
-      </w:r>
-      <w:proofErr w:type="spellStart"/>
-      <w:proofErr w:type="gramStart"/>
-      <w:r>
-        <w:rPr>
-          <w:sz w:val="20"/>
-          <w:szCs w:val="20"/>
-        </w:rPr>
-        <w:t>este</w:t>
-      </w:r>
-      <w:proofErr w:type="spellEnd"/>
-      <w:proofErr w:type="gramEnd"/>
-      <w:r>
-        <w:rPr>
-          <w:sz w:val="20"/>
-          <w:szCs w:val="20"/>
-        </w:rPr>
-        <w:t xml:space="preserve"> </w:t>
-      </w:r>
-      <w:proofErr w:type="spellStart"/>
-      <w:r>
-        <w:rPr>
-          <w:sz w:val="20"/>
-          <w:szCs w:val="20"/>
-        </w:rPr>
-        <w:t>cheie</w:t>
-      </w:r>
-      <w:proofErr w:type="spellEnd"/>
-      <w:r>
-        <w:rPr>
-          <w:sz w:val="20"/>
-          <w:szCs w:val="20"/>
-        </w:rPr>
-        <w:t xml:space="preserve"> </w:t>
-      </w:r>
-      <w:proofErr w:type="spellStart"/>
-      <w:r>
-        <w:rPr>
-          <w:sz w:val="20"/>
-          <w:szCs w:val="20"/>
-        </w:rPr>
         <w:t>straina</w:t>
       </w:r>
       <w:proofErr w:type="spellEnd"/>
@@ -1204,7 +1346,7 @@
           <w:sz w:val="20"/>
           <w:szCs w:val="20"/>
         </w:rPr>
-        <w:t xml:space="preserve"> STUDENTI. </w:t>
+        <w:t xml:space="preserve"> STUDENTI/PROFESORI. </w:t>
       </w:r>
       <w:proofErr w:type="spellStart"/>
       <w:r>
@@ -1399,6 +1541,7 @@
           <w:sz w:val="28"/>
           <w:szCs w:val="28"/>
         </w:rPr>
+        <w:lastRenderedPageBreak/>
         <w:t>CONTURI_CONECTATE</w:t>
       </w:r>
     </w:p>
@@ -1433,7 +1576,7 @@
           <w:szCs w:val="28"/>
         </w:rPr>
         <w:drawing>
-          <wp:inline distT="0" distB="0" distL="0" distR="0">
+          <wp:inline distT="0" distB="0" distL="0" distR="0" wp14:anchorId="79BA6637" wp14:editId="7EF04BCE">
             <wp:extent cx="5943600" cy="870585"/>
             <wp:effectExtent l="0" t="0" r="0" b="5715"/>
             <wp:docPr id="2" name="Picture 2"/>
@@ -1572,14 +1715,7 @@
           <w:sz w:val="20"/>
           <w:szCs w:val="20"/>
         </w:rPr>
-        <w:t xml:space="preserve"> </w:t>
-      </w:r>
-      <w:r>
-        <w:rPr>
-          <w:sz w:val="20"/>
-          <w:szCs w:val="20"/>
-        </w:rPr>
-        <w:t xml:space="preserve">un </w:t>
+        <w:t xml:space="preserve"> un </w:t>
       </w:r>
       <w:proofErr w:type="spellStart"/>
       <w:r>
@@ -1611,6 +1747,474 @@
           <w:sz w:val="20"/>
           <w:szCs w:val="20"/>
         </w:rPr>
+        <w:t xml:space="preserve">. </w:t>
+      </w:r>
+      <w:proofErr w:type="spellStart"/>
+      <w:r>
+        <w:rPr>
+          <w:sz w:val="20"/>
+          <w:szCs w:val="20"/>
+        </w:rPr>
+        <w:t>Aceste</w:t>
+      </w:r>
+      <w:proofErr w:type="spellEnd"/>
+      <w:r>
+        <w:rPr>
+          <w:sz w:val="20"/>
+          <w:szCs w:val="20"/>
+        </w:rPr>
+        <w:t xml:space="preserve"> 2 </w:t>
+      </w:r>
+      <w:proofErr w:type="spellStart"/>
+      <w:r>
+        <w:rPr>
+          <w:sz w:val="20"/>
+          <w:szCs w:val="20"/>
+        </w:rPr>
+        <w:t>campuri</w:t>
+      </w:r>
+      <w:proofErr w:type="spellEnd"/>
+      <w:r>
+        <w:rPr>
+          <w:sz w:val="20"/>
+          <w:szCs w:val="20"/>
+        </w:rPr>
+        <w:t xml:space="preserve"> nu pot fi NULL, </w:t>
+      </w:r>
+      <w:proofErr w:type="spellStart"/>
+      <w:r>
+        <w:rPr>
+          <w:sz w:val="20"/>
+          <w:szCs w:val="20"/>
+        </w:rPr>
+        <w:t>campul</w:t>
+      </w:r>
+      <w:proofErr w:type="spellEnd"/>
+      <w:r>
+        <w:rPr>
+          <w:sz w:val="20"/>
+          <w:szCs w:val="20"/>
+        </w:rPr>
+        <w:t xml:space="preserve"> token </w:t>
+      </w:r>
+      <w:proofErr w:type="spellStart"/>
+      <w:r>
+        <w:rPr>
+          <w:sz w:val="20"/>
+          <w:szCs w:val="20"/>
+        </w:rPr>
+        <w:t>joaca</w:t>
+      </w:r>
+      <w:proofErr w:type="spellEnd"/>
+      <w:r>
+        <w:rPr>
+          <w:sz w:val="20"/>
+          <w:szCs w:val="20"/>
+        </w:rPr>
+        <w:t xml:space="preserve"> </w:t>
+      </w:r>
+      <w:proofErr w:type="spellStart"/>
+      <w:r>
+        <w:rPr>
+          <w:sz w:val="20"/>
+          <w:szCs w:val="20"/>
+        </w:rPr>
+        <w:t>rol</w:t>
+      </w:r>
+      <w:proofErr w:type="spellEnd"/>
+      <w:r>
+        <w:rPr>
+          <w:sz w:val="20"/>
+          <w:szCs w:val="20"/>
+        </w:rPr>
+        <w:t xml:space="preserve"> de </w:t>
+      </w:r>
+      <w:proofErr w:type="spellStart"/>
+      <w:r>
+        <w:rPr>
+          <w:sz w:val="20"/>
+          <w:szCs w:val="20"/>
+        </w:rPr>
+        <w:t>cheie</w:t>
+      </w:r>
+      <w:proofErr w:type="spellEnd"/>
+      <w:r>
+        <w:rPr>
+          <w:sz w:val="20"/>
+          <w:szCs w:val="20"/>
+        </w:rPr>
+        <w:t xml:space="preserve"> </w:t>
+      </w:r>
+      <w:proofErr w:type="spellStart"/>
+      <w:r>
+        <w:rPr>
+          <w:sz w:val="20"/>
+          <w:szCs w:val="20"/>
+        </w:rPr>
+        <w:t>primara</w:t>
+      </w:r>
+      <w:proofErr w:type="spellEnd"/>
+      <w:r>
+        <w:rPr>
+          <w:sz w:val="20"/>
+          <w:szCs w:val="20"/>
+        </w:rPr>
+        <w:t xml:space="preserve"> </w:t>
+      </w:r>
+      <w:proofErr w:type="spellStart"/>
+      <w:r>
+        <w:rPr>
+          <w:sz w:val="20"/>
+          <w:szCs w:val="20"/>
+        </w:rPr>
+        <w:t>si</w:t>
+      </w:r>
+      <w:proofErr w:type="spellEnd"/>
+      <w:r>
+        <w:rPr>
+          <w:sz w:val="20"/>
+          <w:szCs w:val="20"/>
+        </w:rPr>
+        <w:t xml:space="preserve"> </w:t>
+      </w:r>
+      <w:proofErr w:type="spellStart"/>
+      <w:proofErr w:type="gramStart"/>
+      <w:r>
+        <w:rPr>
+          <w:sz w:val="20"/>
+          <w:szCs w:val="20"/>
+        </w:rPr>
+        <w:t>este</w:t>
+      </w:r>
+      <w:proofErr w:type="spellEnd"/>
+      <w:proofErr w:type="gramEnd"/>
+      <w:r>
+        <w:rPr>
+          <w:sz w:val="20"/>
+          <w:szCs w:val="20"/>
+        </w:rPr>
+        <w:t xml:space="preserve"> </w:t>
+      </w:r>
+      <w:proofErr w:type="spellStart"/>
+      <w:r>
+        <w:rPr>
+          <w:sz w:val="20"/>
+          <w:szCs w:val="20"/>
+        </w:rPr>
+        <w:t>asociat</w:t>
+      </w:r>
+      <w:proofErr w:type="spellEnd"/>
+      <w:r>
+        <w:rPr>
+          <w:sz w:val="20"/>
+          <w:szCs w:val="20"/>
+        </w:rPr>
+        <w:t xml:space="preserve"> </w:t>
+      </w:r>
+      <w:proofErr w:type="spellStart"/>
+      <w:r>
+        <w:rPr>
+          <w:sz w:val="20"/>
+          <w:szCs w:val="20"/>
+        </w:rPr>
+        <w:t>unei</w:t>
+      </w:r>
+      <w:proofErr w:type="spellEnd"/>
+      <w:r>
+        <w:rPr>
+          <w:sz w:val="20"/>
+          <w:szCs w:val="20"/>
+        </w:rPr>
+        <w:t xml:space="preserve"> </w:t>
+      </w:r>
+      <w:proofErr w:type="spellStart"/>
+      <w:r>
+        <w:rPr>
+          <w:sz w:val="20"/>
+          <w:szCs w:val="20"/>
+        </w:rPr>
+        <w:t>sesiuni</w:t>
+      </w:r>
+      <w:proofErr w:type="spellEnd"/>
+      <w:r>
+        <w:rPr>
+          <w:sz w:val="20"/>
+          <w:szCs w:val="20"/>
+        </w:rPr>
+        <w:t xml:space="preserve"> </w:t>
+      </w:r>
+      <w:proofErr w:type="spellStart"/>
+      <w:r>
+        <w:rPr>
+          <w:sz w:val="20"/>
+          <w:szCs w:val="20"/>
+        </w:rPr>
+        <w:t>iar</w:t>
+      </w:r>
+      <w:proofErr w:type="spellEnd"/>
+      <w:r>
+        <w:rPr>
+          <w:sz w:val="20"/>
+          <w:szCs w:val="20"/>
+        </w:rPr>
+        <w:t xml:space="preserve"> </w:t>
+      </w:r>
+      <w:proofErr w:type="spellStart"/>
+      <w:r>
+        <w:rPr>
+          <w:sz w:val="20"/>
+          <w:szCs w:val="20"/>
+        </w:rPr>
+        <w:t>campul</w:t>
+      </w:r>
+      <w:proofErr w:type="spellEnd"/>
+      <w:r>
+        <w:rPr>
+          <w:sz w:val="20"/>
+          <w:szCs w:val="20"/>
+        </w:rPr>
+        <w:t xml:space="preserve"> username </w:t>
+      </w:r>
+      <w:proofErr w:type="spellStart"/>
+      <w:r>
+        <w:rPr>
+          <w:sz w:val="20"/>
+          <w:szCs w:val="20"/>
+        </w:rPr>
+        <w:t>este</w:t>
+      </w:r>
+      <w:proofErr w:type="spellEnd"/>
+      <w:r>
+        <w:rPr>
+          <w:sz w:val="20"/>
+          <w:szCs w:val="20"/>
+        </w:rPr>
+        <w:t xml:space="preserve"> </w:t>
+      </w:r>
+      <w:proofErr w:type="spellStart"/>
+      <w:r>
+        <w:rPr>
+          <w:sz w:val="20"/>
+          <w:szCs w:val="20"/>
+        </w:rPr>
+        <w:t>cheie</w:t>
+      </w:r>
+      <w:proofErr w:type="spellEnd"/>
+      <w:r>
+        <w:rPr>
+          <w:sz w:val="20"/>
+          <w:szCs w:val="20"/>
+        </w:rPr>
+        <w:t xml:space="preserve"> </w:t>
+      </w:r>
+      <w:proofErr w:type="spellStart"/>
+      <w:r>
+        <w:rPr>
+          <w:sz w:val="20"/>
+          <w:szCs w:val="20"/>
+        </w:rPr>
+        <w:t>straina</w:t>
+      </w:r>
+      <w:proofErr w:type="spellEnd"/>
+      <w:r>
+        <w:rPr>
+          <w:sz w:val="20"/>
+          <w:szCs w:val="20"/>
+        </w:rPr>
+        <w:t xml:space="preserve"> cu </w:t>
+      </w:r>
+      <w:proofErr w:type="spellStart"/>
+      <w:r>
+        <w:rPr>
+          <w:sz w:val="20"/>
+          <w:szCs w:val="20"/>
+        </w:rPr>
+        <w:t>referinta</w:t>
+      </w:r>
+      <w:proofErr w:type="spellEnd"/>
+      <w:r>
+        <w:rPr>
+          <w:sz w:val="20"/>
+          <w:szCs w:val="20"/>
+        </w:rPr>
+        <w:t xml:space="preserve"> in </w:t>
+      </w:r>
+      <w:proofErr w:type="spellStart"/>
+      <w:r>
+        <w:rPr>
+          <w:sz w:val="20"/>
+          <w:szCs w:val="20"/>
+        </w:rPr>
+        <w:t>tabelu</w:t>
+      </w:r>
+      <w:proofErr w:type="spellEnd"/>
+      <w:r>
+        <w:rPr>
+          <w:sz w:val="20"/>
+          <w:szCs w:val="20"/>
+        </w:rPr>
+        <w:t xml:space="preserve"> CONTURI. </w:t>
+      </w:r>
+      <w:proofErr w:type="spellStart"/>
+      <w:r>
+        <w:rPr>
+          <w:sz w:val="20"/>
+          <w:szCs w:val="20"/>
+        </w:rPr>
+        <w:t>Aceasta</w:t>
+      </w:r>
+      <w:proofErr w:type="spellEnd"/>
+      <w:r>
+        <w:rPr>
+          <w:sz w:val="20"/>
+          <w:szCs w:val="20"/>
+        </w:rPr>
+        <w:t xml:space="preserve"> </w:t>
+      </w:r>
+      <w:proofErr w:type="spellStart"/>
+      <w:r>
+        <w:rPr>
+          <w:sz w:val="20"/>
+          <w:szCs w:val="20"/>
+        </w:rPr>
+        <w:t>tabela</w:t>
+      </w:r>
+      <w:proofErr w:type="spellEnd"/>
+      <w:r>
+        <w:rPr>
+          <w:sz w:val="20"/>
+          <w:szCs w:val="20"/>
+        </w:rPr>
+        <w:t xml:space="preserve"> </w:t>
+      </w:r>
+      <w:proofErr w:type="spellStart"/>
+      <w:proofErr w:type="gramStart"/>
+      <w:r>
+        <w:rPr>
+          <w:sz w:val="20"/>
+          <w:szCs w:val="20"/>
+        </w:rPr>
+        <w:t>este</w:t>
+      </w:r>
+      <w:proofErr w:type="spellEnd"/>
+      <w:proofErr w:type="gramEnd"/>
+      <w:r>
+        <w:rPr>
+          <w:sz w:val="20"/>
+          <w:szCs w:val="20"/>
+        </w:rPr>
+        <w:t xml:space="preserve"> </w:t>
+      </w:r>
+      <w:proofErr w:type="spellStart"/>
+      <w:r>
+        <w:rPr>
+          <w:sz w:val="20"/>
+          <w:szCs w:val="20"/>
+        </w:rPr>
+        <w:t>este</w:t>
+      </w:r>
+      <w:proofErr w:type="spellEnd"/>
+      <w:r>
+        <w:rPr>
+          <w:sz w:val="20"/>
+          <w:szCs w:val="20"/>
+        </w:rPr>
+        <w:t xml:space="preserve"> </w:t>
+      </w:r>
+      <w:proofErr w:type="spellStart"/>
+      <w:r>
+        <w:rPr>
+          <w:sz w:val="20"/>
+          <w:szCs w:val="20"/>
+        </w:rPr>
+        <w:t>folosita</w:t>
+      </w:r>
+      <w:proofErr w:type="spellEnd"/>
+      <w:r>
+        <w:rPr>
+          <w:sz w:val="20"/>
+          <w:szCs w:val="20"/>
+        </w:rPr>
+        <w:t xml:space="preserve"> </w:t>
+      </w:r>
+      <w:proofErr w:type="spellStart"/>
+      <w:r>
+        <w:rPr>
+          <w:sz w:val="20"/>
+          <w:szCs w:val="20"/>
+        </w:rPr>
+        <w:t>pentru</w:t>
+      </w:r>
+      <w:proofErr w:type="spellEnd"/>
+      <w:r>
+        <w:rPr>
+          <w:sz w:val="20"/>
+          <w:szCs w:val="20"/>
+        </w:rPr>
+        <w:t xml:space="preserve"> a </w:t>
+      </w:r>
+      <w:proofErr w:type="spellStart"/>
+      <w:r>
+        <w:rPr>
+          <w:sz w:val="20"/>
+          <w:szCs w:val="20"/>
+        </w:rPr>
+        <w:t>retine</w:t>
+      </w:r>
+      <w:proofErr w:type="spellEnd"/>
+      <w:r>
+        <w:rPr>
+          <w:sz w:val="20"/>
+          <w:szCs w:val="20"/>
+        </w:rPr>
+        <w:t xml:space="preserve"> date </w:t>
+      </w:r>
+      <w:proofErr w:type="spellStart"/>
+      <w:r>
+        <w:rPr>
+          <w:sz w:val="20"/>
+          <w:szCs w:val="20"/>
+        </w:rPr>
+        <w:t>despre</w:t>
+      </w:r>
+      <w:proofErr w:type="spellEnd"/>
+      <w:r>
+        <w:rPr>
+          <w:sz w:val="20"/>
+          <w:szCs w:val="20"/>
+        </w:rPr>
+        <w:t xml:space="preserve"> device-</w:t>
+      </w:r>
+      <w:proofErr w:type="spellStart"/>
+      <w:r>
+        <w:rPr>
+          <w:sz w:val="20"/>
+          <w:szCs w:val="20"/>
+        </w:rPr>
+        <w:t>urile</w:t>
+      </w:r>
+      <w:proofErr w:type="spellEnd"/>
+      <w:r>
+        <w:rPr>
+          <w:sz w:val="20"/>
+          <w:szCs w:val="20"/>
+        </w:rPr>
+        <w:t xml:space="preserve"> </w:t>
+      </w:r>
+      <w:proofErr w:type="spellStart"/>
+      <w:r>
+        <w:rPr>
+          <w:sz w:val="20"/>
+          <w:szCs w:val="20"/>
+        </w:rPr>
+        <w:t>conectate</w:t>
+      </w:r>
+      <w:proofErr w:type="spellEnd"/>
+      <w:r>
+        <w:rPr>
+          <w:sz w:val="20"/>
+          <w:szCs w:val="20"/>
+        </w:rPr>
         <w:t>.</w:t>
       </w:r>
       <w:r>
@@ -1626,124 +2230,55 @@
           <w:sz w:val="20"/>
           <w:szCs w:val="20"/>
         </w:rPr>
-        <w:t>Aceste</w:t>
-      </w:r>
-      <w:proofErr w:type="spellEnd"/>
-      <w:r>
-        <w:rPr>
-          <w:sz w:val="20"/>
-          <w:szCs w:val="20"/>
-        </w:rPr>
-        <w:t xml:space="preserve"> 2</w:t>
-      </w:r>
-      <w:r>
-        <w:rPr>
-          <w:sz w:val="20"/>
-          <w:szCs w:val="20"/>
-        </w:rPr>
-        <w:t xml:space="preserve"> </w:t>
-      </w:r>
-      <w:proofErr w:type="spellStart"/>
-      <w:r>
-        <w:rPr>
-          <w:sz w:val="20"/>
-          <w:szCs w:val="20"/>
-        </w:rPr>
-        <w:t>campuri</w:t>
-      </w:r>
-      <w:proofErr w:type="spellEnd"/>
-      <w:r>
-        <w:rPr>
-          <w:sz w:val="20"/>
-          <w:szCs w:val="20"/>
-        </w:rPr>
-        <w:t xml:space="preserve"> nu pot fi NULL, </w:t>
-      </w:r>
-      <w:proofErr w:type="spellStart"/>
-      <w:r>
-        <w:rPr>
-          <w:sz w:val="20"/>
-          <w:szCs w:val="20"/>
-        </w:rPr>
-        <w:t>campul</w:t>
-      </w:r>
-      <w:proofErr w:type="spellEnd"/>
-      <w:r>
-        <w:rPr>
-          <w:sz w:val="20"/>
-          <w:szCs w:val="20"/>
-        </w:rPr>
-        <w:t xml:space="preserve"> </w:t>
-      </w:r>
-      <w:r>
-        <w:rPr>
-          <w:sz w:val="20"/>
-          <w:szCs w:val="20"/>
-        </w:rPr>
-        <w:t>token</w:t>
-      </w:r>
-      <w:r>
-        <w:rPr>
-          <w:sz w:val="20"/>
-          <w:szCs w:val="20"/>
-        </w:rPr>
-        <w:t xml:space="preserve"> </w:t>
-      </w:r>
-      <w:proofErr w:type="spellStart"/>
-      <w:r>
-        <w:rPr>
-          <w:sz w:val="20"/>
-          <w:szCs w:val="20"/>
-        </w:rPr>
-        <w:t>joaca</w:t>
-      </w:r>
-      <w:proofErr w:type="spellEnd"/>
-      <w:r>
-        <w:rPr>
-          <w:sz w:val="20"/>
-          <w:szCs w:val="20"/>
-        </w:rPr>
-        <w:t xml:space="preserve"> </w:t>
-      </w:r>
-      <w:proofErr w:type="spellStart"/>
-      <w:r>
-        <w:rPr>
-          <w:sz w:val="20"/>
-          <w:szCs w:val="20"/>
-        </w:rPr>
-        <w:t>rol</w:t>
-      </w:r>
-      <w:proofErr w:type="spellEnd"/>
-      <w:r>
-        <w:rPr>
-          <w:sz w:val="20"/>
-          <w:szCs w:val="20"/>
-        </w:rPr>
-        <w:t xml:space="preserve"> de </w:t>
-      </w:r>
-      <w:proofErr w:type="spellStart"/>
-      <w:r>
-        <w:rPr>
-          <w:sz w:val="20"/>
-          <w:szCs w:val="20"/>
-        </w:rPr>
-        <w:t>cheie</w:t>
-      </w:r>
-      <w:proofErr w:type="spellEnd"/>
-      <w:r>
-        <w:rPr>
-          <w:sz w:val="20"/>
-          <w:szCs w:val="20"/>
-        </w:rPr>
-        <w:t xml:space="preserve"> </w:t>
-      </w:r>
-      <w:proofErr w:type="spellStart"/>
-      <w:r>
-        <w:rPr>
-          <w:sz w:val="20"/>
-          <w:szCs w:val="20"/>
-        </w:rPr>
-        <w:t>primara</w:t>
+        <w:t>Pe</w:t>
+      </w:r>
+      <w:proofErr w:type="spellEnd"/>
+      <w:r>
+        <w:rPr>
+          <w:sz w:val="20"/>
+          <w:szCs w:val="20"/>
+        </w:rPr>
+        <w:t xml:space="preserve"> </w:t>
+      </w:r>
+      <w:proofErr w:type="spellStart"/>
+      <w:r>
+        <w:rPr>
+          <w:sz w:val="20"/>
+          <w:szCs w:val="20"/>
+        </w:rPr>
+        <w:t>langa</w:t>
+      </w:r>
+      <w:proofErr w:type="spellEnd"/>
+      <w:r>
+        <w:rPr>
+          <w:sz w:val="20"/>
+          <w:szCs w:val="20"/>
+        </w:rPr>
+        <w:t xml:space="preserve"> </w:t>
+      </w:r>
+      <w:proofErr w:type="spellStart"/>
+      <w:r>
+        <w:rPr>
+          <w:sz w:val="20"/>
+          <w:szCs w:val="20"/>
+        </w:rPr>
+        <w:t>acestea</w:t>
+      </w:r>
+      <w:proofErr w:type="spellEnd"/>
+      <w:r>
+        <w:rPr>
+          <w:sz w:val="20"/>
+          <w:szCs w:val="20"/>
+        </w:rPr>
+        <w:t xml:space="preserve"> </w:t>
+      </w:r>
+      <w:proofErr w:type="spellStart"/>
+      <w:r>
+        <w:rPr>
+          <w:sz w:val="20"/>
+          <w:szCs w:val="20"/>
+        </w:rPr>
+        <w:t>contine</w:t>
       </w:r>
       <w:proofErr w:type="spellEnd"/>
       <w:r>
@@ -1769,285 +2304,45 @@
         </w:rPr>
         <w:t xml:space="preserve"> </w:t>
       </w:r>
-      <w:proofErr w:type="spellStart"/>
       <w:proofErr w:type="gramStart"/>
       <w:r>
         <w:rPr>
           <w:sz w:val="20"/>
           <w:szCs w:val="20"/>
         </w:rPr>
-        <w:t>este</w:t>
-      </w:r>
-      <w:proofErr w:type="spellEnd"/>
+        <w:t>un</w:t>
+      </w:r>
       <w:proofErr w:type="gramEnd"/>
       <w:r>
         <w:rPr>
           <w:sz w:val="20"/>
           <w:szCs w:val="20"/>
         </w:rPr>
-        <w:t xml:space="preserve"> </w:t>
-      </w:r>
-      <w:proofErr w:type="spellStart"/>
-      <w:r>
-        <w:rPr>
-          <w:sz w:val="20"/>
-          <w:szCs w:val="20"/>
-        </w:rPr>
-        <w:t>asociat</w:t>
-      </w:r>
-      <w:proofErr w:type="spellEnd"/>
-      <w:r>
-        <w:rPr>
-          <w:sz w:val="20"/>
-          <w:szCs w:val="20"/>
-        </w:rPr>
-        <w:t xml:space="preserve"> </w:t>
-      </w:r>
-      <w:proofErr w:type="spellStart"/>
-      <w:r>
-        <w:rPr>
-          <w:sz w:val="20"/>
-          <w:szCs w:val="20"/>
-        </w:rPr>
-        <w:t>unei</w:t>
-      </w:r>
-      <w:proofErr w:type="spellEnd"/>
-      <w:r>
-        <w:rPr>
-          <w:sz w:val="20"/>
-          <w:szCs w:val="20"/>
-        </w:rPr>
-        <w:t xml:space="preserve"> </w:t>
-      </w:r>
-      <w:proofErr w:type="spellStart"/>
-      <w:r>
-        <w:rPr>
-          <w:sz w:val="20"/>
-          <w:szCs w:val="20"/>
-        </w:rPr>
-        <w:t>sesiuni</w:t>
-      </w:r>
-      <w:proofErr w:type="spellEnd"/>
-      <w:r>
-        <w:rPr>
-          <w:sz w:val="20"/>
-          <w:szCs w:val="20"/>
-        </w:rPr>
-        <w:t xml:space="preserve"> </w:t>
-      </w:r>
-      <w:proofErr w:type="spellStart"/>
-      <w:r>
-        <w:rPr>
-          <w:sz w:val="20"/>
-          <w:szCs w:val="20"/>
-        </w:rPr>
-        <w:t>iar</w:t>
-      </w:r>
-      <w:proofErr w:type="spellEnd"/>
-      <w:r>
-        <w:rPr>
-          <w:sz w:val="20"/>
-          <w:szCs w:val="20"/>
-        </w:rPr>
-        <w:t xml:space="preserve"> </w:t>
-      </w:r>
-      <w:proofErr w:type="spellStart"/>
-      <w:r>
-        <w:rPr>
-          <w:sz w:val="20"/>
-          <w:szCs w:val="20"/>
-        </w:rPr>
-        <w:t>campul</w:t>
-      </w:r>
-      <w:proofErr w:type="spellEnd"/>
-      <w:r>
-        <w:rPr>
-          <w:sz w:val="20"/>
-          <w:szCs w:val="20"/>
-        </w:rPr>
-        <w:t xml:space="preserve"> </w:t>
-      </w:r>
-      <w:r>
-        <w:rPr>
-          <w:sz w:val="20"/>
-          <w:szCs w:val="20"/>
-        </w:rPr>
-        <w:t>username</w:t>
-      </w:r>
-      <w:r>
-        <w:rPr>
-          <w:sz w:val="20"/>
-          <w:szCs w:val="20"/>
-        </w:rPr>
-        <w:t xml:space="preserve"> </w:t>
-      </w:r>
-      <w:proofErr w:type="spellStart"/>
-      <w:r>
-        <w:rPr>
-          <w:sz w:val="20"/>
-          <w:szCs w:val="20"/>
-        </w:rPr>
-        <w:t>este</w:t>
-      </w:r>
-      <w:proofErr w:type="spellEnd"/>
-      <w:r>
-        <w:rPr>
-          <w:sz w:val="20"/>
-          <w:szCs w:val="20"/>
-        </w:rPr>
-        <w:t xml:space="preserve"> </w:t>
-      </w:r>
-      <w:proofErr w:type="spellStart"/>
-      <w:r>
-        <w:rPr>
-          <w:sz w:val="20"/>
-          <w:szCs w:val="20"/>
-        </w:rPr>
-        <w:t>cheie</w:t>
-      </w:r>
-      <w:proofErr w:type="spellEnd"/>
-      <w:r>
-        <w:rPr>
-          <w:sz w:val="20"/>
-          <w:szCs w:val="20"/>
-        </w:rPr>
-        <w:t xml:space="preserve"> </w:t>
-      </w:r>
-      <w:proofErr w:type="spellStart"/>
-      <w:r>
-        <w:rPr>
-          <w:sz w:val="20"/>
-          <w:szCs w:val="20"/>
-        </w:rPr>
-        <w:t>st</w:t>
-      </w:r>
-      <w:r>
-        <w:rPr>
-          <w:sz w:val="20"/>
-          <w:szCs w:val="20"/>
-        </w:rPr>
-        <w:t>raina</w:t>
-      </w:r>
-      <w:proofErr w:type="spellEnd"/>
-      <w:r>
-        <w:rPr>
-          <w:sz w:val="20"/>
-          <w:szCs w:val="20"/>
-        </w:rPr>
-        <w:t xml:space="preserve"> cu </w:t>
-      </w:r>
-      <w:proofErr w:type="spellStart"/>
-      <w:r>
-        <w:rPr>
-          <w:sz w:val="20"/>
-          <w:szCs w:val="20"/>
-        </w:rPr>
-        <w:t>referinta</w:t>
-      </w:r>
-      <w:proofErr w:type="spellEnd"/>
-      <w:r>
-        <w:rPr>
-          <w:sz w:val="20"/>
-          <w:szCs w:val="20"/>
-        </w:rPr>
-        <w:t xml:space="preserve"> in </w:t>
-      </w:r>
-      <w:proofErr w:type="spellStart"/>
-      <w:r>
-        <w:rPr>
-          <w:sz w:val="20"/>
-          <w:szCs w:val="20"/>
-        </w:rPr>
-        <w:t>tabelu</w:t>
-      </w:r>
-      <w:proofErr w:type="spellEnd"/>
-      <w:r>
-        <w:rPr>
-          <w:sz w:val="20"/>
-          <w:szCs w:val="20"/>
-        </w:rPr>
-        <w:t xml:space="preserve"> CONTURI</w:t>
-      </w:r>
-      <w:r>
-        <w:rPr>
-          <w:sz w:val="20"/>
-          <w:szCs w:val="20"/>
-        </w:rPr>
-        <w:t xml:space="preserve">. </w:t>
-      </w:r>
-      <w:proofErr w:type="spellStart"/>
-      <w:r>
-        <w:rPr>
-          <w:sz w:val="20"/>
-          <w:szCs w:val="20"/>
-        </w:rPr>
-        <w:t>Aceasta</w:t>
-      </w:r>
-      <w:proofErr w:type="spellEnd"/>
-      <w:r>
-        <w:rPr>
-          <w:sz w:val="20"/>
-          <w:szCs w:val="20"/>
-        </w:rPr>
-        <w:t xml:space="preserve"> </w:t>
-      </w:r>
-      <w:proofErr w:type="spellStart"/>
-      <w:r>
-        <w:rPr>
-          <w:sz w:val="20"/>
-          <w:szCs w:val="20"/>
-        </w:rPr>
-        <w:t>tabela</w:t>
-      </w:r>
-      <w:proofErr w:type="spellEnd"/>
-      <w:r>
-        <w:rPr>
-          <w:sz w:val="20"/>
-          <w:szCs w:val="20"/>
-        </w:rPr>
-        <w:t xml:space="preserve"> </w:t>
-      </w:r>
-      <w:proofErr w:type="spellStart"/>
-      <w:proofErr w:type="gramStart"/>
-      <w:r>
-        <w:rPr>
-          <w:sz w:val="20"/>
-          <w:szCs w:val="20"/>
-        </w:rPr>
-        <w:t>este</w:t>
-      </w:r>
-      <w:proofErr w:type="spellEnd"/>
-      <w:proofErr w:type="gramEnd"/>
-      <w:r>
-        <w:rPr>
-          <w:sz w:val="20"/>
-          <w:szCs w:val="20"/>
-        </w:rPr>
-        <w:t xml:space="preserve"> </w:t>
-      </w:r>
-      <w:proofErr w:type="spellStart"/>
-      <w:r>
-        <w:rPr>
-          <w:sz w:val="20"/>
-          <w:szCs w:val="20"/>
-        </w:rPr>
-        <w:t>este</w:t>
-      </w:r>
-      <w:proofErr w:type="spellEnd"/>
-      <w:r>
-        <w:rPr>
-          <w:sz w:val="20"/>
-          <w:szCs w:val="20"/>
-        </w:rPr>
-        <w:t xml:space="preserve"> </w:t>
-      </w:r>
-      <w:proofErr w:type="spellStart"/>
-      <w:r>
-        <w:rPr>
-          <w:sz w:val="20"/>
-          <w:szCs w:val="20"/>
-        </w:rPr>
-        <w:t>folosita</w:t>
+        <w:t xml:space="preserve"> camp </w:t>
+      </w:r>
+      <w:proofErr w:type="spellStart"/>
+      <w:r>
+        <w:rPr>
+          <w:sz w:val="20"/>
+          <w:szCs w:val="20"/>
+        </w:rPr>
+        <w:t>creation_time</w:t>
+      </w:r>
+      <w:proofErr w:type="spellEnd"/>
+      <w:r>
+        <w:rPr>
+          <w:sz w:val="20"/>
+          <w:szCs w:val="20"/>
+        </w:rPr>
+        <w:t xml:space="preserve"> </w:t>
+      </w:r>
+      <w:proofErr w:type="spellStart"/>
+      <w:r>
+        <w:rPr>
+          <w:sz w:val="20"/>
+          <w:szCs w:val="20"/>
+        </w:rPr>
+        <w:t>folosit</w:t>
       </w:r>
       <w:proofErr w:type="spellEnd"/>
       <w:r>
@@ -2071,70 +2366,47 @@
           <w:sz w:val="20"/>
           <w:szCs w:val="20"/>
         </w:rPr>
-        <w:t xml:space="preserve"> a </w:t>
-      </w:r>
-      <w:proofErr w:type="spellStart"/>
-      <w:r>
-        <w:rPr>
-          <w:sz w:val="20"/>
-          <w:szCs w:val="20"/>
-        </w:rPr>
-        <w:t>retine</w:t>
-      </w:r>
-      <w:proofErr w:type="spellEnd"/>
-      <w:r>
-        <w:rPr>
-          <w:sz w:val="20"/>
-          <w:szCs w:val="20"/>
-        </w:rPr>
-        <w:t xml:space="preserve"> date</w:t>
-      </w:r>
-      <w:r>
-        <w:rPr>
-          <w:sz w:val="20"/>
-          <w:szCs w:val="20"/>
-        </w:rPr>
-        <w:t xml:space="preserve"> </w:t>
-      </w:r>
-      <w:proofErr w:type="spellStart"/>
-      <w:r>
-        <w:rPr>
-          <w:sz w:val="20"/>
-          <w:szCs w:val="20"/>
-        </w:rPr>
-        <w:t>despre</w:t>
-      </w:r>
-      <w:proofErr w:type="spellEnd"/>
-      <w:r>
-        <w:rPr>
-          <w:sz w:val="20"/>
-          <w:szCs w:val="20"/>
-        </w:rPr>
-        <w:t xml:space="preserve"> device-</w:t>
-      </w:r>
-      <w:proofErr w:type="spellStart"/>
-      <w:r>
-        <w:rPr>
-          <w:sz w:val="20"/>
-          <w:szCs w:val="20"/>
-        </w:rPr>
-        <w:t>urile</w:t>
-      </w:r>
-      <w:proofErr w:type="spellEnd"/>
-      <w:r>
-        <w:rPr>
-          <w:sz w:val="20"/>
-          <w:szCs w:val="20"/>
-        </w:rPr>
-        <w:t xml:space="preserve"> </w:t>
-      </w:r>
-      <w:proofErr w:type="spellStart"/>
-      <w:r>
-        <w:rPr>
-          <w:sz w:val="20"/>
-          <w:szCs w:val="20"/>
-        </w:rPr>
-        <w:t>conectate</w:t>
+        <w:t xml:space="preserve"> </w:t>
+      </w:r>
+      <w:proofErr w:type="spellStart"/>
+      <w:r>
+        <w:rPr>
+          <w:sz w:val="20"/>
+          <w:szCs w:val="20"/>
+        </w:rPr>
+        <w:t>stergerea</w:t>
+      </w:r>
+      <w:proofErr w:type="spellEnd"/>
+      <w:r>
+        <w:rPr>
+          <w:sz w:val="20"/>
+          <w:szCs w:val="20"/>
+        </w:rPr>
+        <w:t xml:space="preserve"> </w:t>
+      </w:r>
+      <w:proofErr w:type="spellStart"/>
+      <w:r>
+        <w:rPr>
+          <w:sz w:val="20"/>
+          <w:szCs w:val="20"/>
+        </w:rPr>
+        <w:t>tokenurilor</w:t>
+      </w:r>
+      <w:proofErr w:type="spellEnd"/>
+      <w:r>
+        <w:rPr>
+          <w:sz w:val="20"/>
+          <w:szCs w:val="20"/>
+        </w:rPr>
+        <w:t xml:space="preserve"> </w:t>
+      </w:r>
+      <w:proofErr w:type="spellStart"/>
+      <w:r>
+        <w:rPr>
+          <w:sz w:val="20"/>
+          <w:szCs w:val="20"/>
+        </w:rPr>
+        <w:t>invalide</w:t>
       </w:r>
       <w:proofErr w:type="spellEnd"/>
       <w:r>
@@ -2144,227 +2416,9 @@
         </w:rPr>
         <w:t>.</w:t>
       </w:r>
-      <w:r>
-        <w:rPr>
-          <w:sz w:val="20"/>
-          <w:szCs w:val="20"/>
-        </w:rPr>
-        <w:t xml:space="preserve"> </w:t>
-      </w:r>
-      <w:proofErr w:type="spellStart"/>
-      <w:r>
-        <w:rPr>
-          <w:sz w:val="20"/>
-          <w:szCs w:val="20"/>
-        </w:rPr>
-        <w:t>Pe</w:t>
-      </w:r>
-      <w:proofErr w:type="spellEnd"/>
-      <w:r>
-        <w:rPr>
-          <w:sz w:val="20"/>
-          <w:szCs w:val="20"/>
-        </w:rPr>
-        <w:t xml:space="preserve"> </w:t>
-      </w:r>
-      <w:proofErr w:type="spellStart"/>
-      <w:r>
-        <w:rPr>
-          <w:sz w:val="20"/>
-          <w:szCs w:val="20"/>
-        </w:rPr>
-        <w:t>langa</w:t>
-      </w:r>
-      <w:proofErr w:type="spellEnd"/>
-      <w:r>
-        <w:rPr>
-          <w:sz w:val="20"/>
-          <w:szCs w:val="20"/>
-        </w:rPr>
-        <w:t xml:space="preserve"> </w:t>
-      </w:r>
-      <w:proofErr w:type="spellStart"/>
-      <w:r>
-        <w:rPr>
-          <w:sz w:val="20"/>
-          <w:szCs w:val="20"/>
-        </w:rPr>
-        <w:t>acestea</w:t>
-      </w:r>
-      <w:proofErr w:type="spellEnd"/>
-      <w:r>
-        <w:rPr>
-          <w:sz w:val="20"/>
-          <w:szCs w:val="20"/>
-        </w:rPr>
-        <w:t xml:space="preserve"> </w:t>
-      </w:r>
-      <w:proofErr w:type="spellStart"/>
-      <w:r>
-        <w:rPr>
-          <w:sz w:val="20"/>
-          <w:szCs w:val="20"/>
-        </w:rPr>
-        <w:t>contine</w:t>
-      </w:r>
-      <w:proofErr w:type="spellEnd"/>
-      <w:r>
-        <w:rPr>
-          <w:sz w:val="20"/>
-          <w:szCs w:val="20"/>
-        </w:rPr>
-        <w:t xml:space="preserve"> </w:t>
-      </w:r>
-      <w:proofErr w:type="spellStart"/>
-      <w:r>
-        <w:rPr>
-          <w:sz w:val="20"/>
-          <w:szCs w:val="20"/>
-        </w:rPr>
-        <w:t>si</w:t>
-      </w:r>
-      <w:proofErr w:type="spellEnd"/>
-      <w:r>
-        <w:rPr>
-          <w:sz w:val="20"/>
-          <w:szCs w:val="20"/>
-        </w:rPr>
-        <w:t xml:space="preserve"> </w:t>
-      </w:r>
-      <w:proofErr w:type="gramStart"/>
-      <w:r>
-        <w:rPr>
-          <w:sz w:val="20"/>
-          <w:szCs w:val="20"/>
-        </w:rPr>
-        <w:t>un</w:t>
-      </w:r>
-      <w:proofErr w:type="gramEnd"/>
-      <w:r>
-        <w:rPr>
-          <w:sz w:val="20"/>
-          <w:szCs w:val="20"/>
-        </w:rPr>
-        <w:t xml:space="preserve"> camp </w:t>
-      </w:r>
-      <w:proofErr w:type="spellStart"/>
-      <w:r>
-        <w:rPr>
-          <w:sz w:val="20"/>
-          <w:szCs w:val="20"/>
-        </w:rPr>
-        <w:t>creation_time</w:t>
-      </w:r>
-      <w:proofErr w:type="spellEnd"/>
-      <w:r>
-        <w:rPr>
-          <w:sz w:val="20"/>
-          <w:szCs w:val="20"/>
-        </w:rPr>
-        <w:t xml:space="preserve"> </w:t>
-      </w:r>
-      <w:proofErr w:type="spellStart"/>
-      <w:r>
-        <w:rPr>
-          <w:sz w:val="20"/>
-          <w:szCs w:val="20"/>
-        </w:rPr>
-        <w:t>folosit</w:t>
-      </w:r>
-      <w:proofErr w:type="spellEnd"/>
-      <w:r>
-        <w:rPr>
-          <w:sz w:val="20"/>
-          <w:szCs w:val="20"/>
-        </w:rPr>
-        <w:t xml:space="preserve"> </w:t>
-      </w:r>
-      <w:proofErr w:type="spellStart"/>
-      <w:r>
-        <w:rPr>
-          <w:sz w:val="20"/>
-          <w:szCs w:val="20"/>
-        </w:rPr>
-        <w:t>pentru</w:t>
-      </w:r>
-      <w:proofErr w:type="spellEnd"/>
-      <w:r>
-        <w:rPr>
-          <w:sz w:val="20"/>
-          <w:szCs w:val="20"/>
-        </w:rPr>
-        <w:t xml:space="preserve"> </w:t>
-      </w:r>
-      <w:proofErr w:type="spellStart"/>
-      <w:r>
-        <w:rPr>
-          <w:sz w:val="20"/>
-          <w:szCs w:val="20"/>
-        </w:rPr>
-        <w:t>stergerea</w:t>
-      </w:r>
-      <w:proofErr w:type="spellEnd"/>
-      <w:r>
-        <w:rPr>
-          <w:sz w:val="20"/>
-          <w:szCs w:val="20"/>
-        </w:rPr>
-        <w:t xml:space="preserve"> </w:t>
-      </w:r>
-      <w:proofErr w:type="spellStart"/>
-      <w:r>
-        <w:rPr>
-          <w:sz w:val="20"/>
-          <w:szCs w:val="20"/>
-        </w:rPr>
-        <w:t>tokenurilor</w:t>
-      </w:r>
-      <w:proofErr w:type="spellEnd"/>
-      <w:r>
-        <w:rPr>
-          <w:sz w:val="20"/>
-          <w:szCs w:val="20"/>
-        </w:rPr>
-        <w:t xml:space="preserve"> </w:t>
-      </w:r>
-      <w:proofErr w:type="spellStart"/>
-      <w:r>
-        <w:rPr>
-          <w:sz w:val="20"/>
-          <w:szCs w:val="20"/>
-        </w:rPr>
-        <w:t>invalide</w:t>
-      </w:r>
-      <w:proofErr w:type="spellEnd"/>
-      <w:r>
-        <w:rPr>
-          <w:sz w:val="20"/>
-          <w:szCs w:val="20"/>
-        </w:rPr>
-        <w:t>.</w:t>
-      </w:r>
-    </w:p>
-    <w:p>
-      <w:pPr>
-        <w:ind w:firstLine="720"/>
-        <w:rPr>
-          <w:sz w:val="20"/>
-          <w:szCs w:val="20"/>
-        </w:rPr>
-      </w:pPr>
-    </w:p>
-    <w:p>
-      <w:pPr>
-        <w:ind w:firstLine="720"/>
-        <w:rPr>
-          <w:sz w:val="20"/>
-          <w:szCs w:val="20"/>
-        </w:rPr>
-      </w:pPr>
-    </w:p>
-    <w:p>
-      <w:pPr>
-        <w:ind w:firstLine="720"/>
+    </w:p>
+    <w:p>
+      <w:pPr>
         <w:rPr>
           <w:sz w:val="20"/>
           <w:szCs w:val="20"/>
@@ -2392,7 +2446,6 @@
           <w:sz w:val="28"/>
           <w:szCs w:val="28"/>
         </w:rPr>
-        <w:lastRenderedPageBreak/>
         <w:t>REGISTER_LINKS</w:t>
       </w:r>
     </w:p>
@@ -2427,7 +2480,7 @@
           <w:szCs w:val="28"/>
         </w:rPr>
         <w:drawing>
-          <wp:inline distT="0" distB="0" distL="0" distR="0">
+          <wp:inline distT="0" distB="0" distL="0" distR="0" wp14:anchorId="6399198A" wp14:editId="0375BF25">
             <wp:extent cx="5943600" cy="861060"/>
             <wp:effectExtent l="0" t="0" r="0" b="0"/>
             <wp:docPr id="6" name="Picture 6"/>
@@ -3240,21 +3293,7 @@
           <w:sz w:val="20"/>
           <w:szCs w:val="20"/>
         </w:rPr>
-        <w:t>.</w:t>
-      </w:r>
-      <w:r>
-        <w:rPr>
-          <w:sz w:val="20"/>
-          <w:szCs w:val="20"/>
-        </w:rPr>
-        <w:t xml:space="preserve"> </w:t>
-      </w:r>
-      <w:r>
-        <w:rPr>
-          <w:sz w:val="20"/>
-          <w:szCs w:val="20"/>
-        </w:rPr>
-        <w:t>(</w:t>
+        <w:t>. (</w:t>
       </w:r>
       <w:proofErr w:type="gramStart"/>
       <w:r>
@@ -3319,14 +3358,7 @@
           <w:sz w:val="20"/>
           <w:szCs w:val="20"/>
         </w:rPr>
-        <w:t xml:space="preserve"> {token}</w:t>
-      </w:r>
-      <w:r>
-        <w:rPr>
-          <w:sz w:val="20"/>
-          <w:szCs w:val="20"/>
-        </w:rPr>
-        <w:t xml:space="preserve"> </w:t>
+        <w:t xml:space="preserve"> {token} </w:t>
       </w:r>
       <w:proofErr w:type="spellStart"/>
       <w:r>
@@ -3395,24 +3427,219 @@
     </w:p>
     <w:p>
       <w:pPr>
-        <w:ind w:firstLine="720"/>
-        <w:rPr>
-          <w:sz w:val="20"/>
-          <w:szCs w:val="20"/>
-        </w:rPr>
-      </w:pPr>
-    </w:p>
-    <w:p>
-      <w:pPr>
         <w:pStyle w:val="ListParagraph"/>
-        <w:ind w:hanging="540"/>
+        <w:rPr>
+          <w:sz w:val="20"/>
+          <w:szCs w:val="20"/>
+          <w:lang w:val="ro-RO"/>
+        </w:rPr>
+      </w:pPr>
+    </w:p>
+    <w:p>
+      <w:pPr>
+        <w:pStyle w:val="ListParagraph"/>
+        <w:numPr>
+          <w:ilvl w:val="0"/>
+          <w:numId w:val="1"/>
+        </w:numPr>
+        <w:rPr>
+          <w:sz w:val="20"/>
+          <w:szCs w:val="20"/>
+          <w:lang w:val="ro-RO"/>
+        </w:rPr>
+      </w:pPr>
+      <w:r>
         <w:rPr>
           <w:rFonts w:ascii="Arial" w:hAnsi="Arial" w:cs="Arial"/>
           <w:b/>
           <w:sz w:val="28"/>
           <w:szCs w:val="28"/>
         </w:rPr>
-      </w:pPr>
+        <w:t xml:space="preserve">MATERII </w:t>
+      </w:r>
+    </w:p>
+    <w:p>
+      <w:pPr>
+        <w:ind w:left="360"/>
+        <w:rPr>
+          <w:sz w:val="20"/>
+          <w:szCs w:val="20"/>
+          <w:lang w:val="ro-RO"/>
+        </w:rPr>
+      </w:pPr>
+    </w:p>
+    <w:p>
+      <w:pPr>
+        <w:rPr>
+          <w:sz w:val="20"/>
+          <w:szCs w:val="20"/>
+          <w:lang w:val="ro-RO"/>
+        </w:rPr>
+      </w:pPr>
+      <w:r>
+        <w:rPr>
+          <w:noProof/>
+        </w:rPr>
+        <w:drawing>
+          <wp:inline distT="0" distB="0" distL="0" distR="0" wp14:anchorId="57329328" wp14:editId="4A443F85">
+            <wp:extent cx="5943600" cy="1053465"/>
+            <wp:effectExtent l="0" t="0" r="0" b="0"/>
+            <wp:docPr id="10" name="Picture 10"/>
+            <wp:cNvGraphicFramePr>
+              <a:graphicFrameLocks xmlns:a="http://schemas.openxmlformats.org/drawingml/2006/main" noChangeAspect="1"/>
+            </wp:cNvGraphicFramePr>
+            <a:graphic xmlns:a="http://schemas.openxmlformats.org/drawingml/2006/main">
+              <a:graphicData uri="http://schemas.openxmlformats.org/drawingml/2006/picture">
+                <pic:pic xmlns:pic="http://schemas.openxmlformats.org/drawingml/2006/picture">
+                  <pic:nvPicPr>
+                    <pic:cNvPr id="1" name=""/>
+                    <pic:cNvPicPr/>
+                  </pic:nvPicPr>
+                  <pic:blipFill>
+                    <a:blip r:embed="rId11"/>
+                    <a:stretch>
+                      <a:fillRect/>
+                    </a:stretch>
+                  </pic:blipFill>
+                  <pic:spPr>
+                    <a:xfrm>
+                      <a:off x="0" y="0"/>
+                      <a:ext cx="5943600" cy="1053465"/>
+                    </a:xfrm>
+                    <a:prstGeom prst="rect">
+                      <a:avLst/>
+                    </a:prstGeom>
+                  </pic:spPr>
+                </pic:pic>
+              </a:graphicData>
+            </a:graphic>
+          </wp:inline>
+        </w:drawing>
+      </w:r>
+    </w:p>
+    <w:p>
+      <w:pPr>
+        <w:rPr>
+          <w:sz w:val="20"/>
+          <w:szCs w:val="20"/>
+          <w:lang w:val="ro-RO"/>
+        </w:rPr>
+      </w:pPr>
+      <w:r>
+        <w:rPr>
+          <w:sz w:val="20"/>
+          <w:szCs w:val="20"/>
+          <w:lang w:val="ro-RO"/>
+        </w:rPr>
+        <w:tab/>
+        <w:t xml:space="preserve">Tabela MATERII are două câmpuri: id și titlu. Fiecare materie are un id unic, cu rol de cheie primara, și un titlu.  ID-ul are referinte in tabelele DIDACTIC și INSCRIERI. </w:t>
+      </w:r>
+    </w:p>
+    <w:p>
+      <w:pPr>
+        <w:rPr>
+          <w:sz w:val="20"/>
+          <w:szCs w:val="20"/>
+          <w:lang w:val="ro-RO"/>
+        </w:rPr>
+      </w:pPr>
+    </w:p>
+    <w:p>
+      <w:pPr>
+        <w:rPr>
+          <w:sz w:val="20"/>
+          <w:szCs w:val="20"/>
+          <w:lang w:val="ro-RO"/>
+        </w:rPr>
+      </w:pPr>
+    </w:p>
+    <w:p>
+      <w:pPr>
+        <w:pStyle w:val="ListParagraph"/>
+        <w:numPr>
+          <w:ilvl w:val="0"/>
+          <w:numId w:val="1"/>
+        </w:numPr>
+        <w:rPr>
+          <w:rFonts w:ascii="Arial" w:hAnsi="Arial" w:cs="Arial"/>
+          <w:b/>
+          <w:sz w:val="28"/>
+          <w:szCs w:val="28"/>
+        </w:rPr>
+      </w:pPr>
+      <w:r>
+        <w:rPr>
+          <w:rFonts w:ascii="Arial" w:hAnsi="Arial" w:cs="Arial"/>
+          <w:b/>
+          <w:sz w:val="28"/>
+          <w:szCs w:val="28"/>
+        </w:rPr>
+        <w:lastRenderedPageBreak/>
+        <w:t>DIDACTIC</w:t>
+      </w:r>
+    </w:p>
+    <w:p>
+      <w:pPr>
+        <w:pStyle w:val="ListParagraph"/>
+        <w:rPr>
+          <w:rFonts w:ascii="Arial" w:hAnsi="Arial" w:cs="Arial"/>
+          <w:b/>
+          <w:sz w:val="28"/>
+          <w:szCs w:val="28"/>
+        </w:rPr>
+      </w:pPr>
+    </w:p>
+    <w:p>
+      <w:pPr>
+        <w:pStyle w:val="ListParagraph"/>
+        <w:ind w:hanging="540"/>
+        <w:rPr>
+          <w:rFonts w:ascii="Arial" w:hAnsi="Arial" w:cs="Arial"/>
+          <w:b/>
+          <w:sz w:val="28"/>
+          <w:szCs w:val="28"/>
+        </w:rPr>
+      </w:pPr>
+      <w:r>
+        <w:rPr>
+          <w:noProof/>
+        </w:rPr>
+        <w:drawing>
+          <wp:inline distT="0" distB="0" distL="0" distR="0" wp14:anchorId="3745B0ED" wp14:editId="07A14540">
+            <wp:extent cx="5810250" cy="1095375"/>
+            <wp:effectExtent l="0" t="0" r="0" b="9525"/>
+            <wp:docPr id="8" name="Picture 8"/>
+            <wp:cNvGraphicFramePr>
+              <a:graphicFrameLocks xmlns:a="http://schemas.openxmlformats.org/drawingml/2006/main" noChangeAspect="1"/>
+            </wp:cNvGraphicFramePr>
+            <a:graphic xmlns:a="http://schemas.openxmlformats.org/drawingml/2006/main">
+              <a:graphicData uri="http://schemas.openxmlformats.org/drawingml/2006/picture">
+                <pic:pic xmlns:pic="http://schemas.openxmlformats.org/drawingml/2006/picture">
+                  <pic:nvPicPr>
+                    <pic:cNvPr id="1" name=""/>
+                    <pic:cNvPicPr/>
+                  </pic:nvPicPr>
+                  <pic:blipFill>
+                    <a:blip r:embed="rId12"/>
+                    <a:stretch>
+                      <a:fillRect/>
+                    </a:stretch>
+                  </pic:blipFill>
+                  <pic:spPr>
+                    <a:xfrm>
+                      <a:off x="0" y="0"/>
+                      <a:ext cx="5810250" cy="1095375"/>
+                    </a:xfrm>
+                    <a:prstGeom prst="rect">
+                      <a:avLst/>
+                    </a:prstGeom>
+                  </pic:spPr>
+                </pic:pic>
+              </a:graphicData>
+            </a:graphic>
+          </wp:inline>
+        </w:drawing>
+      </w:r>
     </w:p>
     <w:p>
       <w:pPr>
@@ -3422,17 +3649,1176 @@
           <w:szCs w:val="20"/>
         </w:rPr>
       </w:pPr>
+      <w:proofErr w:type="spellStart"/>
+      <w:r>
+        <w:rPr>
+          <w:sz w:val="20"/>
+          <w:szCs w:val="20"/>
+        </w:rPr>
+        <w:t>Tabela</w:t>
+      </w:r>
+      <w:proofErr w:type="spellEnd"/>
+      <w:r>
+        <w:rPr>
+          <w:sz w:val="20"/>
+          <w:szCs w:val="20"/>
+        </w:rPr>
+        <w:t xml:space="preserve"> DIDACTIC are </w:t>
+      </w:r>
+      <w:proofErr w:type="spellStart"/>
+      <w:r>
+        <w:rPr>
+          <w:sz w:val="20"/>
+          <w:szCs w:val="20"/>
+        </w:rPr>
+        <w:t>două</w:t>
+      </w:r>
+      <w:proofErr w:type="spellEnd"/>
+      <w:r>
+        <w:rPr>
+          <w:sz w:val="20"/>
+          <w:szCs w:val="20"/>
+        </w:rPr>
+        <w:t xml:space="preserve"> </w:t>
+      </w:r>
+      <w:proofErr w:type="spellStart"/>
+      <w:r>
+        <w:rPr>
+          <w:sz w:val="20"/>
+          <w:szCs w:val="20"/>
+        </w:rPr>
+        <w:t>câmpuri</w:t>
+      </w:r>
+      <w:proofErr w:type="spellEnd"/>
+      <w:r>
+        <w:rPr>
+          <w:sz w:val="20"/>
+          <w:szCs w:val="20"/>
+        </w:rPr>
+        <w:t xml:space="preserve">: </w:t>
+      </w:r>
+      <w:proofErr w:type="spellStart"/>
+      <w:r>
+        <w:rPr>
+          <w:sz w:val="20"/>
+          <w:szCs w:val="20"/>
+        </w:rPr>
+        <w:t>id_materie</w:t>
+      </w:r>
+      <w:proofErr w:type="spellEnd"/>
+      <w:r>
+        <w:rPr>
+          <w:sz w:val="20"/>
+          <w:szCs w:val="20"/>
+        </w:rPr>
+        <w:t xml:space="preserve"> </w:t>
+      </w:r>
+      <w:proofErr w:type="spellStart"/>
+      <w:r>
+        <w:rPr>
+          <w:sz w:val="20"/>
+          <w:szCs w:val="20"/>
+        </w:rPr>
+        <w:t>și</w:t>
+      </w:r>
+      <w:proofErr w:type="spellEnd"/>
+      <w:r>
+        <w:rPr>
+          <w:sz w:val="20"/>
+          <w:szCs w:val="20"/>
+        </w:rPr>
+        <w:t xml:space="preserve"> </w:t>
+      </w:r>
+      <w:proofErr w:type="spellStart"/>
+      <w:r>
+        <w:rPr>
+          <w:sz w:val="20"/>
+          <w:szCs w:val="20"/>
+        </w:rPr>
+        <w:t>id_profesor</w:t>
+      </w:r>
+      <w:proofErr w:type="spellEnd"/>
+      <w:r>
+        <w:rPr>
+          <w:sz w:val="20"/>
+          <w:szCs w:val="20"/>
+        </w:rPr>
+        <w:t xml:space="preserve">. </w:t>
+      </w:r>
+      <w:proofErr w:type="spellStart"/>
+      <w:r>
+        <w:rPr>
+          <w:sz w:val="20"/>
+          <w:szCs w:val="20"/>
+        </w:rPr>
+        <w:t>Cuplul</w:t>
+      </w:r>
+      <w:proofErr w:type="spellEnd"/>
+      <w:r>
+        <w:rPr>
+          <w:sz w:val="20"/>
+          <w:szCs w:val="20"/>
+        </w:rPr>
+        <w:t xml:space="preserve"> (</w:t>
+      </w:r>
+      <w:proofErr w:type="spellStart"/>
+      <w:r>
+        <w:rPr>
+          <w:sz w:val="20"/>
+          <w:szCs w:val="20"/>
+        </w:rPr>
+        <w:t>id_materie</w:t>
+      </w:r>
+      <w:proofErr w:type="gramStart"/>
+      <w:r>
+        <w:rPr>
+          <w:sz w:val="20"/>
+          <w:szCs w:val="20"/>
+        </w:rPr>
+        <w:t>,id</w:t>
+      </w:r>
+      <w:proofErr w:type="gramEnd"/>
+      <w:r>
+        <w:rPr>
+          <w:sz w:val="20"/>
+          <w:szCs w:val="20"/>
+        </w:rPr>
+        <w:t>_profesor</w:t>
+      </w:r>
+      <w:proofErr w:type="spellEnd"/>
+      <w:r>
+        <w:rPr>
+          <w:sz w:val="20"/>
+          <w:szCs w:val="20"/>
+        </w:rPr>
+        <w:t xml:space="preserve">) </w:t>
+      </w:r>
+      <w:proofErr w:type="spellStart"/>
+      <w:r>
+        <w:rPr>
+          <w:sz w:val="20"/>
+          <w:szCs w:val="20"/>
+        </w:rPr>
+        <w:t>este</w:t>
+      </w:r>
+      <w:proofErr w:type="spellEnd"/>
+      <w:r>
+        <w:rPr>
+          <w:sz w:val="20"/>
+          <w:szCs w:val="20"/>
+        </w:rPr>
+        <w:t xml:space="preserve"> </w:t>
+      </w:r>
+      <w:proofErr w:type="spellStart"/>
+      <w:r>
+        <w:rPr>
+          <w:sz w:val="20"/>
+          <w:szCs w:val="20"/>
+        </w:rPr>
+        <w:t>unic</w:t>
+      </w:r>
+      <w:proofErr w:type="spellEnd"/>
+      <w:r>
+        <w:rPr>
+          <w:sz w:val="20"/>
+          <w:szCs w:val="20"/>
+        </w:rPr>
+        <w:t xml:space="preserve">, </w:t>
+      </w:r>
+      <w:proofErr w:type="spellStart"/>
+      <w:r>
+        <w:rPr>
+          <w:sz w:val="20"/>
+          <w:szCs w:val="20"/>
+        </w:rPr>
+        <w:t>iar</w:t>
+      </w:r>
+      <w:proofErr w:type="spellEnd"/>
+      <w:r>
+        <w:rPr>
+          <w:sz w:val="20"/>
+          <w:szCs w:val="20"/>
+        </w:rPr>
+        <w:t xml:space="preserve"> </w:t>
+      </w:r>
+      <w:proofErr w:type="spellStart"/>
+      <w:r>
+        <w:rPr>
+          <w:sz w:val="20"/>
+          <w:szCs w:val="20"/>
+        </w:rPr>
+        <w:t>fiecare</w:t>
+      </w:r>
+      <w:proofErr w:type="spellEnd"/>
+      <w:r>
+        <w:rPr>
+          <w:sz w:val="20"/>
+          <w:szCs w:val="20"/>
+        </w:rPr>
+        <w:t xml:space="preserve"> element </w:t>
+      </w:r>
+      <w:proofErr w:type="spellStart"/>
+      <w:r>
+        <w:rPr>
+          <w:sz w:val="20"/>
+          <w:szCs w:val="20"/>
+        </w:rPr>
+        <w:t>este</w:t>
+      </w:r>
+      <w:proofErr w:type="spellEnd"/>
+      <w:r>
+        <w:rPr>
+          <w:sz w:val="20"/>
+          <w:szCs w:val="20"/>
+        </w:rPr>
+        <w:t xml:space="preserve"> </w:t>
+      </w:r>
+      <w:proofErr w:type="spellStart"/>
+      <w:r>
+        <w:rPr>
+          <w:sz w:val="20"/>
+          <w:szCs w:val="20"/>
+        </w:rPr>
+        <w:t>marcat</w:t>
+      </w:r>
+      <w:proofErr w:type="spellEnd"/>
+      <w:r>
+        <w:rPr>
+          <w:sz w:val="20"/>
+          <w:szCs w:val="20"/>
+        </w:rPr>
+        <w:t xml:space="preserve"> ca Foreign Key. </w:t>
+      </w:r>
+      <w:proofErr w:type="spellStart"/>
+      <w:r>
+        <w:rPr>
+          <w:sz w:val="20"/>
+          <w:szCs w:val="20"/>
+        </w:rPr>
+        <w:t>Această</w:t>
+      </w:r>
+      <w:proofErr w:type="spellEnd"/>
+      <w:r>
+        <w:rPr>
+          <w:sz w:val="20"/>
+          <w:szCs w:val="20"/>
+        </w:rPr>
+        <w:t xml:space="preserve"> </w:t>
+      </w:r>
+      <w:proofErr w:type="spellStart"/>
+      <w:r>
+        <w:rPr>
+          <w:sz w:val="20"/>
+          <w:szCs w:val="20"/>
+        </w:rPr>
+        <w:t>tabelă</w:t>
+      </w:r>
+      <w:proofErr w:type="spellEnd"/>
+      <w:r>
+        <w:rPr>
+          <w:sz w:val="20"/>
+          <w:szCs w:val="20"/>
+        </w:rPr>
+        <w:t xml:space="preserve"> </w:t>
+      </w:r>
+      <w:proofErr w:type="spellStart"/>
+      <w:r>
+        <w:rPr>
+          <w:sz w:val="20"/>
+          <w:szCs w:val="20"/>
+        </w:rPr>
+        <w:t>descrie</w:t>
+      </w:r>
+      <w:proofErr w:type="spellEnd"/>
+      <w:r>
+        <w:rPr>
+          <w:sz w:val="20"/>
+          <w:szCs w:val="20"/>
+        </w:rPr>
+        <w:t xml:space="preserve"> </w:t>
+      </w:r>
+      <w:proofErr w:type="spellStart"/>
+      <w:r>
+        <w:rPr>
+          <w:sz w:val="20"/>
+          <w:szCs w:val="20"/>
+        </w:rPr>
+        <w:t>legatura</w:t>
+      </w:r>
+      <w:proofErr w:type="spellEnd"/>
+      <w:r>
+        <w:rPr>
+          <w:sz w:val="20"/>
+          <w:szCs w:val="20"/>
+        </w:rPr>
+        <w:t xml:space="preserve"> </w:t>
+      </w:r>
+      <w:proofErr w:type="spellStart"/>
+      <w:r>
+        <w:rPr>
+          <w:sz w:val="20"/>
+          <w:szCs w:val="20"/>
+        </w:rPr>
+        <w:t>dintre</w:t>
+      </w:r>
+      <w:proofErr w:type="spellEnd"/>
+      <w:r>
+        <w:rPr>
+          <w:sz w:val="20"/>
+          <w:szCs w:val="20"/>
+        </w:rPr>
+        <w:t xml:space="preserve"> </w:t>
+      </w:r>
+      <w:proofErr w:type="spellStart"/>
+      <w:r>
+        <w:rPr>
+          <w:sz w:val="20"/>
+          <w:szCs w:val="20"/>
+        </w:rPr>
+        <w:t>tabelele</w:t>
+      </w:r>
+      <w:proofErr w:type="spellEnd"/>
+      <w:r>
+        <w:rPr>
+          <w:sz w:val="20"/>
+          <w:szCs w:val="20"/>
+        </w:rPr>
+        <w:t xml:space="preserve"> </w:t>
+      </w:r>
+      <w:proofErr w:type="spellStart"/>
+      <w:r>
+        <w:rPr>
+          <w:sz w:val="20"/>
+          <w:szCs w:val="20"/>
+        </w:rPr>
+        <w:t>Profesori</w:t>
+      </w:r>
+      <w:proofErr w:type="spellEnd"/>
+      <w:r>
+        <w:rPr>
+          <w:sz w:val="20"/>
+          <w:szCs w:val="20"/>
+        </w:rPr>
+        <w:t xml:space="preserve"> </w:t>
+      </w:r>
+      <w:proofErr w:type="spellStart"/>
+      <w:r>
+        <w:rPr>
+          <w:sz w:val="20"/>
+          <w:szCs w:val="20"/>
+        </w:rPr>
+        <w:t>si</w:t>
+      </w:r>
+      <w:proofErr w:type="spellEnd"/>
+      <w:r>
+        <w:rPr>
+          <w:sz w:val="20"/>
+          <w:szCs w:val="20"/>
+        </w:rPr>
+        <w:t xml:space="preserve"> </w:t>
+      </w:r>
+      <w:proofErr w:type="spellStart"/>
+      <w:r>
+        <w:rPr>
+          <w:sz w:val="20"/>
+          <w:szCs w:val="20"/>
+        </w:rPr>
+        <w:t>Materii</w:t>
+      </w:r>
+      <w:proofErr w:type="spellEnd"/>
+      <w:r>
+        <w:rPr>
+          <w:sz w:val="20"/>
+          <w:szCs w:val="20"/>
+        </w:rPr>
+        <w:t>: “</w:t>
+      </w:r>
+      <w:proofErr w:type="spellStart"/>
+      <w:r>
+        <w:rPr>
+          <w:sz w:val="20"/>
+          <w:szCs w:val="20"/>
+        </w:rPr>
+        <w:t>Profesorul</w:t>
+      </w:r>
+      <w:proofErr w:type="spellEnd"/>
+      <w:r>
+        <w:rPr>
+          <w:sz w:val="20"/>
+          <w:szCs w:val="20"/>
+        </w:rPr>
+        <w:t xml:space="preserve"> X </w:t>
+      </w:r>
+      <w:proofErr w:type="spellStart"/>
+      <w:r>
+        <w:rPr>
+          <w:sz w:val="20"/>
+          <w:szCs w:val="20"/>
+        </w:rPr>
+        <w:t>preda</w:t>
+      </w:r>
+      <w:proofErr w:type="spellEnd"/>
+      <w:r>
+        <w:rPr>
+          <w:sz w:val="20"/>
+          <w:szCs w:val="20"/>
+        </w:rPr>
+        <w:t xml:space="preserve"> </w:t>
+      </w:r>
+      <w:proofErr w:type="spellStart"/>
+      <w:r>
+        <w:rPr>
+          <w:sz w:val="20"/>
+          <w:szCs w:val="20"/>
+        </w:rPr>
+        <w:t>Materia</w:t>
+      </w:r>
+      <w:proofErr w:type="spellEnd"/>
+      <w:r>
+        <w:rPr>
+          <w:sz w:val="20"/>
+          <w:szCs w:val="20"/>
+        </w:rPr>
+        <w:t xml:space="preserve"> Y”.</w:t>
+      </w:r>
+    </w:p>
+    <w:p>
+      <w:pPr>
+        <w:ind w:firstLine="720"/>
+        <w:rPr>
+          <w:sz w:val="20"/>
+          <w:szCs w:val="20"/>
+        </w:rPr>
+      </w:pPr>
+    </w:p>
+    <w:p>
+      <w:pPr>
+        <w:pStyle w:val="ListParagraph"/>
+        <w:numPr>
+          <w:ilvl w:val="0"/>
+          <w:numId w:val="1"/>
+        </w:numPr>
+        <w:rPr>
+          <w:rFonts w:ascii="Arial" w:hAnsi="Arial" w:cs="Arial"/>
+          <w:b/>
+          <w:sz w:val="28"/>
+          <w:szCs w:val="28"/>
+        </w:rPr>
+      </w:pPr>
+      <w:r>
+        <w:rPr>
+          <w:rFonts w:ascii="Arial" w:hAnsi="Arial" w:cs="Arial"/>
+          <w:b/>
+          <w:sz w:val="28"/>
+          <w:szCs w:val="28"/>
+        </w:rPr>
+        <w:t xml:space="preserve">INSCRIERI </w:t>
+      </w:r>
+    </w:p>
+    <w:p>
+      <w:pPr>
+        <w:rPr>
+          <w:rFonts w:ascii="Arial" w:hAnsi="Arial" w:cs="Arial"/>
+          <w:b/>
+          <w:sz w:val="28"/>
+          <w:szCs w:val="28"/>
+        </w:rPr>
+      </w:pPr>
+      <w:r>
+        <w:rPr>
+          <w:rFonts w:ascii="Arial" w:hAnsi="Arial" w:cs="Arial"/>
+          <w:b/>
+          <w:sz w:val="28"/>
+          <w:szCs w:val="28"/>
+        </w:rPr>
+        <w:t xml:space="preserve"> </w:t>
+      </w:r>
+      <w:r>
+        <w:rPr>
+          <w:noProof/>
+        </w:rPr>
+        <w:drawing>
+          <wp:inline distT="0" distB="0" distL="0" distR="0" wp14:anchorId="50EA50DC" wp14:editId="482CF2FF">
+            <wp:extent cx="5838825" cy="1123950"/>
+            <wp:effectExtent l="0" t="0" r="9525" b="0"/>
+            <wp:docPr id="9" name="Picture 9"/>
+            <wp:cNvGraphicFramePr>
+              <a:graphicFrameLocks xmlns:a="http://schemas.openxmlformats.org/drawingml/2006/main" noChangeAspect="1"/>
+            </wp:cNvGraphicFramePr>
+            <a:graphic xmlns:a="http://schemas.openxmlformats.org/drawingml/2006/main">
+              <a:graphicData uri="http://schemas.openxmlformats.org/drawingml/2006/picture">
+                <pic:pic xmlns:pic="http://schemas.openxmlformats.org/drawingml/2006/picture">
+                  <pic:nvPicPr>
+                    <pic:cNvPr id="1" name=""/>
+                    <pic:cNvPicPr/>
+                  </pic:nvPicPr>
+                  <pic:blipFill>
+                    <a:blip r:embed="rId13"/>
+                    <a:stretch>
+                      <a:fillRect/>
+                    </a:stretch>
+                  </pic:blipFill>
+                  <pic:spPr>
+                    <a:xfrm>
+                      <a:off x="0" y="0"/>
+                      <a:ext cx="5838825" cy="1123950"/>
+                    </a:xfrm>
+                    <a:prstGeom prst="rect">
+                      <a:avLst/>
+                    </a:prstGeom>
+                  </pic:spPr>
+                </pic:pic>
+              </a:graphicData>
+            </a:graphic>
+          </wp:inline>
+        </w:drawing>
+      </w:r>
+    </w:p>
+    <w:p>
+      <w:pPr>
+        <w:ind w:firstLine="720"/>
+        <w:rPr>
+          <w:sz w:val="20"/>
+          <w:szCs w:val="20"/>
+        </w:rPr>
+      </w:pPr>
+      <w:r>
+        <w:rPr>
+          <w:sz w:val="20"/>
+          <w:szCs w:val="20"/>
+          <w:lang w:val="ro-RO"/>
+        </w:rPr>
+        <w:t xml:space="preserve">Tabela INSCRIERI are două câmpuri: id_student și id_materie. </w:t>
+      </w:r>
+      <w:proofErr w:type="spellStart"/>
+      <w:r>
+        <w:rPr>
+          <w:sz w:val="20"/>
+          <w:szCs w:val="20"/>
+        </w:rPr>
+        <w:t>Cuplul</w:t>
+      </w:r>
+      <w:proofErr w:type="spellEnd"/>
+      <w:r>
+        <w:rPr>
+          <w:sz w:val="20"/>
+          <w:szCs w:val="20"/>
+        </w:rPr>
+        <w:t xml:space="preserve"> (</w:t>
+      </w:r>
+      <w:proofErr w:type="spellStart"/>
+      <w:r>
+        <w:rPr>
+          <w:sz w:val="20"/>
+          <w:szCs w:val="20"/>
+        </w:rPr>
+        <w:t>id_materie</w:t>
+      </w:r>
+      <w:proofErr w:type="gramStart"/>
+      <w:r>
+        <w:rPr>
+          <w:sz w:val="20"/>
+          <w:szCs w:val="20"/>
+        </w:rPr>
+        <w:t>,id</w:t>
+      </w:r>
+      <w:proofErr w:type="gramEnd"/>
+      <w:r>
+        <w:rPr>
+          <w:sz w:val="20"/>
+          <w:szCs w:val="20"/>
+        </w:rPr>
+        <w:t>_student</w:t>
+      </w:r>
+      <w:proofErr w:type="spellEnd"/>
+      <w:r>
+        <w:rPr>
+          <w:sz w:val="20"/>
+          <w:szCs w:val="20"/>
+        </w:rPr>
+        <w:t xml:space="preserve">) </w:t>
+      </w:r>
+      <w:proofErr w:type="spellStart"/>
+      <w:r>
+        <w:rPr>
+          <w:sz w:val="20"/>
+          <w:szCs w:val="20"/>
+        </w:rPr>
+        <w:t>este</w:t>
+      </w:r>
+      <w:proofErr w:type="spellEnd"/>
+      <w:r>
+        <w:rPr>
+          <w:sz w:val="20"/>
+          <w:szCs w:val="20"/>
+        </w:rPr>
+        <w:t xml:space="preserve"> </w:t>
+      </w:r>
+      <w:proofErr w:type="spellStart"/>
+      <w:r>
+        <w:rPr>
+          <w:sz w:val="20"/>
+          <w:szCs w:val="20"/>
+        </w:rPr>
+        <w:t>unic</w:t>
+      </w:r>
+      <w:proofErr w:type="spellEnd"/>
+      <w:r>
+        <w:rPr>
+          <w:sz w:val="20"/>
+          <w:szCs w:val="20"/>
+        </w:rPr>
+        <w:t xml:space="preserve">, </w:t>
+      </w:r>
+      <w:proofErr w:type="spellStart"/>
+      <w:r>
+        <w:rPr>
+          <w:sz w:val="20"/>
+          <w:szCs w:val="20"/>
+        </w:rPr>
+        <w:t>iar</w:t>
+      </w:r>
+      <w:proofErr w:type="spellEnd"/>
+      <w:r>
+        <w:rPr>
+          <w:sz w:val="20"/>
+          <w:szCs w:val="20"/>
+        </w:rPr>
+        <w:t xml:space="preserve"> </w:t>
+      </w:r>
+      <w:proofErr w:type="spellStart"/>
+      <w:r>
+        <w:rPr>
+          <w:sz w:val="20"/>
+          <w:szCs w:val="20"/>
+        </w:rPr>
+        <w:t>fiecare</w:t>
+      </w:r>
+      <w:proofErr w:type="spellEnd"/>
+      <w:r>
+        <w:rPr>
+          <w:sz w:val="20"/>
+          <w:szCs w:val="20"/>
+        </w:rPr>
+        <w:t xml:space="preserve"> element </w:t>
+      </w:r>
+      <w:proofErr w:type="spellStart"/>
+      <w:r>
+        <w:rPr>
+          <w:sz w:val="20"/>
+          <w:szCs w:val="20"/>
+        </w:rPr>
+        <w:t>este</w:t>
+      </w:r>
+      <w:proofErr w:type="spellEnd"/>
+      <w:r>
+        <w:rPr>
+          <w:sz w:val="20"/>
+          <w:szCs w:val="20"/>
+        </w:rPr>
+        <w:t xml:space="preserve"> </w:t>
+      </w:r>
+      <w:proofErr w:type="spellStart"/>
+      <w:r>
+        <w:rPr>
+          <w:sz w:val="20"/>
+          <w:szCs w:val="20"/>
+        </w:rPr>
+        <w:t>marcat</w:t>
+      </w:r>
+      <w:proofErr w:type="spellEnd"/>
+      <w:r>
+        <w:rPr>
+          <w:sz w:val="20"/>
+          <w:szCs w:val="20"/>
+        </w:rPr>
+        <w:t xml:space="preserve"> ca Foreign Key. </w:t>
+      </w:r>
+      <w:proofErr w:type="spellStart"/>
+      <w:r>
+        <w:rPr>
+          <w:sz w:val="20"/>
+          <w:szCs w:val="20"/>
+        </w:rPr>
+        <w:t>Această</w:t>
+      </w:r>
+      <w:proofErr w:type="spellEnd"/>
+      <w:r>
+        <w:rPr>
+          <w:sz w:val="20"/>
+          <w:szCs w:val="20"/>
+        </w:rPr>
+        <w:t xml:space="preserve"> </w:t>
+      </w:r>
+      <w:proofErr w:type="spellStart"/>
+      <w:r>
+        <w:rPr>
+          <w:sz w:val="20"/>
+          <w:szCs w:val="20"/>
+        </w:rPr>
+        <w:t>tabelă</w:t>
+      </w:r>
+      <w:proofErr w:type="spellEnd"/>
+      <w:r>
+        <w:rPr>
+          <w:sz w:val="20"/>
+          <w:szCs w:val="20"/>
+        </w:rPr>
+        <w:t xml:space="preserve"> </w:t>
+      </w:r>
+      <w:proofErr w:type="spellStart"/>
+      <w:r>
+        <w:rPr>
+          <w:sz w:val="20"/>
+          <w:szCs w:val="20"/>
+        </w:rPr>
+        <w:t>descrie</w:t>
+      </w:r>
+      <w:proofErr w:type="spellEnd"/>
+      <w:r>
+        <w:rPr>
+          <w:sz w:val="20"/>
+          <w:szCs w:val="20"/>
+        </w:rPr>
+        <w:t xml:space="preserve"> </w:t>
+      </w:r>
+      <w:proofErr w:type="spellStart"/>
+      <w:r>
+        <w:rPr>
+          <w:sz w:val="20"/>
+          <w:szCs w:val="20"/>
+        </w:rPr>
+        <w:t>legatura</w:t>
+      </w:r>
+      <w:proofErr w:type="spellEnd"/>
+      <w:r>
+        <w:rPr>
+          <w:sz w:val="20"/>
+          <w:szCs w:val="20"/>
+        </w:rPr>
+        <w:t xml:space="preserve"> </w:t>
+      </w:r>
+      <w:proofErr w:type="spellStart"/>
+      <w:r>
+        <w:rPr>
+          <w:sz w:val="20"/>
+          <w:szCs w:val="20"/>
+        </w:rPr>
+        <w:t>dintre</w:t>
+      </w:r>
+      <w:proofErr w:type="spellEnd"/>
+      <w:r>
+        <w:rPr>
+          <w:sz w:val="20"/>
+          <w:szCs w:val="20"/>
+        </w:rPr>
+        <w:t xml:space="preserve"> </w:t>
+      </w:r>
+      <w:proofErr w:type="spellStart"/>
+      <w:r>
+        <w:rPr>
+          <w:sz w:val="20"/>
+          <w:szCs w:val="20"/>
+        </w:rPr>
+        <w:t>tabelele</w:t>
+      </w:r>
+      <w:proofErr w:type="spellEnd"/>
+      <w:r>
+        <w:rPr>
+          <w:sz w:val="20"/>
+          <w:szCs w:val="20"/>
+        </w:rPr>
+        <w:t xml:space="preserve"> </w:t>
+      </w:r>
+      <w:proofErr w:type="spellStart"/>
+      <w:r>
+        <w:rPr>
+          <w:sz w:val="20"/>
+          <w:szCs w:val="20"/>
+        </w:rPr>
+        <w:t>Studenti</w:t>
+      </w:r>
+      <w:proofErr w:type="spellEnd"/>
+      <w:r>
+        <w:rPr>
+          <w:sz w:val="20"/>
+          <w:szCs w:val="20"/>
+        </w:rPr>
+        <w:t xml:space="preserve"> </w:t>
+      </w:r>
+      <w:proofErr w:type="spellStart"/>
+      <w:r>
+        <w:rPr>
+          <w:sz w:val="20"/>
+          <w:szCs w:val="20"/>
+        </w:rPr>
+        <w:t>si</w:t>
+      </w:r>
+      <w:proofErr w:type="spellEnd"/>
+      <w:r>
+        <w:rPr>
+          <w:sz w:val="20"/>
+          <w:szCs w:val="20"/>
+        </w:rPr>
+        <w:t xml:space="preserve"> </w:t>
+      </w:r>
+      <w:proofErr w:type="spellStart"/>
+      <w:r>
+        <w:rPr>
+          <w:sz w:val="20"/>
+          <w:szCs w:val="20"/>
+        </w:rPr>
+        <w:t>Materii</w:t>
+      </w:r>
+      <w:proofErr w:type="spellEnd"/>
+      <w:r>
+        <w:rPr>
+          <w:sz w:val="20"/>
+          <w:szCs w:val="20"/>
+        </w:rPr>
+        <w:t>: “</w:t>
+      </w:r>
+      <w:proofErr w:type="spellStart"/>
+      <w:r>
+        <w:rPr>
+          <w:sz w:val="20"/>
+          <w:szCs w:val="20"/>
+        </w:rPr>
+        <w:t>Studentul</w:t>
+      </w:r>
+      <w:proofErr w:type="spellEnd"/>
+      <w:r>
+        <w:rPr>
+          <w:sz w:val="20"/>
+          <w:szCs w:val="20"/>
+        </w:rPr>
+        <w:t xml:space="preserve"> X </w:t>
+      </w:r>
+      <w:proofErr w:type="spellStart"/>
+      <w:r>
+        <w:rPr>
+          <w:sz w:val="20"/>
+          <w:szCs w:val="20"/>
+        </w:rPr>
+        <w:t>urmeaza</w:t>
+      </w:r>
+      <w:proofErr w:type="spellEnd"/>
+      <w:r>
+        <w:rPr>
+          <w:sz w:val="20"/>
+          <w:szCs w:val="20"/>
+        </w:rPr>
+        <w:t xml:space="preserve"> </w:t>
+      </w:r>
+      <w:proofErr w:type="spellStart"/>
+      <w:r>
+        <w:rPr>
+          <w:sz w:val="20"/>
+          <w:szCs w:val="20"/>
+        </w:rPr>
+        <w:t>Materia</w:t>
+      </w:r>
+      <w:proofErr w:type="spellEnd"/>
+      <w:r>
+        <w:rPr>
+          <w:sz w:val="20"/>
+          <w:szCs w:val="20"/>
+        </w:rPr>
+        <w:t xml:space="preserve"> Y”.</w:t>
+      </w:r>
+    </w:p>
+    <w:p>
+      <w:pPr>
+        <w:ind w:firstLine="720"/>
+        <w:rPr>
+          <w:sz w:val="20"/>
+          <w:szCs w:val="20"/>
+          <w:lang w:val="ro-RO"/>
+        </w:rPr>
+      </w:pPr>
+    </w:p>
+    <w:p>
+      <w:pPr>
+        <w:rPr>
+          <w:sz w:val="20"/>
+          <w:szCs w:val="20"/>
+          <w:lang w:val="ro-RO"/>
+        </w:rPr>
+      </w:pPr>
+    </w:p>
+    <w:p>
+      <w:pPr>
+        <w:pStyle w:val="ListParagraph"/>
+        <w:numPr>
+          <w:ilvl w:val="0"/>
+          <w:numId w:val="1"/>
+        </w:numPr>
+        <w:rPr>
+          <w:sz w:val="20"/>
+          <w:szCs w:val="20"/>
+          <w:lang w:val="ro-RO"/>
+        </w:rPr>
+      </w:pPr>
+      <w:r>
+        <w:rPr>
+          <w:rFonts w:ascii="Arial" w:hAnsi="Arial" w:cs="Arial"/>
+          <w:b/>
+          <w:sz w:val="28"/>
+          <w:szCs w:val="28"/>
+        </w:rPr>
+        <w:t>NOTE</w:t>
+      </w:r>
+    </w:p>
+    <w:p>
+      <w:pPr>
+        <w:rPr>
+          <w:sz w:val="20"/>
+          <w:szCs w:val="20"/>
+        </w:rPr>
+      </w:pPr>
+      <w:r>
+        <w:rPr>
+          <w:noProof/>
+        </w:rPr>
+        <w:drawing>
+          <wp:inline distT="0" distB="0" distL="0" distR="0" wp14:anchorId="7F72E9C3" wp14:editId="767EE8D4">
+            <wp:extent cx="5943600" cy="1137920"/>
+            <wp:effectExtent l="0" t="0" r="0" b="5080"/>
+            <wp:docPr id="11" name="Picture 11"/>
+            <wp:cNvGraphicFramePr>
+              <a:graphicFrameLocks xmlns:a="http://schemas.openxmlformats.org/drawingml/2006/main" noChangeAspect="1"/>
+            </wp:cNvGraphicFramePr>
+            <a:graphic xmlns:a="http://schemas.openxmlformats.org/drawingml/2006/main">
+              <a:graphicData uri="http://schemas.openxmlformats.org/drawingml/2006/picture">
+                <pic:pic xmlns:pic="http://schemas.openxmlformats.org/drawingml/2006/picture">
+                  <pic:nvPicPr>
+                    <pic:cNvPr id="1" name=""/>
+                    <pic:cNvPicPr/>
+                  </pic:nvPicPr>
+                  <pic:blipFill>
+                    <a:blip r:embed="rId14"/>
+                    <a:stretch>
+                      <a:fillRect/>
+                    </a:stretch>
+                  </pic:blipFill>
+                  <pic:spPr>
+                    <a:xfrm>
+                      <a:off x="0" y="0"/>
+                      <a:ext cx="5943600" cy="1137920"/>
+                    </a:xfrm>
+                    <a:prstGeom prst="rect">
+                      <a:avLst/>
+                    </a:prstGeom>
+                  </pic:spPr>
+                </pic:pic>
+              </a:graphicData>
+            </a:graphic>
+          </wp:inline>
+        </w:drawing>
+      </w:r>
+    </w:p>
+    <w:p>
+      <w:pPr>
+        <w:rPr>
+          <w:sz w:val="20"/>
+          <w:szCs w:val="20"/>
+          <w:lang w:val="ro-RO"/>
+        </w:rPr>
+      </w:pPr>
+      <w:r>
+        <w:rPr>
+          <w:sz w:val="20"/>
+          <w:szCs w:val="20"/>
+        </w:rPr>
+        <w:tab/>
+      </w:r>
+      <w:proofErr w:type="spellStart"/>
+      <w:r>
+        <w:rPr>
+          <w:sz w:val="20"/>
+          <w:szCs w:val="20"/>
+        </w:rPr>
+        <w:t>Tabela</w:t>
+      </w:r>
+      <w:proofErr w:type="spellEnd"/>
+      <w:r>
+        <w:rPr>
+          <w:sz w:val="20"/>
+          <w:szCs w:val="20"/>
+        </w:rPr>
+        <w:t xml:space="preserve"> NOTE are 4 c</w:t>
+      </w:r>
+      <w:r>
+        <w:rPr>
+          <w:sz w:val="20"/>
+          <w:szCs w:val="20"/>
+          <w:lang w:val="ro-RO"/>
+        </w:rPr>
+        <w:t xml:space="preserve">âmpuri: ID, id_materie, id_student și data_crearii. Id_materie reprezintă materia la care s-a luat nota, iar id_student reprezintă studentul care a primit nota. Data_crearii este data la care s-a primit nota, iar, in situatia in care aceasta nu este specificata, campului i se va atribui automat data curenta a inserarii notei. </w:t>
+      </w:r>
+    </w:p>
+    <w:p>
+      <w:pPr>
+        <w:rPr>
+          <w:sz w:val="20"/>
+          <w:szCs w:val="20"/>
+          <w:lang w:val="ro-RO"/>
+        </w:rPr>
+      </w:pPr>
+    </w:p>
+    <w:p>
+      <w:pPr>
+        <w:rPr>
+          <w:sz w:val="20"/>
+          <w:szCs w:val="20"/>
+          <w:lang w:val="ro-RO"/>
+        </w:rPr>
+      </w:pPr>
+    </w:p>
+    <w:p>
+      <w:pPr>
+        <w:rPr>
+          <w:sz w:val="20"/>
+          <w:szCs w:val="20"/>
+          <w:lang w:val="ro-RO"/>
+        </w:rPr>
+      </w:pPr>
+    </w:p>
+    <w:p>
+      <w:pPr>
+        <w:rPr>
+          <w:sz w:val="20"/>
+          <w:szCs w:val="20"/>
+          <w:lang w:val="ro-RO"/>
+        </w:rPr>
+      </w:pPr>
+      <w:r>
+        <w:rPr>
+          <w:sz w:val="20"/>
+          <w:szCs w:val="20"/>
+          <w:lang w:val="ro-RO"/>
+        </w:rPr>
+        <w:lastRenderedPageBreak/>
+        <w:t xml:space="preserve"> </w:t>
+      </w:r>
+    </w:p>
+    <w:p>
+      <w:pPr>
+        <w:pStyle w:val="ListParagraph"/>
+        <w:numPr>
+          <w:ilvl w:val="0"/>
+          <w:numId w:val="1"/>
+        </w:numPr>
+        <w:rPr>
+          <w:sz w:val="20"/>
+          <w:szCs w:val="20"/>
+          <w:lang w:val="ro-RO"/>
+        </w:rPr>
+      </w:pPr>
+      <w:r>
+        <w:rPr>
+          <w:rFonts w:ascii="Arial" w:hAnsi="Arial" w:cs="Arial"/>
+          <w:b/>
+          <w:sz w:val="28"/>
+          <w:szCs w:val="28"/>
+        </w:rPr>
+        <w:t xml:space="preserve">TEME </w:t>
+      </w:r>
+    </w:p>
+    <w:p>
+      <w:pPr>
+        <w:rPr>
+          <w:sz w:val="20"/>
+          <w:szCs w:val="20"/>
+          <w:lang w:val="ro-RO"/>
+        </w:rPr>
+      </w:pPr>
+      <w:r>
+        <w:rPr>
+          <w:noProof/>
+        </w:rPr>
+        <w:drawing>
+          <wp:inline distT="0" distB="0" distL="0" distR="0" wp14:anchorId="7DB70B1E" wp14:editId="723272B5">
+            <wp:extent cx="5943600" cy="1269365"/>
+            <wp:effectExtent l="0" t="0" r="0" b="6985"/>
+            <wp:docPr id="15" name="Picture 15"/>
+            <wp:cNvGraphicFramePr>
+              <a:graphicFrameLocks xmlns:a="http://schemas.openxmlformats.org/drawingml/2006/main" noChangeAspect="1"/>
+            </wp:cNvGraphicFramePr>
+            <a:graphic xmlns:a="http://schemas.openxmlformats.org/drawingml/2006/main">
+              <a:graphicData uri="http://schemas.openxmlformats.org/drawingml/2006/picture">
+                <pic:pic xmlns:pic="http://schemas.openxmlformats.org/drawingml/2006/picture">
+                  <pic:nvPicPr>
+                    <pic:cNvPr id="1" name=""/>
+                    <pic:cNvPicPr/>
+                  </pic:nvPicPr>
+                  <pic:blipFill>
+                    <a:blip r:embed="rId15"/>
+                    <a:stretch>
+                      <a:fillRect/>
+                    </a:stretch>
+                  </pic:blipFill>
+                  <pic:spPr>
+                    <a:xfrm>
+                      <a:off x="0" y="0"/>
+                      <a:ext cx="5943600" cy="1269365"/>
+                    </a:xfrm>
+                    <a:prstGeom prst="rect">
+                      <a:avLst/>
+                    </a:prstGeom>
+                  </pic:spPr>
+                </pic:pic>
+              </a:graphicData>
+            </a:graphic>
+          </wp:inline>
+        </w:drawing>
+      </w:r>
+    </w:p>
+    <w:p>
+      <w:pPr>
+        <w:rPr>
+          <w:sz w:val="20"/>
+          <w:szCs w:val="20"/>
+          <w:lang w:val="ro-RO"/>
+        </w:rPr>
+      </w:pPr>
+      <w:r>
+        <w:rPr>
+          <w:sz w:val="20"/>
+          <w:szCs w:val="20"/>
+          <w:lang w:val="ro-RO"/>
+        </w:rPr>
+        <w:tab/>
+        <w:t>Tabela TEME are 5 câmpuri. Ea conține toate temele urcate de studenți. Câmpul id_student reprezintă studentul care a urcat tema, id_materie este materia la care a fost urcată tema, iar nume_fișier și data_incarcarii reprezintă numele fisierului in care s-a stocat tema, respectiv data la care s-a uploadat tema, campului atribuindu-i-se automat data curenta a inserarii notei,</w:t>
+      </w:r>
+      <w:r>
+        <w:rPr>
+          <w:sz w:val="20"/>
+          <w:szCs w:val="20"/>
+          <w:lang w:val="ro-RO"/>
+        </w:rPr>
+        <w:t xml:space="preserve"> </w:t>
+      </w:r>
+      <w:r>
+        <w:rPr>
+          <w:sz w:val="20"/>
+          <w:szCs w:val="20"/>
+          <w:lang w:val="ro-RO"/>
+        </w:rPr>
+        <w:t>in situatia in care aceasta nu este specificata.</w:t>
+      </w:r>
+    </w:p>
+    <w:p>
+      <w:pPr>
+        <w:rPr>
+          <w:sz w:val="32"/>
+          <w:szCs w:val="32"/>
+        </w:rPr>
+      </w:pPr>
+    </w:p>
+    <w:p>
       <w:bookmarkStart w:id="0" w:name="_GoBack"/>
       <w:bookmarkEnd w:id="0"/>
-    </w:p>
-    <w:p>
-      <w:pPr>
-        <w:ind w:firstLine="720"/>
-        <w:rPr>
-          <w:sz w:val="32"/>
-          <w:szCs w:val="32"/>
-        </w:rPr>
-      </w:pPr>
     </w:p>
     <w:sectPr>
       <w:pgSz w:w="12240" w:h="15840"/>
@@ -3445,8 +4831,8 @@
 </file>
 
 <file path=word/numbering.xml><?xml version="1.0" encoding="utf-8"?>
-<w:numbering xmlns:wpc="http://schemas.microsoft.com/office/word/2010/wordprocessingCanvas" xmlns:mc="http://schemas.openxmlformats.org/markup-compatibility/2006" xmlns:o="urn:schemas-microsoft-com:office:office" xmlns:r="http://schemas.openxmlformats.org/officeDocument/2006/relationships" xmlns:m="http://schemas.openxmlformats.org/officeDocument/2006/math" xmlns:v="urn:schemas-microsoft-com:vml" xmlns:wp14="http://schemas.microsoft.com/office/word/2010/wordprocessingDrawing" xmlns:wp="http://schemas.openxmlformats.org/drawingml/2006/wordprocessingDrawing" xmlns:w10="urn:schemas-microsoft-com:office:word" xmlns:w="http://schemas.openxmlformats.org/wordprocessingml/2006/main" xmlns:w14="http://schemas.microsoft.com/office/word/2010/wordml" xmlns:wpg="http://schemas.microsoft.com/office/word/2010/wordprocessingGroup" xmlns:wpi="http://schemas.microsoft.com/office/word/2010/wordprocessingInk" xmlns:wne="http://schemas.microsoft.com/office/word/2006/wordml" xmlns:wps="http://schemas.microsoft.com/office/word/2010/wordprocessingShape" mc:Ignorable="w14 wp14">
-  <w:abstractNum w:abstractNumId="0">
+<w:numbering xmlns:wpc="http://schemas.microsoft.com/office/word/2010/wordprocessingCanvas" xmlns:cx="http://schemas.microsoft.com/office/drawing/2014/chartex" xmlns:cx1="http://schemas.microsoft.com/office/drawing/2015/9/8/chartex" xmlns:mc="http://schemas.openxmlformats.org/markup-compatibility/2006" xmlns:o="urn:schemas-microsoft-com:office:office" xmlns:r="http://schemas.openxmlformats.org/officeDocument/2006/relationships" xmlns:m="http://schemas.openxmlformats.org/officeDocument/2006/math" xmlns:v="urn:schemas-microsoft-com:vml" xmlns:wp14="http://schemas.microsoft.com/office/word/2010/wordprocessingDrawing" xmlns:wp="http://schemas.openxmlformats.org/drawingml/2006/wordprocessingDrawing" xmlns:w10="urn:schemas-microsoft-com:office:word" xmlns:w="http://schemas.openxmlformats.org/wordprocessingml/2006/main" xmlns:w14="http://schemas.microsoft.com/office/word/2010/wordml" xmlns:w15="http://schemas.microsoft.com/office/word/2012/wordml" xmlns:w16se="http://schemas.microsoft.com/office/word/2015/wordml/symex" xmlns:wpg="http://schemas.microsoft.com/office/word/2010/wordprocessingGroup" xmlns:wpi="http://schemas.microsoft.com/office/word/2010/wordprocessingInk" xmlns:wne="http://schemas.microsoft.com/office/word/2006/wordml" xmlns:wps="http://schemas.microsoft.com/office/word/2010/wordprocessingShape" mc:Ignorable="w14 w15 w16se wp14">
+  <w:abstractNum w:abstractNumId="0" w15:restartNumberingAfterBreak="0">
     <w:nsid w:val="30AB54ED"/>
     <w:multiLevelType w:val="hybridMultilevel"/>
     <w:tmpl w:val="845407D8"/>
@@ -3566,7 +4952,7 @@
 </file>
 
 <file path=word/styles.xml><?xml version="1.0" encoding="utf-8"?>
-<w:styles xmlns:mc="http://schemas.openxmlformats.org/markup-compatibility/2006" xmlns:r="http://schemas.openxmlformats.org/officeDocument/2006/relationships" xmlns:w="http://schemas.openxmlformats.org/wordprocessingml/2006/main" xmlns:w14="http://schemas.microsoft.com/office/word/2010/wordml" mc:Ignorable="w14">
+<w:styles xmlns:mc="http://schemas.openxmlformats.org/markup-compatibility/2006" xmlns:r="http://schemas.openxmlformats.org/officeDocument/2006/relationships" xmlns:w="http://schemas.openxmlformats.org/wordprocessingml/2006/main" xmlns:w14="http://schemas.microsoft.com/office/word/2010/wordml" xmlns:w15="http://schemas.microsoft.com/office/word/2012/wordml" xmlns:w16se="http://schemas.microsoft.com/office/word/2015/wordml/symex" mc:Ignorable="w14 w15 w16se">
   <w:docDefaults>
     <w:rPrDefault>
       <w:rPr>
@@ -3582,386 +4968,378 @@
       </w:pPr>
     </w:pPrDefault>
   </w:docDefaults>
-  <w:latentStyles w:defLockedState="0" w:defUIPriority="99" w:defSemiHidden="1" w:defUnhideWhenUsed="1" w:defQFormat="0" w:count="267">
-    <w:lsdException w:name="Normal" w:semiHidden="0" w:uiPriority="0" w:unhideWhenUsed="0" w:qFormat="1"/>
-    <w:lsdException w:name="heading 1" w:semiHidden="0" w:uiPriority="9" w:unhideWhenUsed="0" w:qFormat="1"/>
-    <w:lsdException w:name="heading 2" w:uiPriority="9" w:qFormat="1"/>
-    <w:lsdException w:name="heading 3" w:uiPriority="9" w:qFormat="1"/>
-    <w:lsdException w:name="heading 4" w:uiPriority="9" w:qFormat="1"/>
-    <w:lsdException w:name="heading 5" w:uiPriority="9" w:qFormat="1"/>
-    <w:lsdException w:name="heading 6" w:uiPriority="9" w:qFormat="1"/>
-    <w:lsdException w:name="heading 7" w:uiPriority="9" w:qFormat="1"/>
-    <w:lsdException w:name="heading 8" w:uiPriority="9" w:qFormat="1"/>
-    <w:lsdException w:name="heading 9" w:uiPriority="9" w:qFormat="1"/>
-    <w:lsdException w:name="toc 1" w:uiPriority="39"/>
-    <w:lsdException w:name="toc 2" w:uiPriority="39"/>
-    <w:lsdException w:name="toc 3" w:uiPriority="39"/>
-    <w:lsdException w:name="toc 4" w:uiPriority="39"/>
-    <w:lsdException w:name="toc 5" w:uiPriority="39"/>
-    <w:lsdException w:name="toc 6" w:uiPriority="39"/>
-    <w:lsdException w:name="toc 7" w:uiPriority="39"/>
-    <w:lsdException w:name="toc 8" w:uiPriority="39"/>
-    <w:lsdException w:name="toc 9" w:uiPriority="39"/>
-    <w:lsdException w:name="caption" w:uiPriority="35" w:qFormat="1"/>
-    <w:lsdException w:name="Title" w:semiHidden="0" w:uiPriority="10" w:unhideWhenUsed="0" w:qFormat="1"/>
-    <w:lsdException w:name="Default Paragraph Font" w:uiPriority="1"/>
-    <w:lsdException w:name="Subtitle" w:semiHidden="0" w:uiPriority="11" w:unhideWhenUsed="0" w:qFormat="1"/>
-    <w:lsdException w:name="Strong" w:semiHidden="0" w:uiPriority="22" w:unhideWhenUsed="0" w:qFormat="1"/>
-    <w:lsdException w:name="Emphasis" w:semiHidden="0" w:uiPriority="20" w:unhideWhenUsed="0" w:qFormat="1"/>
-    <w:lsdException w:name="Table Grid" w:semiHidden="0" w:uiPriority="59" w:unhideWhenUsed="0"/>
-    <w:lsdException w:name="Placeholder Text" w:unhideWhenUsed="0"/>
-    <w:lsdException w:name="No Spacing" w:semiHidden="0" w:uiPriority="1" w:unhideWhenUsed="0" w:qFormat="1"/>
-    <w:lsdException w:name="Light Shading" w:semiHidden="0" w:uiPriority="60" w:unhideWhenUsed="0"/>
-    <w:lsdException w:name="Light List" w:semiHidden="0" w:uiPriority="61" w:unhideWhenUsed="0"/>
-    <w:lsdException w:name="Light Grid" w:semiHidden="0" w:uiPriority="62" w:unhideWhenUsed="0"/>
-    <w:lsdException w:name="Medium Shading 1" w:semiHidden="0" w:uiPriority="63" w:unhideWhenUsed="0"/>
-    <w:lsdException w:name="Medium Shading 2" w:semiHidden="0" w:uiPriority="64" w:unhideWhenUsed="0"/>
-    <w:lsdException w:name="Medium List 1" w:semiHidden="0" w:uiPriority="65" w:unhideWhenUsed="0"/>
-    <w:lsdException w:name="Medium List 2" w:semiHidden="0" w:uiPriority="66" w:unhideWhenUsed="0"/>
-    <w:lsdException w:name="Medium Grid 1" w:semiHidden="0" w:uiPriority="67" w:unhideWhenUsed="0"/>
-    <w:lsdException w:name="Medium Grid 2" w:semiHidden="0" w:uiPriority="68" w:unhideWhenUsed="0"/>
-    <w:lsdException w:name="Medium Grid 3" w:semiHidden="0" w:uiPriority="69" w:unhideWhenUsed="0"/>
-    <w:lsdException w:name="Dark List" w:semiHidden="0" w:uiPriority="70" w:unhideWhenUsed="0"/>
-    <w:lsdException w:name="Colorful Shading" w:semiHidden="0" w:uiPriority="71" w:unhideWhenUsed="0"/>
-    <w:lsdException w:name="Colorful List" w:semiHidden="0" w:uiPriority="72" w:unhideWhenUsed="0"/>
-    <w:lsdException w:name="Colorful Grid" w:semiHidden="0" w:uiPriority="73" w:unhideWhenUsed="0"/>
-    <w:lsdException w:name="Light Shading Accent 1" w:semiHidden="0" w:uiPriority="60" w:unhideWhenUsed="0"/>
-    <w:lsdException w:name="Light List Accent 1" w:semiHidden="0" w:uiPriority="61" w:unhideWhenUsed="0"/>
-    <w:lsdException w:name="Light Grid Accent 1" w:semiHidden="0" w:uiPriority="62" w:unhideWhenUsed="0"/>
-    <w:lsdException w:name="Medium Shading 1 Accent 1" w:semiHidden="0" w:uiPriority="63" w:unhideWhenUsed="0"/>
-    <w:lsdException w:name="Medium Shading 2 Accent 1" w:semiHidden="0" w:uiPriority="64" w:unhideWhenUsed="0"/>
-    <w:lsdException w:name="Medium List 1 Accent 1" w:semiHidden="0" w:uiPriority="65" w:unhideWhenUsed="0"/>
-    <w:lsdException w:name="Revision" w:unhideWhenUsed="0"/>
-    <w:lsdException w:name="List Paragraph" w:semiHidden="0" w:uiPriority="34" w:unhideWhenUsed="0" w:qFormat="1"/>
-    <w:lsdException w:name="Quote" w:semiHidden="0" w:uiPriority="29" w:unhideWhenUsed="0" w:qFormat="1"/>
-    <w:lsdException w:name="Intense Quote" w:semiHidden="0" w:uiPriority="30" w:unhideWhenUsed="0" w:qFormat="1"/>
-    <w:lsdException w:name="Medium List 2 Accent 1" w:semiHidden="0" w:uiPriority="66" w:unhideWhenUsed="0"/>
-    <w:lsdException w:name="Medium Grid 1 Accent 1" w:semiHidden="0" w:uiPriority="67" w:unhideWhenUsed="0"/>
-    <w:lsdException w:name="Medium Grid 2 Accent 1" w:semiHidden="0" w:uiPriority="68" w:unhideWhenUsed="0"/>
-    <w:lsdException w:name="Medium Grid 3 Accent 1" w:semiHidden="0" w:uiPriority="69" w:unhideWhenUsed="0"/>
-    <w:lsdException w:name="Dark List Accent 1" w:semiHidden="0" w:uiPriority="70" w:unhideWhenUsed="0"/>
-    <w:lsdException w:name="Colorful Shading Accent 1" w:semiHidden="0" w:uiPriority="71" w:unhideWhenUsed="0"/>
-    <w:lsdException w:name="Colorful List Accent 1" w:semiHidden="0" w:uiPriority="72" w:unhideWhenUsed="0"/>
-    <w:lsdException w:name="Colorful Grid Accent 1" w:semiHidden="0" w:uiPriority="73" w:unhideWhenUsed="0"/>
-    <w:lsdException w:name="Light Shading Accent 2" w:semiHidden="0" w:uiPriority="60" w:unhideWhenUsed="0"/>
-    <w:lsdException w:name="Light List Accent 2" w:semiHidden="0" w:uiPriority="61" w:unhideWhenUsed="0"/>
-    <w:lsdException w:name="Light Grid Accent 2" w:semiHidden="0" w:uiPriority="62" w:unhideWhenUsed="0"/>
-    <w:lsdException w:name="Medium Shading 1 Accent 2" w:semiHidden="0" w:uiPriority="63" w:unhideWhenUsed="0"/>
-    <w:lsdException w:name="Medium Shading 2 Accent 2" w:semiHidden="0" w:uiPriority="64" w:unhideWhenUsed="0"/>
-    <w:lsdException w:name="Medium List 1 Accent 2" w:semiHidden="0" w:uiPriority="65" w:unhideWhenUsed="0"/>
-    <w:lsdException w:name="Medium List 2 Accent 2" w:semiHidden="0" w:uiPriority="66" w:unhideWhenUsed="0"/>
-    <w:lsdException w:name="Medium Grid 1 Accent 2" w:semiHidden="0" w:uiPriority="67" w:unhideWhenUsed="0"/>
-    <w:lsdException w:name="Medium Grid 2 Accent 2" w:semiHidden="0" w:uiPriority="68" w:unhideWhenUsed="0"/>
-    <w:lsdException w:name="Medium Grid 3 Accent 2" w:semiHidden="0" w:uiPriority="69" w:unhideWhenUsed="0"/>
-    <w:lsdException w:name="Dark List Accent 2" w:semiHidden="0" w:uiPriority="70" w:unhideWhenUsed="0"/>
-    <w:lsdException w:name="Colorful Shading Accent 2" w:semiHidden="0" w:uiPriority="71" w:unhideWhenUsed="0"/>
-    <w:lsdException w:name="Colorful List Accent 2" w:semiHidden="0" w:uiPriority="72" w:unhideWhenUsed="0"/>
-    <w:lsdException w:name="Colorful Grid Accent 2" w:semiHidden="0" w:uiPriority="73" w:unhideWhenUsed="0"/>
-    <w:lsdException w:name="Light Shading Accent 3" w:semiHidden="0" w:uiPriority="60" w:unhideWhenUsed="0"/>
-    <w:lsdException w:name="Light List Accent 3" w:semiHidden="0" w:uiPriority="61" w:unhideWhenUsed="0"/>
-    <w:lsdException w:name="Light Grid Accent 3" w:semiHidden="0" w:uiPriority="62" w:unhideWhenUsed="0"/>
-    <w:lsdException w:name="Medium Shading 1 Accent 3" w:semiHidden="0" w:uiPriority="63" w:unhideWhenUsed="0"/>
-    <w:lsdException w:name="Medium Shading 2 Accent 3" w:semiHidden="0" w:uiPriority="64" w:unhideWhenUsed="0"/>
-    <w:lsdException w:name="Medium List 1 Accent 3" w:semiHidden="0" w:uiPriority="65" w:unhideWhenUsed="0"/>
-    <w:lsdException w:name="Medium List 2 Accent 3" w:semiHidden="0" w:uiPriority="66" w:unhideWhenUsed="0"/>
-    <w:lsdException w:name="Medium Grid 1 Accent 3" w:semiHidden="0" w:uiPriority="67" w:unhideWhenUsed="0"/>
-    <w:lsdException w:name="Medium Grid 2 Accent 3" w:semiHidden="0" w:uiPriority="68" w:unhideWhenUsed="0"/>
-    <w:lsdException w:name="Medium Grid 3 Accent 3" w:semiHidden="0" w:uiPriority="69" w:unhideWhenUsed="0"/>
-    <w:lsdException w:name="Dark List Accent 3" w:semiHidden="0" w:uiPriority="70" w:unhideWhenUsed="0"/>
-    <w:lsdException w:name="Colorful Shading Accent 3" w:semiHidden="0" w:uiPriority="71" w:unhideWhenUsed="0"/>
-    <w:lsdException w:name="Colorful List Accent 3" w:semiHidden="0" w:uiPriority="72" w:unhideWhenUsed="0"/>
-    <w:lsdException w:name="Colorful Grid Accent 3" w:semiHidden="0" w:uiPriority="73" w:unhideWhenUsed="0"/>
-    <w:lsdException w:name="Light Shading Accent 4" w:semiHidden="0" w:uiPriority="60" w:unhideWhenUsed="0"/>
-    <w:lsdException w:name="Light List Accent 4" w:semiHidden="0" w:uiPriority="61" w:unhideWhenUsed="0"/>
-    <w:lsdException w:name="Light Grid Accent 4" w:semiHidden="0" w:uiPriority="62" w:unhideWhenUsed="0"/>
-    <w:lsdException w:name="Medium Shading 1 Accent 4" w:semiHidden="0" w:uiPriority="63" w:unhideWhenUsed="0"/>
-    <w:lsdException w:name="Medium Shading 2 Accent 4" w:semiHidden="0" w:uiPriority="64" w:unhideWhenUsed="0"/>
-    <w:lsdException w:name="Medium List 1 Accent 4" w:semiHidden="0" w:uiPriority="65" w:unhideWhenUsed="0"/>
-    <w:lsdException w:name="Medium List 2 Accent 4" w:semiHidden="0" w:uiPriority="66" w:unhideWhenUsed="0"/>
-    <w:lsdException w:name="Medium Grid 1 Accent 4" w:semiHidden="0" w:uiPriority="67" w:unhideWhenUsed="0"/>
-    <w:lsdException w:name="Medium Grid 2 Accent 4" w:semiHidden="0" w:uiPriority="68" w:unhideWhenUsed="0"/>
-    <w:lsdException w:name="Medium Grid 3 Accent 4" w:semiHidden="0" w:uiPriority="69" w:unhideWhenUsed="0"/>
-    <w:lsdException w:name="Dark List Accent 4" w:semiHidden="0" w:uiPriority="70" w:unhideWhenUsed="0"/>
-    <w:lsdException w:name="Colorful Shading Accent 4" w:semiHidden="0" w:uiPriority="71" w:unhideWhenUsed="0"/>
-    <w:lsdException w:name="Colorful List Accent 4" w:semiHidden="0" w:uiPriority="72" w:unhideWhenUsed="0"/>
-    <w:lsdException w:name="Colorful Grid Accent 4" w:semiHidden="0" w:uiPriority="73" w:unhideWhenUsed="0"/>
-    <w:lsdException w:name="Light Shading Accent 5" w:semiHidden="0" w:uiPriority="60" w:unhideWhenUsed="0"/>
-    <w:lsdException w:name="Light List Accent 5" w:semiHidden="0" w:uiPriority="61" w:unhideWhenUsed="0"/>
-    <w:lsdException w:name="Light Grid Accent 5" w:semiHidden="0" w:uiPriority="62" w:unhideWhenUsed="0"/>
-    <w:lsdException w:name="Medium Shading 1 Accent 5" w:semiHidden="0" w:uiPriority="63" w:unhideWhenUsed="0"/>
-    <w:lsdException w:name="Medium Shading 2 Accent 5" w:semiHidden="0" w:uiPriority="64" w:unhideWhenUsed="0"/>
-    <w:lsdException w:name="Medium List 1 Accent 5" w:semiHidden="0" w:uiPriority="65" w:unhideWhenUsed="0"/>
-    <w:lsdException w:name="Medium List 2 Accent 5" w:semiHidden="0" w:uiPriority="66" w:unhideWhenUsed="0"/>
-    <w:lsdException w:name="Medium Grid 1 Accent 5" w:semiHidden="0" w:uiPriority="67" w:unhideWhenUsed="0"/>
-    <w:lsdException w:name="Medium Grid 2 Accent 5" w:semiHidden="0" w:uiPriority="68" w:unhideWhenUsed="0"/>
-    <w:lsdException w:name="Medium Grid 3 Accent 5" w:semiHidden="0" w:uiPriority="69" w:unhideWhenUsed="0"/>
-    <w:lsdException w:name="Dark List Accent 5" w:semiHidden="0" w:uiPriority="70" w:unhideWhenUsed="0"/>
-    <w:lsdException w:name="Colorful Shading Accent 5" w:semiHidden="0" w:uiPriority="71" w:unhideWhenUsed="0"/>
-    <w:lsdException w:name="Colorful List Accent 5" w:semiHidden="0" w:uiPriority="72" w:unhideWhenUsed="0"/>
-    <w:lsdException w:name="Colorful Grid Accent 5" w:semiHidden="0" w:uiPriority="73" w:unhideWhenUsed="0"/>
-    <w:lsdException w:name="Light Shading Accent 6" w:semiHidden="0" w:uiPriority="60" w:unhideWhenUsed="0"/>
-    <w:lsdException w:name="Light List Accent 6" w:semiHidden="0" w:uiPriority="61" w:unhideWhenUsed="0"/>
-    <w:lsdException w:name="Light Grid Accent 6" w:semiHidden="0" w:uiPriority="62" w:unhideWhenUsed="0"/>
-    <w:lsdException w:name="Medium Shading 1 Accent 6" w:semiHidden="0" w:uiPriority="63" w:unhideWhenUsed="0"/>
-    <w:lsdException w:name="Medium Shading 2 Accent 6" w:semiHidden="0" w:uiPriority="64" w:unhideWhenUsed="0"/>
-    <w:lsdException w:name="Medium List 1 Accent 6" w:semiHidden="0" w:uiPriority="65" w:unhideWhenUsed="0"/>
-    <w:lsdException w:name="Medium List 2 Accent 6" w:semiHidden="0" w:uiPriority="66" w:unhideWhenUsed="0"/>
-    <w:lsdException w:name="Medium Grid 1 Accent 6" w:semiHidden="0" w:uiPriority="67" w:unhideWhenUsed="0"/>
-    <w:lsdException w:name="Medium Grid 2 Accent 6" w:semiHidden="0" w:uiPriority="68" w:unhideWhenUsed="0"/>
-    <w:lsdException w:name="Medium Grid 3 Accent 6" w:semiHidden="0" w:uiPriority="69" w:unhideWhenUsed="0"/>
-    <w:lsdException w:name="Dark List Accent 6" w:semiHidden="0" w:uiPriority="70" w:unhideWhenUsed="0"/>
-    <w:lsdException w:name="Colorful Shading Accent 6" w:semiHidden="0" w:uiPriority="71" w:unhideWhenUsed="0"/>
-    <w:lsdException w:name="Colorful List Accent 6" w:semiHidden="0" w:uiPriority="72" w:unhideWhenUsed="0"/>
-    <w:lsdException w:name="Colorful Grid Accent 6" w:semiHidden="0" w:uiPriority="73" w:unhideWhenUsed="0"/>
-    <w:lsdException w:name="Subtle Emphasis" w:semiHidden="0" w:uiPriority="19" w:unhideWhenUsed="0" w:qFormat="1"/>
-    <w:lsdException w:name="Intense Emphasis" w:semiHidden="0" w:uiPriority="21" w:unhideWhenUsed="0" w:qFormat="1"/>
-    <w:lsdException w:name="Subtle Reference" w:semiHidden="0" w:uiPriority="31" w:unhideWhenUsed="0" w:qFormat="1"/>
-    <w:lsdException w:name="Intense Reference" w:semiHidden="0" w:uiPriority="32" w:unhideWhenUsed="0" w:qFormat="1"/>
-    <w:lsdException w:name="Book Title" w:semiHidden="0" w:uiPriority="33" w:unhideWhenUsed="0" w:qFormat="1"/>
-    <w:lsdException w:name="Bibliography" w:uiPriority="37"/>
-    <w:lsdException w:name="TOC Heading" w:uiPriority="39" w:qFormat="1"/>
-  </w:latentStyles>
-  <w:style w:type="paragraph" w:default="1" w:styleId="Normal">
-    <w:name w:val="Normal"/>
-    <w:qFormat/>
-  </w:style>
-  <w:style w:type="character" w:default="1" w:styleId="DefaultParagraphFont">
-    <w:name w:val="Default Paragraph Font"/>
-    <w:uiPriority w:val="1"/>
-    <w:semiHidden/>
-    <w:unhideWhenUsed/>
-  </w:style>
-  <w:style w:type="table" w:default="1" w:styleId="TableNormal">
-    <w:name w:val="Normal Table"/>
-    <w:uiPriority w:val="99"/>
-    <w:semiHidden/>
-    <w:unhideWhenUsed/>
-    <w:tblPr>
-      <w:tblInd w:w="0" w:type="dxa"/>
-      <w:tblCellMar>
-        <w:top w:w="0" w:type="dxa"/>
-        <w:left w:w="108" w:type="dxa"/>
-        <w:bottom w:w="0" w:type="dxa"/>
-        <w:right w:w="108" w:type="dxa"/>
-      </w:tblCellMar>
-    </w:tblPr>
-  </w:style>
-  <w:style w:type="numbering" w:default="1" w:styleId="NoList">
-    <w:name w:val="No List"/>
-    <w:uiPriority w:val="99"/>
-    <w:semiHidden/>
-    <w:unhideWhenUsed/>
-  </w:style>
-  <w:style w:type="paragraph" w:styleId="ListParagraph">
-    <w:name w:val="List Paragraph"/>
-    <w:basedOn w:val="Normal"/>
-    <w:uiPriority w:val="34"/>
-    <w:qFormat/>
-    <w:rsid w:val="000D4C8D"/>
-    <w:pPr>
-      <w:ind w:left="720"/>
-      <w:contextualSpacing/>
-    </w:pPr>
-  </w:style>
-  <w:style w:type="paragraph" w:styleId="BalloonText">
-    <w:name w:val="Balloon Text"/>
-    <w:basedOn w:val="Normal"/>
-    <w:link w:val="BalloonTextChar"/>
-    <w:uiPriority w:val="99"/>
-    <w:semiHidden/>
-    <w:unhideWhenUsed/>
-    <w:rsid w:val="000D4C8D"/>
-    <w:pPr>
-      <w:spacing w:after="0" w:line="240" w:lineRule="auto"/>
-    </w:pPr>
-    <w:rPr>
-      <w:rFonts w:ascii="Tahoma" w:hAnsi="Tahoma" w:cs="Tahoma"/>
-      <w:sz w:val="16"/>
-      <w:szCs w:val="16"/>
-    </w:rPr>
-  </w:style>
-  <w:style w:type="character" w:customStyle="1" w:styleId="BalloonTextChar">
-    <w:name w:val="Balloon Text Char"/>
-    <w:basedOn w:val="DefaultParagraphFont"/>
-    <w:link w:val="BalloonText"/>
-    <w:uiPriority w:val="99"/>
-    <w:semiHidden/>
-    <w:rsid w:val="000D4C8D"/>
-    <w:rPr>
-      <w:rFonts w:ascii="Tahoma" w:hAnsi="Tahoma" w:cs="Tahoma"/>
-      <w:sz w:val="16"/>
-      <w:szCs w:val="16"/>
-    </w:rPr>
-  </w:style>
-  <w:style w:type="character" w:styleId="Hyperlink">
-    <w:name w:val="Hyperlink"/>
-    <w:basedOn w:val="DefaultParagraphFont"/>
-    <w:uiPriority w:val="99"/>
-    <w:unhideWhenUsed/>
-    <w:rsid w:val="0065335D"/>
-    <w:rPr>
-      <w:color w:val="0000FF" w:themeColor="hyperlink"/>
-      <w:u w:val="single"/>
-    </w:rPr>
-  </w:style>
-</w:styles>
-</file>
-
-<file path=word/stylesWithEffects.xml><?xml version="1.0" encoding="utf-8"?>
-<w:styles xmlns:wpc="http://schemas.microsoft.com/office/word/2010/wordprocessingCanvas" xmlns:mc="http://schemas.openxmlformats.org/markup-compatibility/2006" xmlns:o="urn:schemas-microsoft-com:office:office" xmlns:r="http://schemas.openxmlformats.org/officeDocument/2006/relationships" xmlns:m="http://schemas.openxmlformats.org/officeDocument/2006/math" xmlns:v="urn:schemas-microsoft-com:vml" xmlns:wp14="http://schemas.microsoft.com/office/word/2010/wordprocessingDrawing" xmlns:wp="http://schemas.openxmlformats.org/drawingml/2006/wordprocessingDrawing" xmlns:w10="urn:schemas-microsoft-com:office:word" xmlns:w="http://schemas.openxmlformats.org/wordprocessingml/2006/main" xmlns:w14="http://schemas.microsoft.com/office/word/2010/wordml" xmlns:wpg="http://schemas.microsoft.com/office/word/2010/wordprocessingGroup" xmlns:wpi="http://schemas.microsoft.com/office/word/2010/wordprocessingInk" xmlns:wne="http://schemas.microsoft.com/office/word/2006/wordml" xmlns:wps="http://schemas.microsoft.com/office/word/2010/wordprocessingShape" mc:Ignorable="w14 wp14">
-  <w:docDefaults>
-    <w:rPrDefault>
-      <w:rPr>
-        <w:rFonts w:asciiTheme="minorHAnsi" w:eastAsiaTheme="minorHAnsi" w:hAnsiTheme="minorHAnsi" w:cstheme="minorBidi"/>
-        <w:sz w:val="22"/>
-        <w:szCs w:val="22"/>
-        <w:lang w:val="en-US" w:eastAsia="en-US" w:bidi="ar-SA"/>
-      </w:rPr>
-    </w:rPrDefault>
-    <w:pPrDefault>
-      <w:pPr>
-        <w:spacing w:after="200" w:line="276" w:lineRule="auto"/>
-      </w:pPr>
-    </w:pPrDefault>
-  </w:docDefaults>
-  <w:latentStyles w:defLockedState="0" w:defUIPriority="99" w:defSemiHidden="1" w:defUnhideWhenUsed="1" w:defQFormat="0" w:count="267">
-    <w:lsdException w:name="Normal" w:semiHidden="0" w:uiPriority="0" w:unhideWhenUsed="0" w:qFormat="1"/>
-    <w:lsdException w:name="heading 1" w:semiHidden="0" w:uiPriority="9" w:unhideWhenUsed="0" w:qFormat="1"/>
-    <w:lsdException w:name="heading 2" w:uiPriority="9" w:qFormat="1"/>
-    <w:lsdException w:name="heading 3" w:uiPriority="9" w:qFormat="1"/>
-    <w:lsdException w:name="heading 4" w:uiPriority="9" w:qFormat="1"/>
-    <w:lsdException w:name="heading 5" w:uiPriority="9" w:qFormat="1"/>
-    <w:lsdException w:name="heading 6" w:uiPriority="9" w:qFormat="1"/>
-    <w:lsdException w:name="heading 7" w:uiPriority="9" w:qFormat="1"/>
-    <w:lsdException w:name="heading 8" w:uiPriority="9" w:qFormat="1"/>
-    <w:lsdException w:name="heading 9" w:uiPriority="9" w:qFormat="1"/>
-    <w:lsdException w:name="toc 1" w:uiPriority="39"/>
-    <w:lsdException w:name="toc 2" w:uiPriority="39"/>
-    <w:lsdException w:name="toc 3" w:uiPriority="39"/>
-    <w:lsdException w:name="toc 4" w:uiPriority="39"/>
-    <w:lsdException w:name="toc 5" w:uiPriority="39"/>
-    <w:lsdException w:name="toc 6" w:uiPriority="39"/>
-    <w:lsdException w:name="toc 7" w:uiPriority="39"/>
-    <w:lsdException w:name="toc 8" w:uiPriority="39"/>
-    <w:lsdException w:name="toc 9" w:uiPriority="39"/>
-    <w:lsdException w:name="caption" w:uiPriority="35" w:qFormat="1"/>
-    <w:lsdException w:name="Title" w:semiHidden="0" w:uiPriority="10" w:unhideWhenUsed="0" w:qFormat="1"/>
-    <w:lsdException w:name="Default Paragraph Font" w:uiPriority="1"/>
-    <w:lsdException w:name="Subtitle" w:semiHidden="0" w:uiPriority="11" w:unhideWhenUsed="0" w:qFormat="1"/>
-    <w:lsdException w:name="Strong" w:semiHidden="0" w:uiPriority="22" w:unhideWhenUsed="0" w:qFormat="1"/>
-    <w:lsdException w:name="Emphasis" w:semiHidden="0" w:uiPriority="20" w:unhideWhenUsed="0" w:qFormat="1"/>
-    <w:lsdException w:name="Table Grid" w:semiHidden="0" w:uiPriority="59" w:unhideWhenUsed="0"/>
-    <w:lsdException w:name="Placeholder Text" w:unhideWhenUsed="0"/>
-    <w:lsdException w:name="No Spacing" w:semiHidden="0" w:uiPriority="1" w:unhideWhenUsed="0" w:qFormat="1"/>
-    <w:lsdException w:name="Light Shading" w:semiHidden="0" w:uiPriority="60" w:unhideWhenUsed="0"/>
-    <w:lsdException w:name="Light List" w:semiHidden="0" w:uiPriority="61" w:unhideWhenUsed="0"/>
-    <w:lsdException w:name="Light Grid" w:semiHidden="0" w:uiPriority="62" w:unhideWhenUsed="0"/>
-    <w:lsdException w:name="Medium Shading 1" w:semiHidden="0" w:uiPriority="63" w:unhideWhenUsed="0"/>
-    <w:lsdException w:name="Medium Shading 2" w:semiHidden="0" w:uiPriority="64" w:unhideWhenUsed="0"/>
-    <w:lsdException w:name="Medium List 1" w:semiHidden="0" w:uiPriority="65" w:unhideWhenUsed="0"/>
-    <w:lsdException w:name="Medium List 2" w:semiHidden="0" w:uiPriority="66" w:unhideWhenUsed="0"/>
-    <w:lsdException w:name="Medium Grid 1" w:semiHidden="0" w:uiPriority="67" w:unhideWhenUsed="0"/>
-    <w:lsdException w:name="Medium Grid 2" w:semiHidden="0" w:uiPriority="68" w:unhideWhenUsed="0"/>
-    <w:lsdException w:name="Medium Grid 3" w:semiHidden="0" w:uiPriority="69" w:unhideWhenUsed="0"/>
-    <w:lsdException w:name="Dark List" w:semiHidden="0" w:uiPriority="70" w:unhideWhenUsed="0"/>
-    <w:lsdException w:name="Colorful Shading" w:semiHidden="0" w:uiPriority="71" w:unhideWhenUsed="0"/>
-    <w:lsdException w:name="Colorful List" w:semiHidden="0" w:uiPriority="72" w:unhideWhenUsed="0"/>
-    <w:lsdException w:name="Colorful Grid" w:semiHidden="0" w:uiPriority="73" w:unhideWhenUsed="0"/>
-    <w:lsdException w:name="Light Shading Accent 1" w:semiHidden="0" w:uiPriority="60" w:unhideWhenUsed="0"/>
-    <w:lsdException w:name="Light List Accent 1" w:semiHidden="0" w:uiPriority="61" w:unhideWhenUsed="0"/>
-    <w:lsdException w:name="Light Grid Accent 1" w:semiHidden="0" w:uiPriority="62" w:unhideWhenUsed="0"/>
-    <w:lsdException w:name="Medium Shading 1 Accent 1" w:semiHidden="0" w:uiPriority="63" w:unhideWhenUsed="0"/>
-    <w:lsdException w:name="Medium Shading 2 Accent 1" w:semiHidden="0" w:uiPriority="64" w:unhideWhenUsed="0"/>
-    <w:lsdException w:name="Medium List 1 Accent 1" w:semiHidden="0" w:uiPriority="65" w:unhideWhenUsed="0"/>
-    <w:lsdException w:name="Revision" w:unhideWhenUsed="0"/>
-    <w:lsdException w:name="List Paragraph" w:semiHidden="0" w:uiPriority="34" w:unhideWhenUsed="0" w:qFormat="1"/>
-    <w:lsdException w:name="Quote" w:semiHidden="0" w:uiPriority="29" w:unhideWhenUsed="0" w:qFormat="1"/>
-    <w:lsdException w:name="Intense Quote" w:semiHidden="0" w:uiPriority="30" w:unhideWhenUsed="0" w:qFormat="1"/>
-    <w:lsdException w:name="Medium List 2 Accent 1" w:semiHidden="0" w:uiPriority="66" w:unhideWhenUsed="0"/>
-    <w:lsdException w:name="Medium Grid 1 Accent 1" w:semiHidden="0" w:uiPriority="67" w:unhideWhenUsed="0"/>
-    <w:lsdException w:name="Medium Grid 2 Accent 1" w:semiHidden="0" w:uiPriority="68" w:unhideWhenUsed="0"/>
-    <w:lsdException w:name="Medium Grid 3 Accent 1" w:semiHidden="0" w:uiPriority="69" w:unhideWhenUsed="0"/>
-    <w:lsdException w:name="Dark List Accent 1" w:semiHidden="0" w:uiPriority="70" w:unhideWhenUsed="0"/>
-    <w:lsdException w:name="Colorful Shading Accent 1" w:semiHidden="0" w:uiPriority="71" w:unhideWhenUsed="0"/>
-    <w:lsdException w:name="Colorful List Accent 1" w:semiHidden="0" w:uiPriority="72" w:unhideWhenUsed="0"/>
-    <w:lsdException w:name="Colorful Grid Accent 1" w:semiHidden="0" w:uiPriority="73" w:unhideWhenUsed="0"/>
-    <w:lsdException w:name="Light Shading Accent 2" w:semiHidden="0" w:uiPriority="60" w:unhideWhenUsed="0"/>
-    <w:lsdException w:name="Light List Accent 2" w:semiHidden="0" w:uiPriority="61" w:unhideWhenUsed="0"/>
-    <w:lsdException w:name="Light Grid Accent 2" w:semiHidden="0" w:uiPriority="62" w:unhideWhenUsed="0"/>
-    <w:lsdException w:name="Medium Shading 1 Accent 2" w:semiHidden="0" w:uiPriority="63" w:unhideWhenUsed="0"/>
-    <w:lsdException w:name="Medium Shading 2 Accent 2" w:semiHidden="0" w:uiPriority="64" w:unhideWhenUsed="0"/>
-    <w:lsdException w:name="Medium List 1 Accent 2" w:semiHidden="0" w:uiPriority="65" w:unhideWhenUsed="0"/>
-    <w:lsdException w:name="Medium List 2 Accent 2" w:semiHidden="0" w:uiPriority="66" w:unhideWhenUsed="0"/>
-    <w:lsdException w:name="Medium Grid 1 Accent 2" w:semiHidden="0" w:uiPriority="67" w:unhideWhenUsed="0"/>
-    <w:lsdException w:name="Medium Grid 2 Accent 2" w:semiHidden="0" w:uiPriority="68" w:unhideWhenUsed="0"/>
-    <w:lsdException w:name="Medium Grid 3 Accent 2" w:semiHidden="0" w:uiPriority="69" w:unhideWhenUsed="0"/>
-    <w:lsdException w:name="Dark List Accent 2" w:semiHidden="0" w:uiPriority="70" w:unhideWhenUsed="0"/>
-    <w:lsdException w:name="Colorful Shading Accent 2" w:semiHidden="0" w:uiPriority="71" w:unhideWhenUsed="0"/>
-    <w:lsdException w:name="Colorful List Accent 2" w:semiHidden="0" w:uiPriority="72" w:unhideWhenUsed="0"/>
-    <w:lsdException w:name="Colorful Grid Accent 2" w:semiHidden="0" w:uiPriority="73" w:unhideWhenUsed="0"/>
-    <w:lsdException w:name="Light Shading Accent 3" w:semiHidden="0" w:uiPriority="60" w:unhideWhenUsed="0"/>
-    <w:lsdException w:name="Light List Accent 3" w:semiHidden="0" w:uiPriority="61" w:unhideWhenUsed="0"/>
-    <w:lsdException w:name="Light Grid Accent 3" w:semiHidden="0" w:uiPriority="62" w:unhideWhenUsed="0"/>
-    <w:lsdException w:name="Medium Shading 1 Accent 3" w:semiHidden="0" w:uiPriority="63" w:unhideWhenUsed="0"/>
-    <w:lsdException w:name="Medium Shading 2 Accent 3" w:semiHidden="0" w:uiPriority="64" w:unhideWhenUsed="0"/>
-    <w:lsdException w:name="Medium List 1 Accent 3" w:semiHidden="0" w:uiPriority="65" w:unhideWhenUsed="0"/>
-    <w:lsdException w:name="Medium List 2 Accent 3" w:semiHidden="0" w:uiPriority="66" w:unhideWhenUsed="0"/>
-    <w:lsdException w:name="Medium Grid 1 Accent 3" w:semiHidden="0" w:uiPriority="67" w:unhideWhenUsed="0"/>
-    <w:lsdException w:name="Medium Grid 2 Accent 3" w:semiHidden="0" w:uiPriority="68" w:unhideWhenUsed="0"/>
-    <w:lsdException w:name="Medium Grid 3 Accent 3" w:semiHidden="0" w:uiPriority="69" w:unhideWhenUsed="0"/>
-    <w:lsdException w:name="Dark List Accent 3" w:semiHidden="0" w:uiPriority="70" w:unhideWhenUsed="0"/>
-    <w:lsdException w:name="Colorful Shading Accent 3" w:semiHidden="0" w:uiPriority="71" w:unhideWhenUsed="0"/>
-    <w:lsdException w:name="Colorful List Accent 3" w:semiHidden="0" w:uiPriority="72" w:unhideWhenUsed="0"/>
-    <w:lsdException w:name="Colorful Grid Accent 3" w:semiHidden="0" w:uiPriority="73" w:unhideWhenUsed="0"/>
-    <w:lsdException w:name="Light Shading Accent 4" w:semiHidden="0" w:uiPriority="60" w:unhideWhenUsed="0"/>
-    <w:lsdException w:name="Light List Accent 4" w:semiHidden="0" w:uiPriority="61" w:unhideWhenUsed="0"/>
-    <w:lsdException w:name="Light Grid Accent 4" w:semiHidden="0" w:uiPriority="62" w:unhideWhenUsed="0"/>
-    <w:lsdException w:name="Medium Shading 1 Accent 4" w:semiHidden="0" w:uiPriority="63" w:unhideWhenUsed="0"/>
-    <w:lsdException w:name="Medium Shading 2 Accent 4" w:semiHidden="0" w:uiPriority="64" w:unhideWhenUsed="0"/>
-    <w:lsdException w:name="Medium List 1 Accent 4" w:semiHidden="0" w:uiPriority="65" w:unhideWhenUsed="0"/>
-    <w:lsdException w:name="Medium List 2 Accent 4" w:semiHidden="0" w:uiPriority="66" w:unhideWhenUsed="0"/>
-    <w:lsdException w:name="Medium Grid 1 Accent 4" w:semiHidden="0" w:uiPriority="67" w:unhideWhenUsed="0"/>
-    <w:lsdException w:name="Medium Grid 2 Accent 4" w:semiHidden="0" w:uiPriority="68" w:unhideWhenUsed="0"/>
-    <w:lsdException w:name="Medium Grid 3 Accent 4" w:semiHidden="0" w:uiPriority="69" w:unhideWhenUsed="0"/>
-    <w:lsdException w:name="Dark List Accent 4" w:semiHidden="0" w:uiPriority="70" w:unhideWhenUsed="0"/>
-    <w:lsdException w:name="Colorful Shading Accent 4" w:semiHidden="0" w:uiPriority="71" w:unhideWhenUsed="0"/>
-    <w:lsdException w:name="Colorful List Accent 4" w:semiHidden="0" w:uiPriority="72" w:unhideWhenUsed="0"/>
-    <w:lsdException w:name="Colorful Grid Accent 4" w:semiHidden="0" w:uiPriority="73" w:unhideWhenUsed="0"/>
-    <w:lsdException w:name="Light Shading Accent 5" w:semiHidden="0" w:uiPriority="60" w:unhideWhenUsed="0"/>
-    <w:lsdException w:name="Light List Accent 5" w:semiHidden="0" w:uiPriority="61" w:unhideWhenUsed="0"/>
-    <w:lsdException w:name="Light Grid Accent 5" w:semiHidden="0" w:uiPriority="62" w:unhideWhenUsed="0"/>
-    <w:lsdException w:name="Medium Shading 1 Accent 5" w:semiHidden="0" w:uiPriority="63" w:unhideWhenUsed="0"/>
-    <w:lsdException w:name="Medium Shading 2 Accent 5" w:semiHidden="0" w:uiPriority="64" w:unhideWhenUsed="0"/>
-    <w:lsdException w:name="Medium List 1 Accent 5" w:semiHidden="0" w:uiPriority="65" w:unhideWhenUsed="0"/>
-    <w:lsdException w:name="Medium List 2 Accent 5" w:semiHidden="0" w:uiPriority="66" w:unhideWhenUsed="0"/>
-    <w:lsdException w:name="Medium Grid 1 Accent 5" w:semiHidden="0" w:uiPriority="67" w:unhideWhenUsed="0"/>
-    <w:lsdException w:name="Medium Grid 2 Accent 5" w:semiHidden="0" w:uiPriority="68" w:unhideWhenUsed="0"/>
-    <w:lsdException w:name="Medium Grid 3 Accent 5" w:semiHidden="0" w:uiPriority="69" w:unhideWhenUsed="0"/>
-    <w:lsdException w:name="Dark List Accent 5" w:semiHidden="0" w:uiPriority="70" w:unhideWhenUsed="0"/>
-    <w:lsdException w:name="Colorful Shading Accent 5" w:semiHidden="0" w:uiPriority="71" w:unhideWhenUsed="0"/>
-    <w:lsdException w:name="Colorful List Accent 5" w:semiHidden="0" w:uiPriority="72" w:unhideWhenUsed="0"/>
-    <w:lsdException w:name="Colorful Grid Accent 5" w:semiHidden="0" w:uiPriority="73" w:unhideWhenUsed="0"/>
-    <w:lsdException w:name="Light Shading Accent 6" w:semiHidden="0" w:uiPriority="60" w:unhideWhenUsed="0"/>
-    <w:lsdException w:name="Light List Accent 6" w:semiHidden="0" w:uiPriority="61" w:unhideWhenUsed="0"/>
-    <w:lsdException w:name="Light Grid Accent 6" w:semiHidden="0" w:uiPriority="62" w:unhideWhenUsed="0"/>
-    <w:lsdException w:name="Medium Shading 1 Accent 6" w:semiHidden="0" w:uiPriority="63" w:unhideWhenUsed="0"/>
-    <w:lsdException w:name="Medium Shading 2 Accent 6" w:semiHidden="0" w:uiPriority="64" w:unhideWhenUsed="0"/>
-    <w:lsdException w:name="Medium List 1 Accent 6" w:semiHidden="0" w:uiPriority="65" w:unhideWhenUsed="0"/>
-    <w:lsdException w:name="Medium List 2 Accent 6" w:semiHidden="0" w:uiPriority="66" w:unhideWhenUsed="0"/>
-    <w:lsdException w:name="Medium Grid 1 Accent 6" w:semiHidden="0" w:uiPriority="67" w:unhideWhenUsed="0"/>
-    <w:lsdException w:name="Medium Grid 2 Accent 6" w:semiHidden="0" w:uiPriority="68" w:unhideWhenUsed="0"/>
-    <w:lsdException w:name="Medium Grid 3 Accent 6" w:semiHidden="0" w:uiPriority="69" w:unhideWhenUsed="0"/>
-    <w:lsdException w:name="Dark List Accent 6" w:semiHidden="0" w:uiPriority="70" w:unhideWhenUsed="0"/>
-    <w:lsdException w:name="Colorful Shading Accent 6" w:semiHidden="0" w:uiPriority="71" w:unhideWhenUsed="0"/>
-    <w:lsdException w:name="Colorful List Accent 6" w:semiHidden="0" w:uiPriority="72" w:unhideWhenUsed="0"/>
-    <w:lsdException w:name="Colorful Grid Accent 6" w:semiHidden="0" w:uiPriority="73" w:unhideWhenUsed="0"/>
-    <w:lsdException w:name="Subtle Emphasis" w:semiHidden="0" w:uiPriority="19" w:unhideWhenUsed="0" w:qFormat="1"/>
-    <w:lsdException w:name="Intense Emphasis" w:semiHidden="0" w:uiPriority="21" w:unhideWhenUsed="0" w:qFormat="1"/>
-    <w:lsdException w:name="Subtle Reference" w:semiHidden="0" w:uiPriority="31" w:unhideWhenUsed="0" w:qFormat="1"/>
-    <w:lsdException w:name="Intense Reference" w:semiHidden="0" w:uiPriority="32" w:unhideWhenUsed="0" w:qFormat="1"/>
-    <w:lsdException w:name="Book Title" w:semiHidden="0" w:uiPriority="33" w:unhideWhenUsed="0" w:qFormat="1"/>
-    <w:lsdException w:name="Bibliography" w:uiPriority="37"/>
-    <w:lsdException w:name="TOC Heading" w:uiPriority="39" w:qFormat="1"/>
+  <w:latentStyles w:defLockedState="0" w:defUIPriority="99" w:defSemiHidden="0" w:defUnhideWhenUsed="0" w:defQFormat="0" w:count="371">
+    <w:lsdException w:name="Normal" w:uiPriority="0" w:qFormat="1"/>
+    <w:lsdException w:name="heading 1" w:uiPriority="9" w:qFormat="1"/>
+    <w:lsdException w:name="heading 2" w:semiHidden="1" w:uiPriority="9" w:unhideWhenUsed="1" w:qFormat="1"/>
+    <w:lsdException w:name="heading 3" w:semiHidden="1" w:uiPriority="9" w:unhideWhenUsed="1" w:qFormat="1"/>
+    <w:lsdException w:name="heading 4" w:semiHidden="1" w:uiPriority="9" w:unhideWhenUsed="1" w:qFormat="1"/>
+    <w:lsdException w:name="heading 5" w:semiHidden="1" w:uiPriority="9" w:unhideWhenUsed="1" w:qFormat="1"/>
+    <w:lsdException w:name="heading 6" w:semiHidden="1" w:uiPriority="9" w:unhideWhenUsed="1" w:qFormat="1"/>
+    <w:lsdException w:name="heading 7" w:semiHidden="1" w:uiPriority="9" w:unhideWhenUsed="1" w:qFormat="1"/>
+    <w:lsdException w:name="heading 8" w:semiHidden="1" w:uiPriority="9" w:unhideWhenUsed="1" w:qFormat="1"/>
+    <w:lsdException w:name="heading 9" w:semiHidden="1" w:uiPriority="9" w:unhideWhenUsed="1" w:qFormat="1"/>
+    <w:lsdException w:name="index 1" w:semiHidden="1" w:unhideWhenUsed="1"/>
+    <w:lsdException w:name="index 2" w:semiHidden="1" w:unhideWhenUsed="1"/>
+    <w:lsdException w:name="index 3" w:semiHidden="1" w:unhideWhenUsed="1"/>
+    <w:lsdException w:name="index 4" w:semiHidden="1" w:unhideWhenUsed="1"/>
+    <w:lsdException w:name="index 5" w:semiHidden="1" w:unhideWhenUsed="1"/>
+    <w:lsdException w:name="index 6" w:semiHidden="1" w:unhideWhenUsed="1"/>
+    <w:lsdException w:name="index 7" w:semiHidden="1" w:unhideWhenUsed="1"/>
+    <w:lsdException w:name="index 8" w:semiHidden="1" w:unhideWhenUsed="1"/>
+    <w:lsdException w:name="index 9" w:semiHidden="1" w:unhideWhenUsed="1"/>
+    <w:lsdException w:name="toc 1" w:semiHidden="1" w:uiPriority="39" w:unhideWhenUsed="1"/>
+    <w:lsdException w:name="toc 2" w:semiHidden="1" w:uiPriority="39" w:unhideWhenUsed="1"/>
+    <w:lsdException w:name="toc 3" w:semiHidden="1" w:uiPriority="39" w:unhideWhenUsed="1"/>
+    <w:lsdException w:name="toc 4" w:semiHidden="1" w:uiPriority="39" w:unhideWhenUsed="1"/>
+    <w:lsdException w:name="toc 5" w:semiHidden="1" w:uiPriority="39" w:unhideWhenUsed="1"/>
+    <w:lsdException w:name="toc 6" w:semiHidden="1" w:uiPriority="39" w:unhideWhenUsed="1"/>
+    <w:lsdException w:name="toc 7" w:semiHidden="1" w:uiPriority="39" w:unhideWhenUsed="1"/>
+    <w:lsdException w:name="toc 8" w:semiHidden="1" w:uiPriority="39" w:unhideWhenUsed="1"/>
+    <w:lsdException w:name="toc 9" w:semiHidden="1" w:uiPriority="39" w:unhideWhenUsed="1"/>
+    <w:lsdException w:name="Normal Indent" w:semiHidden="1" w:unhideWhenUsed="1"/>
+    <w:lsdException w:name="footnote text" w:semiHidden="1" w:unhideWhenUsed="1"/>
+    <w:lsdException w:name="annotation text" w:semiHidden="1" w:unhideWhenUsed="1"/>
+    <w:lsdException w:name="header" w:semiHidden="1" w:unhideWhenUsed="1"/>
+    <w:lsdException w:name="footer" w:semiHidden="1" w:unhideWhenUsed="1"/>
+    <w:lsdException w:name="index heading" w:semiHidden="1" w:unhideWhenUsed="1"/>
+    <w:lsdException w:name="caption" w:semiHidden="1" w:uiPriority="35" w:unhideWhenUsed="1" w:qFormat="1"/>
+    <w:lsdException w:name="table of figures" w:semiHidden="1" w:unhideWhenUsed="1"/>
+    <w:lsdException w:name="envelope address" w:semiHidden="1" w:unhideWhenUsed="1"/>
+    <w:lsdException w:name="envelope return" w:semiHidden="1" w:unhideWhenUsed="1"/>
+    <w:lsdException w:name="footnote reference" w:semiHidden="1" w:unhideWhenUsed="1"/>
+    <w:lsdException w:name="annotation reference" w:semiHidden="1" w:unhideWhenUsed="1"/>
+    <w:lsdException w:name="line number" w:semiHidden="1" w:unhideWhenUsed="1"/>
+    <w:lsdException w:name="page number" w:semiHidden="1" w:unhideWhenUsed="1"/>
+    <w:lsdException w:name="endnote reference" w:semiHidden="1" w:unhideWhenUsed="1"/>
+    <w:lsdException w:name="endnote text" w:semiHidden="1" w:unhideWhenUsed="1"/>
+    <w:lsdException w:name="table of authorities" w:semiHidden="1" w:unhideWhenUsed="1"/>
+    <w:lsdException w:name="macro" w:semiHidden="1" w:unhideWhenUsed="1"/>
+    <w:lsdException w:name="toa heading" w:semiHidden="1" w:unhideWhenUsed="1"/>
+    <w:lsdException w:name="List" w:semiHidden="1" w:unhideWhenUsed="1"/>
+    <w:lsdException w:name="List Bullet" w:semiHidden="1" w:unhideWhenUsed="1"/>
+    <w:lsdException w:name="List Number" w:semiHidden="1" w:unhideWhenUsed="1"/>
+    <w:lsdException w:name="List 2" w:semiHidden="1" w:unhideWhenUsed="1"/>
+    <w:lsdException w:name="List 3" w:semiHidden="1" w:unhideWhenUsed="1"/>
+    <w:lsdException w:name="List 4" w:semiHidden="1" w:unhideWhenUsed="1"/>
+    <w:lsdException w:name="List 5" w:semiHidden="1" w:unhideWhenUsed="1"/>
+    <w:lsdException w:name="List Bullet 2" w:semiHidden="1" w:unhideWhenUsed="1"/>
+    <w:lsdException w:name="List Bullet 3" w:semiHidden="1" w:unhideWhenUsed="1"/>
+    <w:lsdException w:name="List Bullet 4" w:semiHidden="1" w:unhideWhenUsed="1"/>
+    <w:lsdException w:name="List Bullet 5" w:semiHidden="1" w:unhideWhenUsed="1"/>
+    <w:lsdException w:name="List Number 2" w:semiHidden="1" w:unhideWhenUsed="1"/>
+    <w:lsdException w:name="List Number 3" w:semiHidden="1" w:unhideWhenUsed="1"/>
+    <w:lsdException w:name="List Number 4" w:semiHidden="1" w:unhideWhenUsed="1"/>
+    <w:lsdException w:name="List Number 5" w:semiHidden="1" w:unhideWhenUsed="1"/>
+    <w:lsdException w:name="Title" w:uiPriority="10" w:qFormat="1"/>
+    <w:lsdException w:name="Closing" w:semiHidden="1" w:unhideWhenUsed="1"/>
+    <w:lsdException w:name="Signature" w:semiHidden="1" w:unhideWhenUsed="1"/>
+    <w:lsdException w:name="Default Paragraph Font" w:semiHidden="1" w:uiPriority="1" w:unhideWhenUsed="1"/>
+    <w:lsdException w:name="Body Text" w:semiHidden="1" w:unhideWhenUsed="1"/>
+    <w:lsdException w:name="Body Text Indent" w:semiHidden="1" w:unhideWhenUsed="1"/>
+    <w:lsdException w:name="List Continue" w:semiHidden="1" w:unhideWhenUsed="1"/>
+    <w:lsdException w:name="List Continue 2" w:semiHidden="1" w:unhideWhenUsed="1"/>
+    <w:lsdException w:name="List Continue 3" w:semiHidden="1" w:unhideWhenUsed="1"/>
+    <w:lsdException w:name="List Continue 4" w:semiHidden="1" w:unhideWhenUsed="1"/>
+    <w:lsdException w:name="List Continue 5" w:semiHidden="1" w:unhideWhenUsed="1"/>
+    <w:lsdException w:name="Message Header" w:semiHidden="1" w:unhideWhenUsed="1"/>
+    <w:lsdException w:name="Subtitle" w:uiPriority="11" w:qFormat="1"/>
+    <w:lsdException w:name="Salutation" w:semiHidden="1" w:unhideWhenUsed="1"/>
+    <w:lsdException w:name="Date" w:semiHidden="1" w:unhideWhenUsed="1"/>
+    <w:lsdException w:name="Body Text First Indent" w:semiHidden="1" w:unhideWhenUsed="1"/>
+    <w:lsdException w:name="Body Text First Indent 2" w:semiHidden="1" w:unhideWhenUsed="1"/>
+    <w:lsdException w:name="Note Heading" w:semiHidden="1" w:unhideWhenUsed="1"/>
+    <w:lsdException w:name="Body Text 2" w:semiHidden="1" w:unhideWhenUsed="1"/>
+    <w:lsdException w:name="Body Text 3" w:semiHidden="1" w:unhideWhenUsed="1"/>
+    <w:lsdException w:name="Body Text Indent 2" w:semiHidden="1" w:unhideWhenUsed="1"/>
+    <w:lsdException w:name="Body Text Indent 3" w:semiHidden="1" w:unhideWhenUsed="1"/>
+    <w:lsdException w:name="Block Text" w:semiHidden="1" w:unhideWhenUsed="1"/>
+    <w:lsdException w:name="Hyperlink" w:semiHidden="1" w:unhideWhenUsed="1"/>
+    <w:lsdException w:name="FollowedHyperlink" w:semiHidden="1" w:unhideWhenUsed="1"/>
+    <w:lsdException w:name="Strong" w:uiPriority="22" w:qFormat="1"/>
+    <w:lsdException w:name="Emphasis" w:uiPriority="20" w:qFormat="1"/>
+    <w:lsdException w:name="Document Map" w:semiHidden="1" w:unhideWhenUsed="1"/>
+    <w:lsdException w:name="Plain Text" w:semiHidden="1" w:unhideWhenUsed="1"/>
+    <w:lsdException w:name="E-mail Signature" w:semiHidden="1" w:unhideWhenUsed="1"/>
+    <w:lsdException w:name="HTML Top of Form" w:semiHidden="1" w:unhideWhenUsed="1"/>
+    <w:lsdException w:name="HTML Bottom of Form" w:semiHidden="1" w:unhideWhenUsed="1"/>
+    <w:lsdException w:name="Normal (Web)" w:semiHidden="1" w:unhideWhenUsed="1"/>
+    <w:lsdException w:name="HTML Acronym" w:semiHidden="1" w:unhideWhenUsed="1"/>
+    <w:lsdException w:name="HTML Address" w:semiHidden="1" w:unhideWhenUsed="1"/>
+    <w:lsdException w:name="HTML Cite" w:semiHidden="1" w:unhideWhenUsed="1"/>
+    <w:lsdException w:name="HTML Code" w:semiHidden="1" w:unhideWhenUsed="1"/>
+    <w:lsdException w:name="HTML Definition" w:semiHidden="1" w:unhideWhenUsed="1"/>
+    <w:lsdException w:name="HTML Keyboard" w:semiHidden="1" w:unhideWhenUsed="1"/>
+    <w:lsdException w:name="HTML Preformatted" w:semiHidden="1" w:unhideWhenUsed="1"/>
+    <w:lsdException w:name="HTML Sample" w:semiHidden="1" w:unhideWhenUsed="1"/>
+    <w:lsdException w:name="HTML Typewriter" w:semiHidden="1" w:unhideWhenUsed="1"/>
+    <w:lsdException w:name="HTML Variable" w:semiHidden="1" w:unhideWhenUsed="1"/>
+    <w:lsdException w:name="Normal Table" w:semiHidden="1" w:unhideWhenUsed="1"/>
+    <w:lsdException w:name="annotation subject" w:semiHidden="1" w:unhideWhenUsed="1"/>
+    <w:lsdException w:name="No List" w:semiHidden="1" w:unhideWhenUsed="1"/>
+    <w:lsdException w:name="Outline List 1" w:semiHidden="1" w:unhideWhenUsed="1"/>
+    <w:lsdException w:name="Outline List 2" w:semiHidden="1" w:unhideWhenUsed="1"/>
+    <w:lsdException w:name="Outline List 3" w:semiHidden="1" w:unhideWhenUsed="1"/>
+    <w:lsdException w:name="Table Simple 1" w:semiHidden="1" w:unhideWhenUsed="1"/>
+    <w:lsdException w:name="Table Simple 2" w:semiHidden="1" w:unhideWhenUsed="1"/>
+    <w:lsdException w:name="Table Simple 3" w:semiHidden="1" w:unhideWhenUsed="1"/>
+    <w:lsdException w:name="Table Classic 1" w:semiHidden="1" w:unhideWhenUsed="1"/>
+    <w:lsdException w:name="Table Classic 2" w:semiHidden="1" w:unhideWhenUsed="1"/>
+    <w:lsdException w:name="Table Classic 3" w:semiHidden="1" w:unhideWhenUsed="1"/>
+    <w:lsdException w:name="Table Classic 4" w:semiHidden="1" w:unhideWhenUsed="1"/>
+    <w:lsdException w:name="Table Colorful 1" w:semiHidden="1" w:unhideWhenUsed="1"/>
+    <w:lsdException w:name="Table Colorful 2" w:semiHidden="1" w:unhideWhenUsed="1"/>
+    <w:lsdException w:name="Table Colorful 3" w:semiHidden="1" w:unhideWhenUsed="1"/>
+    <w:lsdException w:name="Table Columns 1" w:semiHidden="1" w:unhideWhenUsed="1"/>
+    <w:lsdException w:name="Table Columns 2" w:semiHidden="1" w:unhideWhenUsed="1"/>
+    <w:lsdException w:name="Table Columns 3" w:semiHidden="1" w:unhideWhenUsed="1"/>
+    <w:lsdException w:name="Table Columns 4" w:semiHidden="1" w:unhideWhenUsed="1"/>
+    <w:lsdException w:name="Table Columns 5" w:semiHidden="1" w:unhideWhenUsed="1"/>
+    <w:lsdException w:name="Table Grid 1" w:semiHidden="1" w:unhideWhenUsed="1"/>
+    <w:lsdException w:name="Table Grid 2" w:semiHidden="1" w:unhideWhenUsed="1"/>
+    <w:lsdException w:name="Table Grid 3" w:semiHidden="1" w:unhideWhenUsed="1"/>
+    <w:lsdException w:name="Table Grid 4" w:semiHidden="1" w:unhideWhenUsed="1"/>
+    <w:lsdException w:name="Table Grid 5" w:semiHidden="1" w:unhideWhenUsed="1"/>
+    <w:lsdException w:name="Table Grid 6" w:semiHidden="1" w:unhideWhenUsed="1"/>
+    <w:lsdException w:name="Table Grid 7" w:semiHidden="1" w:unhideWhenUsed="1"/>
+    <w:lsdException w:name="Table Grid 8" w:semiHidden="1" w:unhideWhenUsed="1"/>
+    <w:lsdException w:name="Table List 1" w:semiHidden="1" w:unhideWhenUsed="1"/>
+    <w:lsdException w:name="Table List 2" w:semiHidden="1" w:unhideWhenUsed="1"/>
+    <w:lsdException w:name="Table List 3" w:semiHidden="1" w:unhideWhenUsed="1"/>
+    <w:lsdException w:name="Table List 4" w:semiHidden="1" w:unhideWhenUsed="1"/>
+    <w:lsdException w:name="Table List 5" w:semiHidden="1" w:unhideWhenUsed="1"/>
+    <w:lsdException w:name="Table List 6" w:semiHidden="1" w:unhideWhenUsed="1"/>
+    <w:lsdException w:name="Table List 7" w:semiHidden="1" w:unhideWhenUsed="1"/>
+    <w:lsdException w:name="Table List 8" w:semiHidden="1" w:unhideWhenUsed="1"/>
+    <w:lsdException w:name="Table 3D effects 1" w:semiHidden="1" w:unhideWhenUsed="1"/>
+    <w:lsdException w:name="Table 3D effects 2" w:semiHidden="1" w:unhideWhenUsed="1"/>
+    <w:lsdException w:name="Table 3D effects 3" w:semiHidden="1" w:unhideWhenUsed="1"/>
+    <w:lsdException w:name="Table Contemporary" w:semiHidden="1" w:unhideWhenUsed="1"/>
+    <w:lsdException w:name="Table Elegant" w:semiHidden="1" w:unhideWhenUsed="1"/>
+    <w:lsdException w:name="Table Professional" w:semiHidden="1" w:unhideWhenUsed="1"/>
+    <w:lsdException w:name="Table Subtle 1" w:semiHidden="1" w:unhideWhenUsed="1"/>
+    <w:lsdException w:name="Table Subtle 2" w:semiHidden="1" w:unhideWhenUsed="1"/>
+    <w:lsdException w:name="Table Web 1" w:semiHidden="1" w:unhideWhenUsed="1"/>
+    <w:lsdException w:name="Table Web 2" w:semiHidden="1" w:unhideWhenUsed="1"/>
+    <w:lsdException w:name="Table Web 3" w:semiHidden="1" w:unhideWhenUsed="1"/>
+    <w:lsdException w:name="Balloon Text" w:semiHidden="1" w:unhideWhenUsed="1"/>
+    <w:lsdException w:name="Table Grid" w:uiPriority="59"/>
+    <w:lsdException w:name="Table Theme" w:semiHidden="1" w:unhideWhenUsed="1"/>
+    <w:lsdException w:name="Placeholder Text" w:semiHidden="1"/>
+    <w:lsdException w:name="No Spacing" w:uiPriority="1" w:qFormat="1"/>
+    <w:lsdException w:name="Light Shading" w:uiPriority="60"/>
+    <w:lsdException w:name="Light List" w:uiPriority="61"/>
+    <w:lsdException w:name="Light Grid" w:uiPriority="62"/>
+    <w:lsdException w:name="Medium Shading 1" w:uiPriority="63"/>
+    <w:lsdException w:name="Medium Shading 2" w:uiPriority="64"/>
+    <w:lsdException w:name="Medium List 1" w:uiPriority="65"/>
+    <w:lsdException w:name="Medium List 2" w:uiPriority="66"/>
+    <w:lsdException w:name="Medium Grid 1" w:uiPriority="67"/>
+    <w:lsdException w:name="Medium Grid 2" w:uiPriority="68"/>
+    <w:lsdException w:name="Medium Grid 3" w:uiPriority="69"/>
+    <w:lsdException w:name="Dark List" w:uiPriority="70"/>
+    <w:lsdException w:name="Colorful Shading" w:uiPriority="71"/>
+    <w:lsdException w:name="Colorful List" w:uiPriority="72"/>
+    <w:lsdException w:name="Colorful Grid" w:uiPriority="73"/>
+    <w:lsdException w:name="Light Shading Accent 1" w:uiPriority="60"/>
+    <w:lsdException w:name="Light List Accent 1" w:uiPriority="61"/>
+    <w:lsdException w:name="Light Grid Accent 1" w:uiPriority="62"/>
+    <w:lsdException w:name="Medium Shading 1 Accent 1" w:uiPriority="63"/>
+    <w:lsdException w:name="Medium Shading 2 Accent 1" w:uiPriority="64"/>
+    <w:lsdException w:name="Medium List 1 Accent 1" w:uiPriority="65"/>
+    <w:lsdException w:name="Revision" w:semiHidden="1"/>
+    <w:lsdException w:name="List Paragraph" w:uiPriority="34" w:qFormat="1"/>
+    <w:lsdException w:name="Quote" w:uiPriority="29" w:qFormat="1"/>
+    <w:lsdException w:name="Intense Quote" w:uiPriority="30" w:qFormat="1"/>
+    <w:lsdException w:name="Medium List 2 Accent 1" w:uiPriority="66"/>
+    <w:lsdException w:name="Medium Grid 1 Accent 1" w:uiPriority="67"/>
+    <w:lsdException w:name="Medium Grid 2 Accent 1" w:uiPriority="68"/>
+    <w:lsdException w:name="Medium Grid 3 Accent 1" w:uiPriority="69"/>
+    <w:lsdException w:name="Dark List Accent 1" w:uiPriority="70"/>
+    <w:lsdException w:name="Colorful Shading Accent 1" w:uiPriority="71"/>
+    <w:lsdException w:name="Colorful List Accent 1" w:uiPriority="72"/>
+    <w:lsdException w:name="Colorful Grid Accent 1" w:uiPriority="73"/>
+    <w:lsdException w:name="Light Shading Accent 2" w:uiPriority="60"/>
+    <w:lsdException w:name="Light List Accent 2" w:uiPriority="61"/>
+    <w:lsdException w:name="Light Grid Accent 2" w:uiPriority="62"/>
+    <w:lsdException w:name="Medium Shading 1 Accent 2" w:uiPriority="63"/>
+    <w:lsdException w:name="Medium Shading 2 Accent 2" w:uiPriority="64"/>
+    <w:lsdException w:name="Medium List 1 Accent 2" w:uiPriority="65"/>
+    <w:lsdException w:name="Medium List 2 Accent 2" w:uiPriority="66"/>
+    <w:lsdException w:name="Medium Grid 1 Accent 2" w:uiPriority="67"/>
+    <w:lsdException w:name="Medium Grid 2 Accent 2" w:uiPriority="68"/>
+    <w:lsdException w:name="Medium Grid 3 Accent 2" w:uiPriority="69"/>
+    <w:lsdException w:name="Dark List Accent 2" w:uiPriority="70"/>
+    <w:lsdException w:name="Colorful Shading Accent 2" w:uiPriority="71"/>
+    <w:lsdException w:name="Colorful List Accent 2" w:uiPriority="72"/>
+    <w:lsdException w:name="Colorful Grid Accent 2" w:uiPriority="73"/>
+    <w:lsdException w:name="Light Shading Accent 3" w:uiPriority="60"/>
+    <w:lsdException w:name="Light List Accent 3" w:uiPriority="61"/>
+    <w:lsdException w:name="Light Grid Accent 3" w:uiPriority="62"/>
+    <w:lsdException w:name="Medium Shading 1 Accent 3" w:uiPriority="63"/>
+    <w:lsdException w:name="Medium Shading 2 Accent 3" w:uiPriority="64"/>
+    <w:lsdException w:name="Medium List 1 Accent 3" w:uiPriority="65"/>
+    <w:lsdException w:name="Medium List 2 Accent 3" w:uiPriority="66"/>
+    <w:lsdException w:name="Medium Grid 1 Accent 3" w:uiPriority="67"/>
+    <w:lsdException w:name="Medium Grid 2 Accent 3" w:uiPriority="68"/>
+    <w:lsdException w:name="Medium Grid 3 Accent 3" w:uiPriority="69"/>
+    <w:lsdException w:name="Dark List Accent 3" w:uiPriority="70"/>
+    <w:lsdException w:name="Colorful Shading Accent 3" w:uiPriority="71"/>
+    <w:lsdException w:name="Colorful List Accent 3" w:uiPriority="72"/>
+    <w:lsdException w:name="Colorful Grid Accent 3" w:uiPriority="73"/>
+    <w:lsdException w:name="Light Shading Accent 4" w:uiPriority="60"/>
+    <w:lsdException w:name="Light List Accent 4" w:uiPriority="61"/>
+    <w:lsdException w:name="Light Grid Accent 4" w:uiPriority="62"/>
+    <w:lsdException w:name="Medium Shading 1 Accent 4" w:uiPriority="63"/>
+    <w:lsdException w:name="Medium Shading 2 Accent 4" w:uiPriority="64"/>
+    <w:lsdException w:name="Medium List 1 Accent 4" w:uiPriority="65"/>
+    <w:lsdException w:name="Medium List 2 Accent 4" w:uiPriority="66"/>
+    <w:lsdException w:name="Medium Grid 1 Accent 4" w:uiPriority="67"/>
+    <w:lsdException w:name="Medium Grid 2 Accent 4" w:uiPriority="68"/>
+    <w:lsdException w:name="Medium Grid 3 Accent 4" w:uiPriority="69"/>
+    <w:lsdException w:name="Dark List Accent 4" w:uiPriority="70"/>
+    <w:lsdException w:name="Colorful Shading Accent 4" w:uiPriority="71"/>
+    <w:lsdException w:name="Colorful List Accent 4" w:uiPriority="72"/>
+    <w:lsdException w:name="Colorful Grid Accent 4" w:uiPriority="73"/>
+    <w:lsdException w:name="Light Shading Accent 5" w:uiPriority="60"/>
+    <w:lsdException w:name="Light List Accent 5" w:uiPriority="61"/>
+    <w:lsdException w:name="Light Grid Accent 5" w:uiPriority="62"/>
+    <w:lsdException w:name="Medium Shading 1 Accent 5" w:uiPriority="63"/>
+    <w:lsdException w:name="Medium Shading 2 Accent 5" w:uiPriority="64"/>
+    <w:lsdException w:name="Medium List 1 Accent 5" w:uiPriority="65"/>
+    <w:lsdException w:name="Medium List 2 Accent 5" w:uiPriority="66"/>
+    <w:lsdException w:name="Medium Grid 1 Accent 5" w:uiPriority="67"/>
+    <w:lsdException w:name="Medium Grid 2 Accent 5" w:uiPriority="68"/>
+    <w:lsdException w:name="Medium Grid 3 Accent 5" w:uiPriority="69"/>
+    <w:lsdException w:name="Dark List Accent 5" w:uiPriority="70"/>
+    <w:lsdException w:name="Colorful Shading Accent 5" w:uiPriority="71"/>
+    <w:lsdException w:name="Colorful List Accent 5" w:uiPriority="72"/>
+    <w:lsdException w:name="Colorful Grid Accent 5" w:uiPriority="73"/>
+    <w:lsdException w:name="Light Shading Accent 6" w:uiPriority="60"/>
+    <w:lsdException w:name="Light List Accent 6" w:uiPriority="61"/>
+    <w:lsdException w:name="Light Grid Accent 6" w:uiPriority="62"/>
+    <w:lsdException w:name="Medium Shading 1 Accent 6" w:uiPriority="63"/>
+    <w:lsdException w:name="Medium Shading 2 Accent 6" w:uiPriority="64"/>
+    <w:lsdException w:name="Medium List 1 Accent 6" w:uiPriority="65"/>
+    <w:lsdException w:name="Medium List 2 Accent 6" w:uiPriority="66"/>
+    <w:lsdException w:name="Medium Grid 1 Accent 6" w:uiPriority="67"/>
+    <w:lsdException w:name="Medium Grid 2 Accent 6" w:uiPriority="68"/>
+    <w:lsdException w:name="Medium Grid 3 Accent 6" w:uiPriority="69"/>
+    <w:lsdException w:name="Dark List Accent 6" w:uiPriority="70"/>
+    <w:lsdException w:name="Colorful Shading Accent 6" w:uiPriority="71"/>
+    <w:lsdException w:name="Colorful List Accent 6" w:uiPriority="72"/>
+    <w:lsdException w:name="Colorful Grid Accent 6" w:uiPriority="73"/>
+    <w:lsdException w:name="Subtle Emphasis" w:uiPriority="19" w:qFormat="1"/>
+    <w:lsdException w:name="Intense Emphasis" w:uiPriority="21" w:qFormat="1"/>
+    <w:lsdException w:name="Subtle Reference" w:uiPriority="31" w:qFormat="1"/>
+    <w:lsdException w:name="Intense Reference" w:uiPriority="32" w:qFormat="1"/>
+    <w:lsdException w:name="Book Title" w:uiPriority="33" w:qFormat="1"/>
+    <w:lsdException w:name="Bibliography" w:semiHidden="1" w:uiPriority="37" w:unhideWhenUsed="1"/>
+    <w:lsdException w:name="TOC Heading" w:semiHidden="1" w:uiPriority="39" w:unhideWhenUsed="1" w:qFormat="1"/>
+    <w:lsdException w:name="Plain Table 1" w:uiPriority="41"/>
+    <w:lsdException w:name="Plain Table 2" w:uiPriority="42"/>
+    <w:lsdException w:name="Plain Table 3" w:uiPriority="43"/>
+    <w:lsdException w:name="Plain Table 4" w:uiPriority="44"/>
+    <w:lsdException w:name="Plain Table 5" w:uiPriority="45"/>
+    <w:lsdException w:name="Grid Table Light" w:uiPriority="40"/>
+    <w:lsdException w:name="Grid Table 1 Light" w:uiPriority="46"/>
+    <w:lsdException w:name="Grid Table 2" w:uiPriority="47"/>
+    <w:lsdException w:name="Grid Table 3" w:uiPriority="48"/>
+    <w:lsdException w:name="Grid Table 4" w:uiPriority="49"/>
+    <w:lsdException w:name="Grid Table 5 Dark" w:uiPriority="50"/>
+    <w:lsdException w:name="Grid Table 6 Colorful" w:uiPriority="51"/>
+    <w:lsdException w:name="Grid Table 7 Colorful" w:uiPriority="52"/>
+    <w:lsdException w:name="Grid Table 1 Light Accent 1" w:uiPriority="46"/>
+    <w:lsdException w:name="Grid Table 2 Accent 1" w:uiPriority="47"/>
+    <w:lsdException w:name="Grid Table 3 Accent 1" w:uiPriority="48"/>
+    <w:lsdException w:name="Grid Table 4 Accent 1" w:uiPriority="49"/>
+    <w:lsdException w:name="Grid Table 5 Dark Accent 1" w:uiPriority="50"/>
+    <w:lsdException w:name="Grid Table 6 Colorful Accent 1" w:uiPriority="51"/>
+    <w:lsdException w:name="Grid Table 7 Colorful Accent 1" w:uiPriority="52"/>
+    <w:lsdException w:name="Grid Table 1 Light Accent 2" w:uiPriority="46"/>
+    <w:lsdException w:name="Grid Table 2 Accent 2" w:uiPriority="47"/>
+    <w:lsdException w:name="Grid Table 3 Accent 2" w:uiPriority="48"/>
+    <w:lsdException w:name="Grid Table 4 Accent 2" w:uiPriority="49"/>
+    <w:lsdException w:name="Grid Table 5 Dark Accent 2" w:uiPriority="50"/>
+    <w:lsdException w:name="Grid Table 6 Colorful Accent 2" w:uiPriority="51"/>
+    <w:lsdException w:name="Grid Table 7 Colorful Accent 2" w:uiPriority="52"/>
+    <w:lsdException w:name="Grid Table 1 Light Accent 3" w:uiPriority="46"/>
+    <w:lsdException w:name="Grid Table 2 Accent 3" w:uiPriority="47"/>
+    <w:lsdException w:name="Grid Table 3 Accent 3" w:uiPriority="48"/>
+    <w:lsdException w:name="Grid Table 4 Accent 3" w:uiPriority="49"/>
+    <w:lsdException w:name="Grid Table 5 Dark Accent 3" w:uiPriority="50"/>
+    <w:lsdException w:name="Grid Table 6 Colorful Accent 3" w:uiPriority="51"/>
+    <w:lsdException w:name="Grid Table 7 Colorful Accent 3" w:uiPriority="52"/>
+    <w:lsdException w:name="Grid Table 1 Light Accent 4" w:uiPriority="46"/>
+    <w:lsdException w:name="Grid Table 2 Accent 4" w:uiPriority="47"/>
+    <w:lsdException w:name="Grid Table 3 Accent 4" w:uiPriority="48"/>
+    <w:lsdException w:name="Grid Table 4 Accent 4" w:uiPriority="49"/>
+    <w:lsdException w:name="Grid Table 5 Dark Accent 4" w:uiPriority="50"/>
+    <w:lsdException w:name="Grid Table 6 Colorful Accent 4" w:uiPriority="51"/>
+    <w:lsdException w:name="Grid Table 7 Colorful Accent 4" w:uiPriority="52"/>
+    <w:lsdException w:name="Grid Table 1 Light Accent 5" w:uiPriority="46"/>
+    <w:lsdException w:name="Grid Table 2 Accent 5" w:uiPriority="47"/>
+    <w:lsdException w:name="Grid Table 3 Accent 5" w:uiPriority="48"/>
+    <w:lsdException w:name="Grid Table 4 Accent 5" w:uiPriority="49"/>
+    <w:lsdException w:name="Grid Table 5 Dark Accent 5" w:uiPriority="50"/>
+    <w:lsdException w:name="Grid Table 6 Colorful Accent 5" w:uiPriority="51"/>
+    <w:lsdException w:name="Grid Table 7 Colorful Accent 5" w:uiPriority="52"/>
+    <w:lsdException w:name="Grid Table 1 Light Accent 6" w:uiPriority="46"/>
+    <w:lsdException w:name="Grid Table 2 Accent 6" w:uiPriority="47"/>
+    <w:lsdException w:name="Grid Table 3 Accent 6" w:uiPriority="48"/>
+    <w:lsdException w:name="Grid Table 4 Accent 6" w:uiPriority="49"/>
+    <w:lsdException w:name="Grid Table 5 Dark Accent 6" w:uiPriority="50"/>
+    <w:lsdException w:name="Grid Table 6 Colorful Accent 6" w:uiPriority="51"/>
+    <w:lsdException w:name="Grid Table 7 Colorful Accent 6" w:uiPriority="52"/>
+    <w:lsdException w:name="List Table 1 Light" w:uiPriority="46"/>
+    <w:lsdException w:name="List Table 2" w:uiPriority="47"/>
+    <w:lsdException w:name="List Table 3" w:uiPriority="48"/>
+    <w:lsdException w:name="List Table 4" w:uiPriority="49"/>
+    <w:lsdException w:name="List Table 5 Dark" w:uiPriority="50"/>
+    <w:lsdException w:name="List Table 6 Colorful" w:uiPriority="51"/>
+    <w:lsdException w:name="List Table 7 Colorful" w:uiPriority="52"/>
+    <w:lsdException w:name="List Table 1 Light Accent 1" w:uiPriority="46"/>
+    <w:lsdException w:name="List Table 2 Accent 1" w:uiPriority="47"/>
+    <w:lsdException w:name="List Table 3 Accent 1" w:uiPriority="48"/>
+    <w:lsdException w:name="List Table 4 Accent 1" w:uiPriority="49"/>
+    <w:lsdException w:name="List Table 5 Dark Accent 1" w:uiPriority="50"/>
+    <w:lsdException w:name="List Table 6 Colorful Accent 1" w:uiPriority="51"/>
+    <w:lsdException w:name="List Table 7 Colorful Accent 1" w:uiPriority="52"/>
+    <w:lsdException w:name="List Table 1 Light Accent 2" w:uiPriority="46"/>
+    <w:lsdException w:name="List Table 2 Accent 2" w:uiPriority="47"/>
+    <w:lsdException w:name="List Table 3 Accent 2" w:uiPriority="48"/>
+    <w:lsdException w:name="List Table 4 Accent 2" w:uiPriority="49"/>
+    <w:lsdException w:name="List Table 5 Dark Accent 2" w:uiPriority="50"/>
+    <w:lsdException w:name="List Table 6 Colorful Accent 2" w:uiPriority="51"/>
+    <w:lsdException w:name="List Table 7 Colorful Accent 2" w:uiPriority="52"/>
+    <w:lsdException w:name="List Table 1 Light Accent 3" w:uiPriority="46"/>
+    <w:lsdException w:name="List Table 2 Accent 3" w:uiPriority="47"/>
+    <w:lsdException w:name="List Table 3 Accent 3" w:uiPriority="48"/>
+    <w:lsdException w:name="List Table 4 Accent 3" w:uiPriority="49"/>
+    <w:lsdException w:name="List Table 5 Dark Accent 3" w:uiPriority="50"/>
+    <w:lsdException w:name="List Table 6 Colorful Accent 3" w:uiPriority="51"/>
+    <w:lsdException w:name="List Table 7 Colorful Accent 3" w:uiPriority="52"/>
+    <w:lsdException w:name="List Table 1 Light Accent 4" w:uiPriority="46"/>
+    <w:lsdException w:name="List Table 2 Accent 4" w:uiPriority="47"/>
+    <w:lsdException w:name="List Table 3 Accent 4" w:uiPriority="48"/>
+    <w:lsdException w:name="List Table 4 Accent 4" w:uiPriority="49"/>
+    <w:lsdException w:name="List Table 5 Dark Accent 4" w:uiPriority="50"/>
+    <w:lsdException w:name="List Table 6 Colorful Accent 4" w:uiPriority="51"/>
+    <w:lsdException w:name="List Table 7 Colorful Accent 4" w:uiPriority="52"/>
+    <w:lsdException w:name="List Table 1 Light Accent 5" w:uiPriority="46"/>
+    <w:lsdException w:name="List Table 2 Accent 5" w:uiPriority="47"/>
+    <w:lsdException w:name="List Table 3 Accent 5" w:uiPriority="48"/>
+    <w:lsdException w:name="List Table 4 Accent 5" w:uiPriority="49"/>
+    <w:lsdException w:name="List Table 5 Dark Accent 5" w:uiPriority="50"/>
+    <w:lsdException w:name="List Table 6 Colorful Accent 5" w:uiPriority="51"/>
+    <w:lsdException w:name="List Table 7 Colorful Accent 5" w:uiPriority="52"/>
+    <w:lsdException w:name="List Table 1 Light Accent 6" w:uiPriority="46"/>
+    <w:lsdException w:name="List Table 2 Accent 6" w:uiPriority="47"/>
+    <w:lsdException w:name="List Table 3 Accent 6" w:uiPriority="48"/>
+    <w:lsdException w:name="List Table 4 Accent 6" w:uiPriority="49"/>
+    <w:lsdException w:name="List Table 5 Dark Accent 6" w:uiPriority="50"/>
+    <w:lsdException w:name="List Table 6 Colorful Accent 6" w:uiPriority="51"/>
+    <w:lsdException w:name="List Table 7 Colorful Accent 6" w:uiPriority="52"/>
   </w:latentStyles>
   <w:style w:type="paragraph" w:default="1" w:styleId="Normal">
     <w:name w:val="Normal"/>

</xml_diff>